<commit_message>
Fix Q6 & add to word
</commit_message>
<xml_diff>
--- a/assignment2_ID1_315026294_ID2_313472417.docx
+++ b/assignment2_ID1_315026294_ID2_313472417.docx
@@ -113,6 +113,7 @@
         <w:pStyle w:val="ListParagraph"/>
         <w:spacing w:line="360" w:lineRule="auto"/>
         <w:ind w:left="0" w:firstLine="720"/>
+        <w:jc w:val="both"/>
         <w:rPr>
           <w:rFonts w:ascii="Cambria Math" w:eastAsiaTheme="minorEastAsia" w:hAnsi="Cambria Math" w:cstheme="majorBidi"/>
           <w:iCs/>
@@ -141,6 +142,7 @@
         </w:numPr>
         <w:spacing w:line="360" w:lineRule="auto"/>
         <w:ind w:left="0"/>
+        <w:jc w:val="both"/>
         <w:rPr>
           <w:rFonts w:ascii="Cambria Math" w:eastAsiaTheme="minorEastAsia" w:hAnsi="Cambria Math" w:cstheme="majorBidi"/>
           <w:iCs/>
@@ -161,6 +163,7 @@
     <w:p>
       <w:pPr>
         <w:spacing w:line="360" w:lineRule="auto"/>
+        <w:jc w:val="both"/>
         <w:rPr>
           <w:rFonts w:ascii="Cambria Math" w:eastAsiaTheme="minorEastAsia" w:hAnsi="Cambria Math" w:cstheme="majorBidi"/>
           <w:iCs/>
@@ -181,6 +184,7 @@
     <w:p>
       <w:pPr>
         <w:spacing w:after="0" w:line="360" w:lineRule="auto"/>
+        <w:jc w:val="both"/>
         <w:rPr>
           <w:rFonts w:ascii="Cambria Math" w:eastAsiaTheme="minorEastAsia" w:hAnsi="Cambria Math" w:cstheme="majorBidi"/>
           <w:iCs/>
@@ -296,7 +300,7 @@
           <w:p>
             <w:pPr>
               <w:spacing w:line="360" w:lineRule="auto"/>
-              <w:jc w:val="center"/>
+              <w:jc w:val="both"/>
               <w:rPr>
                 <w:rFonts w:ascii="Cambria Math" w:eastAsiaTheme="minorEastAsia" w:hAnsi="Cambria Math" w:cstheme="majorBidi"/>
                 <w:iCs/>
@@ -324,7 +328,7 @@
           <w:p>
             <w:pPr>
               <w:spacing w:line="360" w:lineRule="auto"/>
-              <w:jc w:val="center"/>
+              <w:jc w:val="both"/>
               <w:rPr>
                 <w:rFonts w:ascii="Cambria Math" w:eastAsiaTheme="minorEastAsia" w:hAnsi="Cambria Math" w:cstheme="majorBidi"/>
                 <w:iCs/>
@@ -352,7 +356,7 @@
           <w:p>
             <w:pPr>
               <w:spacing w:line="360" w:lineRule="auto"/>
-              <w:jc w:val="center"/>
+              <w:jc w:val="both"/>
               <w:rPr>
                 <w:rFonts w:ascii="Cambria Math" w:eastAsiaTheme="minorEastAsia" w:hAnsi="Cambria Math" w:cstheme="majorBidi"/>
                 <w:iCs/>
@@ -380,7 +384,7 @@
           <w:p>
             <w:pPr>
               <w:spacing w:line="360" w:lineRule="auto"/>
-              <w:jc w:val="center"/>
+              <w:jc w:val="both"/>
               <w:rPr>
                 <w:rFonts w:ascii="Cambria Math" w:eastAsiaTheme="minorEastAsia" w:hAnsi="Cambria Math" w:cstheme="majorBidi"/>
                 <w:iCs/>
@@ -407,7 +411,7 @@
           <w:p>
             <w:pPr>
               <w:spacing w:line="360" w:lineRule="auto"/>
-              <w:jc w:val="center"/>
+              <w:jc w:val="both"/>
               <w:rPr>
                 <w:rFonts w:ascii="Cambria Math" w:eastAsiaTheme="minorEastAsia" w:hAnsi="Cambria Math" w:cstheme="majorBidi"/>
                 <w:iCs/>
@@ -439,7 +443,7 @@
           <w:p>
             <w:pPr>
               <w:spacing w:line="360" w:lineRule="auto"/>
-              <w:jc w:val="center"/>
+              <w:jc w:val="both"/>
               <w:rPr>
                 <w:rFonts w:ascii="Cambria Math" w:eastAsiaTheme="minorEastAsia" w:hAnsi="Cambria Math" w:cstheme="majorBidi"/>
                 <w:iCs/>
@@ -467,7 +471,7 @@
           <w:p>
             <w:pPr>
               <w:spacing w:line="360" w:lineRule="auto"/>
-              <w:jc w:val="center"/>
+              <w:jc w:val="both"/>
               <w:rPr>
                 <w:rFonts w:ascii="Cambria Math" w:eastAsiaTheme="minorEastAsia" w:hAnsi="Cambria Math" w:cstheme="majorBidi"/>
                 <w:iCs/>
@@ -495,7 +499,7 @@
           <w:p>
             <w:pPr>
               <w:spacing w:line="360" w:lineRule="auto"/>
-              <w:jc w:val="center"/>
+              <w:jc w:val="both"/>
               <w:rPr>
                 <w:rFonts w:ascii="Cambria Math" w:eastAsiaTheme="minorEastAsia" w:hAnsi="Cambria Math" w:cstheme="majorBidi"/>
                 <w:iCs/>
@@ -523,7 +527,7 @@
           <w:p>
             <w:pPr>
               <w:spacing w:line="360" w:lineRule="auto"/>
-              <w:jc w:val="center"/>
+              <w:jc w:val="both"/>
               <w:rPr>
                 <w:rFonts w:ascii="Cambria Math" w:eastAsiaTheme="minorEastAsia" w:hAnsi="Cambria Math" w:cstheme="majorBidi"/>
                 <w:iCs/>
@@ -550,7 +554,7 @@
           <w:p>
             <w:pPr>
               <w:spacing w:line="360" w:lineRule="auto"/>
-              <w:jc w:val="center"/>
+              <w:jc w:val="both"/>
               <w:rPr>
                 <w:rFonts w:ascii="Cambria Math" w:eastAsiaTheme="minorEastAsia" w:hAnsi="Cambria Math" w:cstheme="majorBidi"/>
                 <w:iCs/>
@@ -582,7 +586,7 @@
           <w:p>
             <w:pPr>
               <w:spacing w:line="360" w:lineRule="auto"/>
-              <w:jc w:val="center"/>
+              <w:jc w:val="both"/>
               <w:rPr>
                 <w:rFonts w:ascii="Cambria Math" w:eastAsiaTheme="minorEastAsia" w:hAnsi="Cambria Math" w:cstheme="majorBidi"/>
                 <w:iCs/>
@@ -610,7 +614,7 @@
           <w:p>
             <w:pPr>
               <w:spacing w:line="360" w:lineRule="auto"/>
-              <w:jc w:val="center"/>
+              <w:jc w:val="both"/>
               <w:rPr>
                 <w:rFonts w:ascii="Cambria Math" w:eastAsiaTheme="minorEastAsia" w:hAnsi="Cambria Math" w:cstheme="majorBidi"/>
                 <w:iCs/>
@@ -638,7 +642,7 @@
           <w:p>
             <w:pPr>
               <w:spacing w:line="360" w:lineRule="auto"/>
-              <w:jc w:val="center"/>
+              <w:jc w:val="both"/>
               <w:rPr>
                 <w:rFonts w:ascii="Cambria Math" w:eastAsiaTheme="minorEastAsia" w:hAnsi="Cambria Math" w:cstheme="majorBidi"/>
                 <w:iCs/>
@@ -666,7 +670,7 @@
           <w:p>
             <w:pPr>
               <w:spacing w:line="360" w:lineRule="auto"/>
-              <w:jc w:val="center"/>
+              <w:jc w:val="both"/>
               <w:rPr>
                 <w:rFonts w:ascii="Cambria Math" w:eastAsiaTheme="minorEastAsia" w:hAnsi="Cambria Math" w:cstheme="majorBidi"/>
                 <w:iCs/>
@@ -693,7 +697,7 @@
           <w:p>
             <w:pPr>
               <w:spacing w:line="360" w:lineRule="auto"/>
-              <w:jc w:val="center"/>
+              <w:jc w:val="both"/>
               <w:rPr>
                 <w:rFonts w:ascii="Cambria Math" w:eastAsiaTheme="minorEastAsia" w:hAnsi="Cambria Math" w:cstheme="majorBidi"/>
                 <w:iCs/>
@@ -725,7 +729,7 @@
           <w:p>
             <w:pPr>
               <w:spacing w:line="360" w:lineRule="auto"/>
-              <w:jc w:val="center"/>
+              <w:jc w:val="both"/>
               <w:rPr>
                 <w:rFonts w:ascii="Cambria Math" w:eastAsiaTheme="minorEastAsia" w:hAnsi="Cambria Math" w:cstheme="majorBidi"/>
                 <w:iCs/>
@@ -752,7 +756,7 @@
           <w:p>
             <w:pPr>
               <w:spacing w:line="360" w:lineRule="auto"/>
-              <w:jc w:val="center"/>
+              <w:jc w:val="both"/>
               <w:rPr>
                 <w:rFonts w:ascii="Cambria Math" w:eastAsiaTheme="minorEastAsia" w:hAnsi="Cambria Math" w:cstheme="majorBidi"/>
                 <w:iCs/>
@@ -779,7 +783,7 @@
           <w:p>
             <w:pPr>
               <w:spacing w:line="360" w:lineRule="auto"/>
-              <w:jc w:val="center"/>
+              <w:jc w:val="both"/>
               <w:rPr>
                 <w:rFonts w:ascii="Cambria Math" w:eastAsiaTheme="minorEastAsia" w:hAnsi="Cambria Math" w:cstheme="majorBidi"/>
                 <w:iCs/>
@@ -806,7 +810,7 @@
           <w:p>
             <w:pPr>
               <w:spacing w:line="360" w:lineRule="auto"/>
-              <w:jc w:val="center"/>
+              <w:jc w:val="both"/>
               <w:rPr>
                 <w:rFonts w:ascii="Cambria Math" w:eastAsiaTheme="minorEastAsia" w:hAnsi="Cambria Math" w:cstheme="majorBidi"/>
                 <w:iCs/>
@@ -833,7 +837,7 @@
           <w:p>
             <w:pPr>
               <w:spacing w:line="360" w:lineRule="auto"/>
-              <w:jc w:val="center"/>
+              <w:jc w:val="both"/>
               <w:rPr>
                 <w:rFonts w:ascii="Cambria Math" w:eastAsiaTheme="minorEastAsia" w:hAnsi="Cambria Math" w:cstheme="majorBidi"/>
                 <w:iCs/>
@@ -880,7 +884,7 @@
           <w:p>
             <w:pPr>
               <w:spacing w:line="360" w:lineRule="auto"/>
-              <w:jc w:val="center"/>
+              <w:jc w:val="both"/>
               <w:rPr>
                 <w:rFonts w:ascii="Cambria Math" w:eastAsiaTheme="minorEastAsia" w:hAnsi="Cambria Math" w:cstheme="majorBidi"/>
                 <w:iCs/>
@@ -908,7 +912,7 @@
           <w:p>
             <w:pPr>
               <w:spacing w:line="360" w:lineRule="auto"/>
-              <w:jc w:val="center"/>
+              <w:jc w:val="both"/>
               <w:rPr>
                 <w:rFonts w:ascii="Cambria Math" w:eastAsiaTheme="minorEastAsia" w:hAnsi="Cambria Math" w:cstheme="majorBidi"/>
                 <w:iCs/>
@@ -936,7 +940,7 @@
           <w:p>
             <w:pPr>
               <w:spacing w:line="360" w:lineRule="auto"/>
-              <w:jc w:val="center"/>
+              <w:jc w:val="both"/>
               <w:rPr>
                 <w:rFonts w:ascii="Cambria Math" w:eastAsiaTheme="minorEastAsia" w:hAnsi="Cambria Math" w:cstheme="majorBidi"/>
                 <w:iCs/>
@@ -964,7 +968,7 @@
           <w:p>
             <w:pPr>
               <w:spacing w:line="360" w:lineRule="auto"/>
-              <w:jc w:val="center"/>
+              <w:jc w:val="both"/>
               <w:rPr>
                 <w:rFonts w:ascii="Cambria Math" w:eastAsiaTheme="minorEastAsia" w:hAnsi="Cambria Math" w:cstheme="majorBidi"/>
                 <w:iCs/>
@@ -991,7 +995,7 @@
           <w:p>
             <w:pPr>
               <w:spacing w:line="360" w:lineRule="auto"/>
-              <w:jc w:val="center"/>
+              <w:jc w:val="both"/>
               <w:rPr>
                 <w:rFonts w:ascii="Cambria Math" w:eastAsiaTheme="minorEastAsia" w:hAnsi="Cambria Math" w:cstheme="majorBidi"/>
                 <w:iCs/>
@@ -1023,7 +1027,7 @@
           <w:p>
             <w:pPr>
               <w:spacing w:line="360" w:lineRule="auto"/>
-              <w:jc w:val="center"/>
+              <w:jc w:val="both"/>
               <w:rPr>
                 <w:rFonts w:ascii="Cambria Math" w:eastAsiaTheme="minorEastAsia" w:hAnsi="Cambria Math" w:cstheme="majorBidi"/>
                 <w:iCs/>
@@ -1051,7 +1055,7 @@
           <w:p>
             <w:pPr>
               <w:spacing w:line="360" w:lineRule="auto"/>
-              <w:jc w:val="center"/>
+              <w:jc w:val="both"/>
               <w:rPr>
                 <w:rFonts w:ascii="Cambria Math" w:eastAsiaTheme="minorEastAsia" w:hAnsi="Cambria Math" w:cstheme="majorBidi"/>
                 <w:iCs/>
@@ -1079,7 +1083,7 @@
           <w:p>
             <w:pPr>
               <w:spacing w:line="360" w:lineRule="auto"/>
-              <w:jc w:val="center"/>
+              <w:jc w:val="both"/>
               <w:rPr>
                 <w:rFonts w:ascii="Cambria Math" w:eastAsiaTheme="minorEastAsia" w:hAnsi="Cambria Math" w:cstheme="majorBidi"/>
                 <w:iCs/>
@@ -1107,7 +1111,7 @@
           <w:p>
             <w:pPr>
               <w:spacing w:line="360" w:lineRule="auto"/>
-              <w:jc w:val="center"/>
+              <w:jc w:val="both"/>
               <w:rPr>
                 <w:rFonts w:ascii="Cambria Math" w:eastAsiaTheme="minorEastAsia" w:hAnsi="Cambria Math" w:cstheme="majorBidi"/>
                 <w:iCs/>
@@ -1134,7 +1138,7 @@
           <w:p>
             <w:pPr>
               <w:spacing w:line="360" w:lineRule="auto"/>
-              <w:jc w:val="center"/>
+              <w:jc w:val="both"/>
               <w:rPr>
                 <w:rFonts w:ascii="Cambria Math" w:eastAsiaTheme="minorEastAsia" w:hAnsi="Cambria Math" w:cstheme="majorBidi"/>
                 <w:iCs/>
@@ -1166,7 +1170,7 @@
           <w:p>
             <w:pPr>
               <w:spacing w:line="360" w:lineRule="auto"/>
-              <w:jc w:val="center"/>
+              <w:jc w:val="both"/>
               <w:rPr>
                 <w:rFonts w:ascii="Cambria Math" w:eastAsiaTheme="minorEastAsia" w:hAnsi="Cambria Math" w:cstheme="majorBidi"/>
                 <w:iCs/>
@@ -1194,7 +1198,7 @@
           <w:p>
             <w:pPr>
               <w:spacing w:line="360" w:lineRule="auto"/>
-              <w:jc w:val="center"/>
+              <w:jc w:val="both"/>
               <w:rPr>
                 <w:rFonts w:ascii="Cambria Math" w:eastAsiaTheme="minorEastAsia" w:hAnsi="Cambria Math" w:cstheme="majorBidi"/>
                 <w:iCs/>
@@ -1222,7 +1226,7 @@
           <w:p>
             <w:pPr>
               <w:spacing w:line="360" w:lineRule="auto"/>
-              <w:jc w:val="center"/>
+              <w:jc w:val="both"/>
               <w:rPr>
                 <w:rFonts w:ascii="Cambria Math" w:eastAsiaTheme="minorEastAsia" w:hAnsi="Cambria Math" w:cstheme="majorBidi"/>
                 <w:iCs/>
@@ -1250,7 +1254,7 @@
           <w:p>
             <w:pPr>
               <w:spacing w:line="360" w:lineRule="auto"/>
-              <w:jc w:val="center"/>
+              <w:jc w:val="both"/>
               <w:rPr>
                 <w:rFonts w:ascii="Cambria Math" w:eastAsiaTheme="minorEastAsia" w:hAnsi="Cambria Math" w:cstheme="majorBidi"/>
                 <w:iCs/>
@@ -1277,7 +1281,7 @@
           <w:p>
             <w:pPr>
               <w:spacing w:line="360" w:lineRule="auto"/>
-              <w:jc w:val="center"/>
+              <w:jc w:val="both"/>
               <w:rPr>
                 <w:rFonts w:ascii="Cambria Math" w:eastAsiaTheme="minorEastAsia" w:hAnsi="Cambria Math" w:cstheme="majorBidi"/>
                 <w:iCs/>
@@ -1309,7 +1313,7 @@
           <w:p>
             <w:pPr>
               <w:spacing w:line="360" w:lineRule="auto"/>
-              <w:jc w:val="center"/>
+              <w:jc w:val="both"/>
               <w:rPr>
                 <w:rFonts w:ascii="Cambria Math" w:eastAsiaTheme="minorEastAsia" w:hAnsi="Cambria Math" w:cstheme="majorBidi"/>
                 <w:iCs/>
@@ -1336,7 +1340,7 @@
           <w:p>
             <w:pPr>
               <w:spacing w:line="360" w:lineRule="auto"/>
-              <w:jc w:val="center"/>
+              <w:jc w:val="both"/>
               <w:rPr>
                 <w:rFonts w:ascii="Cambria Math" w:eastAsiaTheme="minorEastAsia" w:hAnsi="Cambria Math" w:cstheme="majorBidi"/>
                 <w:iCs/>
@@ -1363,7 +1367,7 @@
           <w:p>
             <w:pPr>
               <w:spacing w:line="360" w:lineRule="auto"/>
-              <w:jc w:val="center"/>
+              <w:jc w:val="both"/>
               <w:rPr>
                 <w:rFonts w:ascii="Cambria Math" w:eastAsiaTheme="minorEastAsia" w:hAnsi="Cambria Math" w:cstheme="majorBidi"/>
                 <w:iCs/>
@@ -1390,7 +1394,7 @@
           <w:p>
             <w:pPr>
               <w:spacing w:line="360" w:lineRule="auto"/>
-              <w:jc w:val="center"/>
+              <w:jc w:val="both"/>
               <w:rPr>
                 <w:rFonts w:ascii="Cambria Math" w:eastAsiaTheme="minorEastAsia" w:hAnsi="Cambria Math" w:cstheme="majorBidi"/>
                 <w:iCs/>
@@ -1417,7 +1421,7 @@
           <w:p>
             <w:pPr>
               <w:spacing w:line="360" w:lineRule="auto"/>
-              <w:jc w:val="center"/>
+              <w:jc w:val="both"/>
               <w:rPr>
                 <w:rFonts w:ascii="Cambria Math" w:eastAsiaTheme="minorEastAsia" w:hAnsi="Cambria Math" w:cstheme="majorBidi"/>
                 <w:iCs/>
@@ -1441,6 +1445,7 @@
     <w:p>
       <w:pPr>
         <w:spacing w:line="360" w:lineRule="auto"/>
+        <w:jc w:val="both"/>
         <w:rPr>
           <w:rFonts w:ascii="Cambria Math" w:eastAsiaTheme="minorEastAsia" w:hAnsi="Cambria Math" w:cstheme="majorBidi"/>
           <w:iCs/>
@@ -1457,6 +1462,7 @@
           <w:numId w:val="3"/>
         </w:numPr>
         <w:spacing w:line="360" w:lineRule="auto"/>
+        <w:jc w:val="both"/>
         <w:rPr>
           <w:rFonts w:ascii="Cambria Math" w:eastAsiaTheme="minorEastAsia" w:hAnsi="Cambria Math" w:cstheme="majorBidi"/>
           <w:iCs/>
@@ -1473,18 +1479,7 @@
           <w:sz w:val="24"/>
           <w:szCs w:val="24"/>
         </w:rPr>
-        <w:t>ssdd(1,2,2)</w:t>
-      </w:r>
-      <w:r>
-        <w:rPr>
-          <w:rFonts w:ascii="Cambria Math" w:eastAsiaTheme="minorEastAsia" w:hAnsi="Cambria Math" w:cstheme="majorBidi"/>
-          <w:b/>
-          <w:bCs/>
-          <w:iCs/>
-          <w:sz w:val="24"/>
-          <w:szCs w:val="24"/>
-        </w:rPr>
-        <w:t>:</w:t>
+        <w:t>ssdd(1,2,2):</w:t>
       </w:r>
       <w:r>
         <w:rPr>
@@ -1499,6 +1494,7 @@
     <w:p>
       <w:pPr>
         <w:spacing w:line="360" w:lineRule="auto"/>
+        <w:jc w:val="both"/>
         <w:rPr>
           <w:rFonts w:ascii="Cambria Math" w:eastAsiaTheme="minorEastAsia" w:hAnsi="Cambria Math" w:cstheme="majorBidi"/>
           <w:iCs/>
@@ -1513,30 +1509,13 @@
           <w:sz w:val="24"/>
           <w:szCs w:val="24"/>
         </w:rPr>
-        <w:t xml:space="preserve">In order to compute the </w:t>
-      </w:r>
-      <w:r>
-        <w:rPr>
-          <w:rFonts w:ascii="Cambria Math" w:eastAsiaTheme="minorEastAsia" w:hAnsi="Cambria Math" w:cstheme="majorBidi"/>
-          <w:iCs/>
-          <w:sz w:val="24"/>
-          <w:szCs w:val="24"/>
-        </w:rPr>
-        <w:t>ssdd(1,2,2)</w:t>
-      </w:r>
-      <w:r>
-        <w:rPr>
-          <w:rFonts w:ascii="Cambria Math" w:eastAsiaTheme="minorEastAsia" w:hAnsi="Cambria Math" w:cstheme="majorBidi"/>
-          <w:iCs/>
-          <w:sz w:val="24"/>
-          <w:szCs w:val="24"/>
-        </w:rPr>
-        <w:t>, we need to take a 3x3 window around the pixel in row=1, column=2 in the left image, and a window around the pixel in row=1, column=2 in the right image:</w:t>
+        <w:t>In order to compute the ssdd(1,2,2), we need to take a 3x3 window around the pixel in row=1, column=2 in the left image, and a window around the pixel in row=1, column=2 in the right image:</w:t>
       </w:r>
     </w:p>
     <w:p>
       <w:pPr>
         <w:spacing w:after="0" w:line="360" w:lineRule="auto"/>
+        <w:jc w:val="both"/>
         <w:rPr>
           <w:rFonts w:ascii="Cambria Math" w:eastAsiaTheme="minorEastAsia" w:hAnsi="Cambria Math" w:cstheme="majorBidi"/>
           <w:iCs/>
@@ -1652,7 +1631,7 @@
           <w:p>
             <w:pPr>
               <w:spacing w:line="360" w:lineRule="auto"/>
-              <w:jc w:val="center"/>
+              <w:jc w:val="both"/>
               <w:rPr>
                 <w:rFonts w:ascii="Cambria Math" w:eastAsiaTheme="minorEastAsia" w:hAnsi="Cambria Math" w:cstheme="majorBidi"/>
                 <w:iCs/>
@@ -1680,7 +1659,7 @@
           <w:p>
             <w:pPr>
               <w:spacing w:line="360" w:lineRule="auto"/>
-              <w:jc w:val="center"/>
+              <w:jc w:val="both"/>
               <w:rPr>
                 <w:rFonts w:ascii="Cambria Math" w:eastAsiaTheme="minorEastAsia" w:hAnsi="Cambria Math" w:cstheme="majorBidi"/>
                 <w:iCs/>
@@ -1708,7 +1687,7 @@
           <w:p>
             <w:pPr>
               <w:spacing w:line="360" w:lineRule="auto"/>
-              <w:jc w:val="center"/>
+              <w:jc w:val="both"/>
               <w:rPr>
                 <w:rFonts w:ascii="Cambria Math" w:eastAsiaTheme="minorEastAsia" w:hAnsi="Cambria Math" w:cstheme="majorBidi"/>
                 <w:iCs/>
@@ -1736,7 +1715,7 @@
           <w:p>
             <w:pPr>
               <w:spacing w:line="360" w:lineRule="auto"/>
-              <w:jc w:val="center"/>
+              <w:jc w:val="both"/>
               <w:rPr>
                 <w:rFonts w:ascii="Cambria Math" w:eastAsiaTheme="minorEastAsia" w:hAnsi="Cambria Math" w:cstheme="majorBidi"/>
                 <w:iCs/>
@@ -1763,7 +1742,7 @@
           <w:p>
             <w:pPr>
               <w:spacing w:line="360" w:lineRule="auto"/>
-              <w:jc w:val="center"/>
+              <w:jc w:val="both"/>
               <w:rPr>
                 <w:rFonts w:ascii="Cambria Math" w:eastAsiaTheme="minorEastAsia" w:hAnsi="Cambria Math" w:cstheme="majorBidi"/>
                 <w:iCs/>
@@ -1795,7 +1774,7 @@
           <w:p>
             <w:pPr>
               <w:spacing w:line="360" w:lineRule="auto"/>
-              <w:jc w:val="center"/>
+              <w:jc w:val="both"/>
               <w:rPr>
                 <w:rFonts w:ascii="Cambria Math" w:eastAsiaTheme="minorEastAsia" w:hAnsi="Cambria Math" w:cstheme="majorBidi"/>
                 <w:iCs/>
@@ -1823,7 +1802,7 @@
           <w:p>
             <w:pPr>
               <w:spacing w:line="360" w:lineRule="auto"/>
-              <w:jc w:val="center"/>
+              <w:jc w:val="both"/>
               <w:rPr>
                 <w:rFonts w:ascii="Cambria Math" w:eastAsiaTheme="minorEastAsia" w:hAnsi="Cambria Math" w:cstheme="majorBidi"/>
                 <w:iCs/>
@@ -1851,7 +1830,7 @@
           <w:p>
             <w:pPr>
               <w:spacing w:line="360" w:lineRule="auto"/>
-              <w:jc w:val="center"/>
+              <w:jc w:val="both"/>
               <w:rPr>
                 <w:rFonts w:ascii="Cambria Math" w:eastAsiaTheme="minorEastAsia" w:hAnsi="Cambria Math" w:cstheme="majorBidi"/>
                 <w:iCs/>
@@ -1879,7 +1858,7 @@
           <w:p>
             <w:pPr>
               <w:spacing w:line="360" w:lineRule="auto"/>
-              <w:jc w:val="center"/>
+              <w:jc w:val="both"/>
               <w:rPr>
                 <w:rFonts w:ascii="Cambria Math" w:eastAsiaTheme="minorEastAsia" w:hAnsi="Cambria Math" w:cstheme="majorBidi"/>
                 <w:iCs/>
@@ -1906,7 +1885,7 @@
           <w:p>
             <w:pPr>
               <w:spacing w:line="360" w:lineRule="auto"/>
-              <w:jc w:val="center"/>
+              <w:jc w:val="both"/>
               <w:rPr>
                 <w:rFonts w:ascii="Cambria Math" w:eastAsiaTheme="minorEastAsia" w:hAnsi="Cambria Math" w:cstheme="majorBidi"/>
                 <w:iCs/>
@@ -1938,7 +1917,7 @@
           <w:p>
             <w:pPr>
               <w:spacing w:line="360" w:lineRule="auto"/>
-              <w:jc w:val="center"/>
+              <w:jc w:val="both"/>
               <w:rPr>
                 <w:rFonts w:ascii="Cambria Math" w:eastAsiaTheme="minorEastAsia" w:hAnsi="Cambria Math" w:cstheme="majorBidi"/>
                 <w:iCs/>
@@ -1966,7 +1945,7 @@
           <w:p>
             <w:pPr>
               <w:spacing w:line="360" w:lineRule="auto"/>
-              <w:jc w:val="center"/>
+              <w:jc w:val="both"/>
               <w:rPr>
                 <w:rFonts w:ascii="Cambria Math" w:eastAsiaTheme="minorEastAsia" w:hAnsi="Cambria Math" w:cstheme="majorBidi"/>
                 <w:iCs/>
@@ -1994,7 +1973,7 @@
           <w:p>
             <w:pPr>
               <w:spacing w:line="360" w:lineRule="auto"/>
-              <w:jc w:val="center"/>
+              <w:jc w:val="both"/>
               <w:rPr>
                 <w:rFonts w:ascii="Cambria Math" w:eastAsiaTheme="minorEastAsia" w:hAnsi="Cambria Math" w:cstheme="majorBidi"/>
                 <w:iCs/>
@@ -2022,7 +2001,7 @@
           <w:p>
             <w:pPr>
               <w:spacing w:line="360" w:lineRule="auto"/>
-              <w:jc w:val="center"/>
+              <w:jc w:val="both"/>
               <w:rPr>
                 <w:rFonts w:ascii="Cambria Math" w:eastAsiaTheme="minorEastAsia" w:hAnsi="Cambria Math" w:cstheme="majorBidi"/>
                 <w:iCs/>
@@ -2049,7 +2028,7 @@
           <w:p>
             <w:pPr>
               <w:spacing w:line="360" w:lineRule="auto"/>
-              <w:jc w:val="center"/>
+              <w:jc w:val="both"/>
               <w:rPr>
                 <w:rFonts w:ascii="Cambria Math" w:eastAsiaTheme="minorEastAsia" w:hAnsi="Cambria Math" w:cstheme="majorBidi"/>
                 <w:iCs/>
@@ -2081,7 +2060,7 @@
           <w:p>
             <w:pPr>
               <w:spacing w:line="360" w:lineRule="auto"/>
-              <w:jc w:val="center"/>
+              <w:jc w:val="both"/>
               <w:rPr>
                 <w:rFonts w:ascii="Cambria Math" w:eastAsiaTheme="minorEastAsia" w:hAnsi="Cambria Math" w:cstheme="majorBidi"/>
                 <w:iCs/>
@@ -2108,7 +2087,7 @@
           <w:p>
             <w:pPr>
               <w:spacing w:line="360" w:lineRule="auto"/>
-              <w:jc w:val="center"/>
+              <w:jc w:val="both"/>
               <w:rPr>
                 <w:rFonts w:ascii="Cambria Math" w:eastAsiaTheme="minorEastAsia" w:hAnsi="Cambria Math" w:cstheme="majorBidi"/>
                 <w:iCs/>
@@ -2135,7 +2114,7 @@
           <w:p>
             <w:pPr>
               <w:spacing w:line="360" w:lineRule="auto"/>
-              <w:jc w:val="center"/>
+              <w:jc w:val="both"/>
               <w:rPr>
                 <w:rFonts w:ascii="Cambria Math" w:eastAsiaTheme="minorEastAsia" w:hAnsi="Cambria Math" w:cstheme="majorBidi"/>
                 <w:iCs/>
@@ -2162,7 +2141,7 @@
           <w:p>
             <w:pPr>
               <w:spacing w:line="360" w:lineRule="auto"/>
-              <w:jc w:val="center"/>
+              <w:jc w:val="both"/>
               <w:rPr>
                 <w:rFonts w:ascii="Cambria Math" w:eastAsiaTheme="minorEastAsia" w:hAnsi="Cambria Math" w:cstheme="majorBidi"/>
                 <w:iCs/>
@@ -2189,7 +2168,7 @@
           <w:p>
             <w:pPr>
               <w:spacing w:line="360" w:lineRule="auto"/>
-              <w:jc w:val="center"/>
+              <w:jc w:val="both"/>
               <w:rPr>
                 <w:rFonts w:ascii="Cambria Math" w:eastAsiaTheme="minorEastAsia" w:hAnsi="Cambria Math" w:cstheme="majorBidi"/>
                 <w:iCs/>
@@ -2236,7 +2215,7 @@
           <w:p>
             <w:pPr>
               <w:spacing w:line="360" w:lineRule="auto"/>
-              <w:jc w:val="center"/>
+              <w:jc w:val="both"/>
               <w:rPr>
                 <w:rFonts w:ascii="Cambria Math" w:eastAsiaTheme="minorEastAsia" w:hAnsi="Cambria Math" w:cstheme="majorBidi"/>
                 <w:iCs/>
@@ -2264,7 +2243,7 @@
           <w:p>
             <w:pPr>
               <w:spacing w:line="360" w:lineRule="auto"/>
-              <w:jc w:val="center"/>
+              <w:jc w:val="both"/>
               <w:rPr>
                 <w:rFonts w:ascii="Cambria Math" w:eastAsiaTheme="minorEastAsia" w:hAnsi="Cambria Math" w:cstheme="majorBidi"/>
                 <w:iCs/>
@@ -2292,7 +2271,7 @@
           <w:p>
             <w:pPr>
               <w:spacing w:line="360" w:lineRule="auto"/>
-              <w:jc w:val="center"/>
+              <w:jc w:val="both"/>
               <w:rPr>
                 <w:rFonts w:ascii="Cambria Math" w:eastAsiaTheme="minorEastAsia" w:hAnsi="Cambria Math" w:cstheme="majorBidi"/>
                 <w:iCs/>
@@ -2320,7 +2299,7 @@
           <w:p>
             <w:pPr>
               <w:spacing w:line="360" w:lineRule="auto"/>
-              <w:jc w:val="center"/>
+              <w:jc w:val="both"/>
               <w:rPr>
                 <w:rFonts w:ascii="Cambria Math" w:eastAsiaTheme="minorEastAsia" w:hAnsi="Cambria Math" w:cstheme="majorBidi"/>
                 <w:iCs/>
@@ -2347,7 +2326,7 @@
           <w:p>
             <w:pPr>
               <w:spacing w:line="360" w:lineRule="auto"/>
-              <w:jc w:val="center"/>
+              <w:jc w:val="both"/>
               <w:rPr>
                 <w:rFonts w:ascii="Cambria Math" w:eastAsiaTheme="minorEastAsia" w:hAnsi="Cambria Math" w:cstheme="majorBidi"/>
                 <w:iCs/>
@@ -2379,7 +2358,7 @@
           <w:p>
             <w:pPr>
               <w:spacing w:line="360" w:lineRule="auto"/>
-              <w:jc w:val="center"/>
+              <w:jc w:val="both"/>
               <w:rPr>
                 <w:rFonts w:ascii="Cambria Math" w:eastAsiaTheme="minorEastAsia" w:hAnsi="Cambria Math" w:cstheme="majorBidi"/>
                 <w:iCs/>
@@ -2407,7 +2386,7 @@
           <w:p>
             <w:pPr>
               <w:spacing w:line="360" w:lineRule="auto"/>
-              <w:jc w:val="center"/>
+              <w:jc w:val="both"/>
               <w:rPr>
                 <w:rFonts w:ascii="Cambria Math" w:eastAsiaTheme="minorEastAsia" w:hAnsi="Cambria Math" w:cstheme="majorBidi"/>
                 <w:iCs/>
@@ -2435,7 +2414,7 @@
           <w:p>
             <w:pPr>
               <w:spacing w:line="360" w:lineRule="auto"/>
-              <w:jc w:val="center"/>
+              <w:jc w:val="both"/>
               <w:rPr>
                 <w:rFonts w:ascii="Cambria Math" w:eastAsiaTheme="minorEastAsia" w:hAnsi="Cambria Math" w:cstheme="majorBidi"/>
                 <w:iCs/>
@@ -2463,7 +2442,7 @@
           <w:p>
             <w:pPr>
               <w:spacing w:line="360" w:lineRule="auto"/>
-              <w:jc w:val="center"/>
+              <w:jc w:val="both"/>
               <w:rPr>
                 <w:rFonts w:ascii="Cambria Math" w:eastAsiaTheme="minorEastAsia" w:hAnsi="Cambria Math" w:cstheme="majorBidi"/>
                 <w:iCs/>
@@ -2490,7 +2469,7 @@
           <w:p>
             <w:pPr>
               <w:spacing w:line="360" w:lineRule="auto"/>
-              <w:jc w:val="center"/>
+              <w:jc w:val="both"/>
               <w:rPr>
                 <w:rFonts w:ascii="Cambria Math" w:eastAsiaTheme="minorEastAsia" w:hAnsi="Cambria Math" w:cstheme="majorBidi"/>
                 <w:iCs/>
@@ -2522,7 +2501,7 @@
           <w:p>
             <w:pPr>
               <w:spacing w:line="360" w:lineRule="auto"/>
-              <w:jc w:val="center"/>
+              <w:jc w:val="both"/>
               <w:rPr>
                 <w:rFonts w:ascii="Cambria Math" w:eastAsiaTheme="minorEastAsia" w:hAnsi="Cambria Math" w:cstheme="majorBidi"/>
                 <w:iCs/>
@@ -2550,7 +2529,7 @@
           <w:p>
             <w:pPr>
               <w:spacing w:line="360" w:lineRule="auto"/>
-              <w:jc w:val="center"/>
+              <w:jc w:val="both"/>
               <w:rPr>
                 <w:rFonts w:ascii="Cambria Math" w:eastAsiaTheme="minorEastAsia" w:hAnsi="Cambria Math" w:cstheme="majorBidi"/>
                 <w:iCs/>
@@ -2578,7 +2557,7 @@
           <w:p>
             <w:pPr>
               <w:spacing w:line="360" w:lineRule="auto"/>
-              <w:jc w:val="center"/>
+              <w:jc w:val="both"/>
               <w:rPr>
                 <w:rFonts w:ascii="Cambria Math" w:eastAsiaTheme="minorEastAsia" w:hAnsi="Cambria Math" w:cstheme="majorBidi"/>
                 <w:iCs/>
@@ -2606,7 +2585,7 @@
           <w:p>
             <w:pPr>
               <w:spacing w:line="360" w:lineRule="auto"/>
-              <w:jc w:val="center"/>
+              <w:jc w:val="both"/>
               <w:rPr>
                 <w:rFonts w:ascii="Cambria Math" w:eastAsiaTheme="minorEastAsia" w:hAnsi="Cambria Math" w:cstheme="majorBidi"/>
                 <w:iCs/>
@@ -2633,7 +2612,7 @@
           <w:p>
             <w:pPr>
               <w:spacing w:line="360" w:lineRule="auto"/>
-              <w:jc w:val="center"/>
+              <w:jc w:val="both"/>
               <w:rPr>
                 <w:rFonts w:ascii="Cambria Math" w:eastAsiaTheme="minorEastAsia" w:hAnsi="Cambria Math" w:cstheme="majorBidi"/>
                 <w:iCs/>
@@ -2665,7 +2644,7 @@
           <w:p>
             <w:pPr>
               <w:spacing w:line="360" w:lineRule="auto"/>
-              <w:jc w:val="center"/>
+              <w:jc w:val="both"/>
               <w:rPr>
                 <w:rFonts w:ascii="Cambria Math" w:eastAsiaTheme="minorEastAsia" w:hAnsi="Cambria Math" w:cstheme="majorBidi"/>
                 <w:iCs/>
@@ -2692,7 +2671,7 @@
           <w:p>
             <w:pPr>
               <w:spacing w:line="360" w:lineRule="auto"/>
-              <w:jc w:val="center"/>
+              <w:jc w:val="both"/>
               <w:rPr>
                 <w:rFonts w:ascii="Cambria Math" w:eastAsiaTheme="minorEastAsia" w:hAnsi="Cambria Math" w:cstheme="majorBidi"/>
                 <w:iCs/>
@@ -2719,7 +2698,7 @@
           <w:p>
             <w:pPr>
               <w:spacing w:line="360" w:lineRule="auto"/>
-              <w:jc w:val="center"/>
+              <w:jc w:val="both"/>
               <w:rPr>
                 <w:rFonts w:ascii="Cambria Math" w:eastAsiaTheme="minorEastAsia" w:hAnsi="Cambria Math" w:cstheme="majorBidi"/>
                 <w:iCs/>
@@ -2746,7 +2725,7 @@
           <w:p>
             <w:pPr>
               <w:spacing w:line="360" w:lineRule="auto"/>
-              <w:jc w:val="center"/>
+              <w:jc w:val="both"/>
               <w:rPr>
                 <w:rFonts w:ascii="Cambria Math" w:eastAsiaTheme="minorEastAsia" w:hAnsi="Cambria Math" w:cstheme="majorBidi"/>
                 <w:iCs/>
@@ -2773,7 +2752,7 @@
           <w:p>
             <w:pPr>
               <w:spacing w:line="360" w:lineRule="auto"/>
-              <w:jc w:val="center"/>
+              <w:jc w:val="both"/>
               <w:rPr>
                 <w:rFonts w:ascii="Cambria Math" w:eastAsiaTheme="minorEastAsia" w:hAnsi="Cambria Math" w:cstheme="majorBidi"/>
                 <w:iCs/>
@@ -2797,6 +2776,7 @@
     <w:p>
       <w:pPr>
         <w:spacing w:line="360" w:lineRule="auto"/>
+        <w:jc w:val="both"/>
         <w:rPr>
           <w:rFonts w:ascii="Cambria Math" w:eastAsiaTheme="minorEastAsia" w:hAnsi="Cambria Math" w:cstheme="majorBidi"/>
           <w:iCs/>
@@ -2808,6 +2788,7 @@
     <w:p>
       <w:pPr>
         <w:spacing w:line="360" w:lineRule="auto"/>
+        <w:jc w:val="both"/>
         <w:rPr>
           <w:rFonts w:ascii="Cambria Math" w:eastAsiaTheme="minorEastAsia" w:hAnsi="Cambria Math" w:cstheme="majorBidi"/>
           <w:iCs/>
@@ -2831,21 +2812,13 @@
           <w:sz w:val="24"/>
           <w:szCs w:val="24"/>
         </w:rPr>
-        <w:t xml:space="preserve"> will be identical to the one calculated in the questionnaire </w:t>
-      </w:r>
-      <w:r>
-        <w:rPr>
-          <w:rFonts w:ascii="Cambria Math" w:eastAsiaTheme="minorEastAsia" w:hAnsi="Cambria Math" w:cstheme="majorBidi"/>
-          <w:iCs/>
-          <w:sz w:val="24"/>
-          <w:szCs w:val="24"/>
-        </w:rPr>
-        <w:t>(values in each window are the same).</w:t>
+        <w:t xml:space="preserve"> will be identical to the one calculated in the questionnaire (values in each window are the same).</w:t>
       </w:r>
     </w:p>
     <w:p>
       <w:pPr>
         <w:spacing w:line="360" w:lineRule="auto"/>
+        <w:jc w:val="both"/>
         <w:rPr>
           <w:rFonts w:ascii="Cambria Math" w:eastAsiaTheme="minorEastAsia" w:hAnsi="Cambria Math" w:cstheme="majorBidi"/>
           <w:iCs/>
@@ -2860,16 +2833,7 @@
           <w:sz w:val="24"/>
           <w:szCs w:val="24"/>
         </w:rPr>
-        <w:t>sdd(1,2,2)</w:t>
-      </w:r>
-      <w:r>
-        <w:rPr>
-          <w:rFonts w:ascii="Cambria Math" w:eastAsiaTheme="minorEastAsia" w:hAnsi="Cambria Math" w:cstheme="majorBidi"/>
-          <w:iCs/>
-          <w:sz w:val="24"/>
-          <w:szCs w:val="24"/>
-        </w:rPr>
-        <w:t xml:space="preserve"> = 426</w:t>
+        <w:t>sdd(1,2,2) = 426</w:t>
       </w:r>
     </w:p>
     <w:p>
@@ -2880,6 +2844,7 @@
           <w:numId w:val="3"/>
         </w:numPr>
         <w:spacing w:line="360" w:lineRule="auto"/>
+        <w:jc w:val="both"/>
         <w:rPr>
           <w:rFonts w:ascii="Cambria Math" w:eastAsiaTheme="minorEastAsia" w:hAnsi="Cambria Math" w:cstheme="majorBidi"/>
           <w:iCs/>
@@ -2896,29 +2861,7 @@
           <w:sz w:val="24"/>
           <w:szCs w:val="24"/>
         </w:rPr>
-        <w:t>ssdd(1,2,</w:t>
-      </w:r>
-      <w:r>
-        <w:rPr>
-          <w:rFonts w:ascii="Cambria Math" w:eastAsiaTheme="minorEastAsia" w:hAnsi="Cambria Math" w:cstheme="majorBidi"/>
-          <w:b/>
-          <w:bCs/>
-          <w:iCs/>
-          <w:sz w:val="24"/>
-          <w:szCs w:val="24"/>
-        </w:rPr>
-        <w:t>3</w:t>
-      </w:r>
-      <w:r>
-        <w:rPr>
-          <w:rFonts w:ascii="Cambria Math" w:eastAsiaTheme="minorEastAsia" w:hAnsi="Cambria Math" w:cstheme="majorBidi"/>
-          <w:b/>
-          <w:bCs/>
-          <w:iCs/>
-          <w:sz w:val="24"/>
-          <w:szCs w:val="24"/>
-        </w:rPr>
-        <w:t>):</w:t>
+        <w:t>ssdd(1,2,3):</w:t>
       </w:r>
       <w:r>
         <w:rPr>
@@ -2951,6 +2894,7 @@
     <w:p>
       <w:pPr>
         <w:spacing w:line="360" w:lineRule="auto"/>
+        <w:jc w:val="both"/>
         <w:rPr>
           <w:rFonts w:ascii="Cambria Math" w:eastAsiaTheme="minorEastAsia" w:hAnsi="Cambria Math" w:cstheme="majorBidi"/>
           <w:iCs/>
@@ -3008,6 +2952,7 @@
     <w:p>
       <w:pPr>
         <w:spacing w:after="0" w:line="360" w:lineRule="auto"/>
+        <w:jc w:val="both"/>
         <w:rPr>
           <w:rFonts w:ascii="Cambria Math" w:eastAsiaTheme="minorEastAsia" w:hAnsi="Cambria Math" w:cstheme="majorBidi"/>
           <w:iCs/>
@@ -3123,7 +3068,7 @@
           <w:p>
             <w:pPr>
               <w:spacing w:line="360" w:lineRule="auto"/>
-              <w:jc w:val="center"/>
+              <w:jc w:val="both"/>
               <w:rPr>
                 <w:rFonts w:ascii="Cambria Math" w:eastAsiaTheme="minorEastAsia" w:hAnsi="Cambria Math" w:cstheme="majorBidi"/>
                 <w:iCs/>
@@ -3151,7 +3096,7 @@
           <w:p>
             <w:pPr>
               <w:spacing w:line="360" w:lineRule="auto"/>
-              <w:jc w:val="center"/>
+              <w:jc w:val="both"/>
               <w:rPr>
                 <w:rFonts w:ascii="Cambria Math" w:eastAsiaTheme="minorEastAsia" w:hAnsi="Cambria Math" w:cstheme="majorBidi"/>
                 <w:iCs/>
@@ -3179,7 +3124,7 @@
           <w:p>
             <w:pPr>
               <w:spacing w:line="360" w:lineRule="auto"/>
-              <w:jc w:val="center"/>
+              <w:jc w:val="both"/>
               <w:rPr>
                 <w:rFonts w:ascii="Cambria Math" w:eastAsiaTheme="minorEastAsia" w:hAnsi="Cambria Math" w:cstheme="majorBidi"/>
                 <w:iCs/>
@@ -3207,7 +3152,7 @@
           <w:p>
             <w:pPr>
               <w:spacing w:line="360" w:lineRule="auto"/>
-              <w:jc w:val="center"/>
+              <w:jc w:val="both"/>
               <w:rPr>
                 <w:rFonts w:ascii="Cambria Math" w:eastAsiaTheme="minorEastAsia" w:hAnsi="Cambria Math" w:cstheme="majorBidi"/>
                 <w:iCs/>
@@ -3234,7 +3179,7 @@
           <w:p>
             <w:pPr>
               <w:spacing w:line="360" w:lineRule="auto"/>
-              <w:jc w:val="center"/>
+              <w:jc w:val="both"/>
               <w:rPr>
                 <w:rFonts w:ascii="Cambria Math" w:eastAsiaTheme="minorEastAsia" w:hAnsi="Cambria Math" w:cstheme="majorBidi"/>
                 <w:iCs/>
@@ -3266,7 +3211,7 @@
           <w:p>
             <w:pPr>
               <w:spacing w:line="360" w:lineRule="auto"/>
-              <w:jc w:val="center"/>
+              <w:jc w:val="both"/>
               <w:rPr>
                 <w:rFonts w:ascii="Cambria Math" w:eastAsiaTheme="minorEastAsia" w:hAnsi="Cambria Math" w:cstheme="majorBidi"/>
                 <w:iCs/>
@@ -3294,7 +3239,7 @@
           <w:p>
             <w:pPr>
               <w:spacing w:line="360" w:lineRule="auto"/>
-              <w:jc w:val="center"/>
+              <w:jc w:val="both"/>
               <w:rPr>
                 <w:rFonts w:ascii="Cambria Math" w:eastAsiaTheme="minorEastAsia" w:hAnsi="Cambria Math" w:cstheme="majorBidi"/>
                 <w:iCs/>
@@ -3322,7 +3267,7 @@
           <w:p>
             <w:pPr>
               <w:spacing w:line="360" w:lineRule="auto"/>
-              <w:jc w:val="center"/>
+              <w:jc w:val="both"/>
               <w:rPr>
                 <w:rFonts w:ascii="Cambria Math" w:eastAsiaTheme="minorEastAsia" w:hAnsi="Cambria Math" w:cstheme="majorBidi"/>
                 <w:iCs/>
@@ -3350,7 +3295,7 @@
           <w:p>
             <w:pPr>
               <w:spacing w:line="360" w:lineRule="auto"/>
-              <w:jc w:val="center"/>
+              <w:jc w:val="both"/>
               <w:rPr>
                 <w:rFonts w:ascii="Cambria Math" w:eastAsiaTheme="minorEastAsia" w:hAnsi="Cambria Math" w:cstheme="majorBidi"/>
                 <w:iCs/>
@@ -3377,7 +3322,7 @@
           <w:p>
             <w:pPr>
               <w:spacing w:line="360" w:lineRule="auto"/>
-              <w:jc w:val="center"/>
+              <w:jc w:val="both"/>
               <w:rPr>
                 <w:rFonts w:ascii="Cambria Math" w:eastAsiaTheme="minorEastAsia" w:hAnsi="Cambria Math" w:cstheme="majorBidi"/>
                 <w:iCs/>
@@ -3409,7 +3354,7 @@
           <w:p>
             <w:pPr>
               <w:spacing w:line="360" w:lineRule="auto"/>
-              <w:jc w:val="center"/>
+              <w:jc w:val="both"/>
               <w:rPr>
                 <w:rFonts w:ascii="Cambria Math" w:eastAsiaTheme="minorEastAsia" w:hAnsi="Cambria Math" w:cstheme="majorBidi"/>
                 <w:iCs/>
@@ -3437,7 +3382,7 @@
           <w:p>
             <w:pPr>
               <w:spacing w:line="360" w:lineRule="auto"/>
-              <w:jc w:val="center"/>
+              <w:jc w:val="both"/>
               <w:rPr>
                 <w:rFonts w:ascii="Cambria Math" w:eastAsiaTheme="minorEastAsia" w:hAnsi="Cambria Math" w:cstheme="majorBidi"/>
                 <w:iCs/>
@@ -3465,7 +3410,7 @@
           <w:p>
             <w:pPr>
               <w:spacing w:line="360" w:lineRule="auto"/>
-              <w:jc w:val="center"/>
+              <w:jc w:val="both"/>
               <w:rPr>
                 <w:rFonts w:ascii="Cambria Math" w:eastAsiaTheme="minorEastAsia" w:hAnsi="Cambria Math" w:cstheme="majorBidi"/>
                 <w:iCs/>
@@ -3493,7 +3438,7 @@
           <w:p>
             <w:pPr>
               <w:spacing w:line="360" w:lineRule="auto"/>
-              <w:jc w:val="center"/>
+              <w:jc w:val="both"/>
               <w:rPr>
                 <w:rFonts w:ascii="Cambria Math" w:eastAsiaTheme="minorEastAsia" w:hAnsi="Cambria Math" w:cstheme="majorBidi"/>
                 <w:iCs/>
@@ -3520,7 +3465,7 @@
           <w:p>
             <w:pPr>
               <w:spacing w:line="360" w:lineRule="auto"/>
-              <w:jc w:val="center"/>
+              <w:jc w:val="both"/>
               <w:rPr>
                 <w:rFonts w:ascii="Cambria Math" w:eastAsiaTheme="minorEastAsia" w:hAnsi="Cambria Math" w:cstheme="majorBidi"/>
                 <w:iCs/>
@@ -3552,7 +3497,7 @@
           <w:p>
             <w:pPr>
               <w:spacing w:line="360" w:lineRule="auto"/>
-              <w:jc w:val="center"/>
+              <w:jc w:val="both"/>
               <w:rPr>
                 <w:rFonts w:ascii="Cambria Math" w:eastAsiaTheme="minorEastAsia" w:hAnsi="Cambria Math" w:cstheme="majorBidi"/>
                 <w:iCs/>
@@ -3579,7 +3524,7 @@
           <w:p>
             <w:pPr>
               <w:spacing w:line="360" w:lineRule="auto"/>
-              <w:jc w:val="center"/>
+              <w:jc w:val="both"/>
               <w:rPr>
                 <w:rFonts w:ascii="Cambria Math" w:eastAsiaTheme="minorEastAsia" w:hAnsi="Cambria Math" w:cstheme="majorBidi"/>
                 <w:iCs/>
@@ -3606,7 +3551,7 @@
           <w:p>
             <w:pPr>
               <w:spacing w:line="360" w:lineRule="auto"/>
-              <w:jc w:val="center"/>
+              <w:jc w:val="both"/>
               <w:rPr>
                 <w:rFonts w:ascii="Cambria Math" w:eastAsiaTheme="minorEastAsia" w:hAnsi="Cambria Math" w:cstheme="majorBidi"/>
                 <w:iCs/>
@@ -3633,7 +3578,7 @@
           <w:p>
             <w:pPr>
               <w:spacing w:line="360" w:lineRule="auto"/>
-              <w:jc w:val="center"/>
+              <w:jc w:val="both"/>
               <w:rPr>
                 <w:rFonts w:ascii="Cambria Math" w:eastAsiaTheme="minorEastAsia" w:hAnsi="Cambria Math" w:cstheme="majorBidi"/>
                 <w:iCs/>
@@ -3660,7 +3605,7 @@
           <w:p>
             <w:pPr>
               <w:spacing w:line="360" w:lineRule="auto"/>
-              <w:jc w:val="center"/>
+              <w:jc w:val="both"/>
               <w:rPr>
                 <w:rFonts w:ascii="Cambria Math" w:eastAsiaTheme="minorEastAsia" w:hAnsi="Cambria Math" w:cstheme="majorBidi"/>
                 <w:iCs/>
@@ -3707,7 +3652,7 @@
           <w:p>
             <w:pPr>
               <w:spacing w:line="360" w:lineRule="auto"/>
-              <w:jc w:val="center"/>
+              <w:jc w:val="both"/>
               <w:rPr>
                 <w:rFonts w:ascii="Cambria Math" w:eastAsiaTheme="minorEastAsia" w:hAnsi="Cambria Math" w:cstheme="majorBidi"/>
                 <w:iCs/>
@@ -3735,7 +3680,7 @@
           <w:p>
             <w:pPr>
               <w:spacing w:line="360" w:lineRule="auto"/>
-              <w:jc w:val="center"/>
+              <w:jc w:val="both"/>
               <w:rPr>
                 <w:rFonts w:ascii="Cambria Math" w:eastAsiaTheme="minorEastAsia" w:hAnsi="Cambria Math" w:cstheme="majorBidi"/>
                 <w:iCs/>
@@ -3763,7 +3708,7 @@
           <w:p>
             <w:pPr>
               <w:spacing w:line="360" w:lineRule="auto"/>
-              <w:jc w:val="center"/>
+              <w:jc w:val="both"/>
               <w:rPr>
                 <w:rFonts w:ascii="Cambria Math" w:eastAsiaTheme="minorEastAsia" w:hAnsi="Cambria Math" w:cstheme="majorBidi"/>
                 <w:iCs/>
@@ -3791,7 +3736,7 @@
           <w:p>
             <w:pPr>
               <w:spacing w:line="360" w:lineRule="auto"/>
-              <w:jc w:val="center"/>
+              <w:jc w:val="both"/>
               <w:rPr>
                 <w:rFonts w:ascii="Cambria Math" w:eastAsiaTheme="minorEastAsia" w:hAnsi="Cambria Math" w:cstheme="majorBidi"/>
                 <w:iCs/>
@@ -3819,7 +3764,7 @@
           <w:p>
             <w:pPr>
               <w:spacing w:line="360" w:lineRule="auto"/>
-              <w:jc w:val="center"/>
+              <w:jc w:val="both"/>
               <w:rPr>
                 <w:rFonts w:ascii="Cambria Math" w:eastAsiaTheme="minorEastAsia" w:hAnsi="Cambria Math" w:cstheme="majorBidi"/>
                 <w:iCs/>
@@ -3851,7 +3796,7 @@
           <w:p>
             <w:pPr>
               <w:spacing w:line="360" w:lineRule="auto"/>
-              <w:jc w:val="center"/>
+              <w:jc w:val="both"/>
               <w:rPr>
                 <w:rFonts w:ascii="Cambria Math" w:eastAsiaTheme="minorEastAsia" w:hAnsi="Cambria Math" w:cstheme="majorBidi"/>
                 <w:iCs/>
@@ -3879,7 +3824,7 @@
           <w:p>
             <w:pPr>
               <w:spacing w:line="360" w:lineRule="auto"/>
-              <w:jc w:val="center"/>
+              <w:jc w:val="both"/>
               <w:rPr>
                 <w:rFonts w:ascii="Cambria Math" w:eastAsiaTheme="minorEastAsia" w:hAnsi="Cambria Math" w:cstheme="majorBidi"/>
                 <w:iCs/>
@@ -3907,7 +3852,7 @@
           <w:p>
             <w:pPr>
               <w:spacing w:line="360" w:lineRule="auto"/>
-              <w:jc w:val="center"/>
+              <w:jc w:val="both"/>
               <w:rPr>
                 <w:rFonts w:ascii="Cambria Math" w:eastAsiaTheme="minorEastAsia" w:hAnsi="Cambria Math" w:cstheme="majorBidi"/>
                 <w:iCs/>
@@ -3935,7 +3880,7 @@
           <w:p>
             <w:pPr>
               <w:spacing w:line="360" w:lineRule="auto"/>
-              <w:jc w:val="center"/>
+              <w:jc w:val="both"/>
               <w:rPr>
                 <w:rFonts w:ascii="Cambria Math" w:eastAsiaTheme="minorEastAsia" w:hAnsi="Cambria Math" w:cstheme="majorBidi"/>
                 <w:iCs/>
@@ -3963,7 +3908,7 @@
           <w:p>
             <w:pPr>
               <w:spacing w:line="360" w:lineRule="auto"/>
-              <w:jc w:val="center"/>
+              <w:jc w:val="both"/>
               <w:rPr>
                 <w:rFonts w:ascii="Cambria Math" w:eastAsiaTheme="minorEastAsia" w:hAnsi="Cambria Math" w:cstheme="majorBidi"/>
                 <w:iCs/>
@@ -3995,7 +3940,7 @@
           <w:p>
             <w:pPr>
               <w:spacing w:line="360" w:lineRule="auto"/>
-              <w:jc w:val="center"/>
+              <w:jc w:val="both"/>
               <w:rPr>
                 <w:rFonts w:ascii="Cambria Math" w:eastAsiaTheme="minorEastAsia" w:hAnsi="Cambria Math" w:cstheme="majorBidi"/>
                 <w:iCs/>
@@ -4023,7 +3968,7 @@
           <w:p>
             <w:pPr>
               <w:spacing w:line="360" w:lineRule="auto"/>
-              <w:jc w:val="center"/>
+              <w:jc w:val="both"/>
               <w:rPr>
                 <w:rFonts w:ascii="Cambria Math" w:eastAsiaTheme="minorEastAsia" w:hAnsi="Cambria Math" w:cstheme="majorBidi"/>
                 <w:iCs/>
@@ -4051,7 +3996,7 @@
           <w:p>
             <w:pPr>
               <w:spacing w:line="360" w:lineRule="auto"/>
-              <w:jc w:val="center"/>
+              <w:jc w:val="both"/>
               <w:rPr>
                 <w:rFonts w:ascii="Cambria Math" w:eastAsiaTheme="minorEastAsia" w:hAnsi="Cambria Math" w:cstheme="majorBidi"/>
                 <w:iCs/>
@@ -4079,7 +4024,7 @@
           <w:p>
             <w:pPr>
               <w:spacing w:line="360" w:lineRule="auto"/>
-              <w:jc w:val="center"/>
+              <w:jc w:val="both"/>
               <w:rPr>
                 <w:rFonts w:ascii="Cambria Math" w:eastAsiaTheme="minorEastAsia" w:hAnsi="Cambria Math" w:cstheme="majorBidi"/>
                 <w:iCs/>
@@ -4107,7 +4052,7 @@
           <w:p>
             <w:pPr>
               <w:spacing w:line="360" w:lineRule="auto"/>
-              <w:jc w:val="center"/>
+              <w:jc w:val="both"/>
               <w:rPr>
                 <w:rFonts w:ascii="Cambria Math" w:eastAsiaTheme="minorEastAsia" w:hAnsi="Cambria Math" w:cstheme="majorBidi"/>
                 <w:iCs/>
@@ -4139,7 +4084,7 @@
           <w:p>
             <w:pPr>
               <w:spacing w:line="360" w:lineRule="auto"/>
-              <w:jc w:val="center"/>
+              <w:jc w:val="both"/>
               <w:rPr>
                 <w:rFonts w:ascii="Cambria Math" w:eastAsiaTheme="minorEastAsia" w:hAnsi="Cambria Math" w:cstheme="majorBidi"/>
                 <w:iCs/>
@@ -4166,7 +4111,7 @@
           <w:p>
             <w:pPr>
               <w:spacing w:line="360" w:lineRule="auto"/>
-              <w:jc w:val="center"/>
+              <w:jc w:val="both"/>
               <w:rPr>
                 <w:rFonts w:ascii="Cambria Math" w:eastAsiaTheme="minorEastAsia" w:hAnsi="Cambria Math" w:cstheme="majorBidi"/>
                 <w:iCs/>
@@ -4193,7 +4138,7 @@
           <w:p>
             <w:pPr>
               <w:spacing w:line="360" w:lineRule="auto"/>
-              <w:jc w:val="center"/>
+              <w:jc w:val="both"/>
               <w:rPr>
                 <w:rFonts w:ascii="Cambria Math" w:eastAsiaTheme="minorEastAsia" w:hAnsi="Cambria Math" w:cstheme="majorBidi"/>
                 <w:iCs/>
@@ -4220,7 +4165,7 @@
           <w:p>
             <w:pPr>
               <w:spacing w:line="360" w:lineRule="auto"/>
-              <w:jc w:val="center"/>
+              <w:jc w:val="both"/>
               <w:rPr>
                 <w:rFonts w:ascii="Cambria Math" w:eastAsiaTheme="minorEastAsia" w:hAnsi="Cambria Math" w:cstheme="majorBidi"/>
                 <w:iCs/>
@@ -4247,7 +4192,7 @@
           <w:p>
             <w:pPr>
               <w:spacing w:line="360" w:lineRule="auto"/>
-              <w:jc w:val="center"/>
+              <w:jc w:val="both"/>
               <w:rPr>
                 <w:rFonts w:ascii="Cambria Math" w:eastAsiaTheme="minorEastAsia" w:hAnsi="Cambria Math" w:cstheme="majorBidi"/>
                 <w:iCs/>
@@ -4271,6 +4216,7 @@
     <w:p>
       <w:pPr>
         <w:spacing w:line="360" w:lineRule="auto"/>
+        <w:jc w:val="both"/>
         <w:rPr>
           <w:rFonts w:ascii="Cambria Math" w:eastAsiaTheme="minorEastAsia" w:hAnsi="Cambria Math" w:cstheme="majorBidi"/>
           <w:iCs/>
@@ -4282,6 +4228,7 @@
     <w:p>
       <w:pPr>
         <w:spacing w:line="360" w:lineRule="auto"/>
+        <w:jc w:val="both"/>
         <w:rPr>
           <w:rFonts w:ascii="Cambria Math" w:eastAsiaTheme="minorEastAsia" w:hAnsi="Cambria Math" w:cstheme="majorBidi"/>
           <w:iCs/>
@@ -4296,48 +4243,13 @@
           <w:sz w:val="24"/>
           <w:szCs w:val="24"/>
         </w:rPr>
-        <w:t xml:space="preserve">The sum of squared differences between the two windows </w:t>
-      </w:r>
-      <w:r>
-        <w:rPr>
-          <w:rFonts w:ascii="Cambria Math" w:eastAsiaTheme="minorEastAsia" w:hAnsi="Cambria Math" w:cstheme="majorBidi"/>
-          <w:iCs/>
-          <w:sz w:val="24"/>
-          <w:szCs w:val="24"/>
-        </w:rPr>
-        <w:t xml:space="preserve">is the same as before </w:t>
-      </w:r>
-      <w:r>
-        <w:rPr>
-          <w:rFonts w:ascii="Cambria Math" w:eastAsiaTheme="minorEastAsia" w:hAnsi="Cambria Math" w:cstheme="majorBidi"/>
-          <w:iCs/>
-          <w:sz w:val="24"/>
-          <w:szCs w:val="24"/>
-        </w:rPr>
-        <w:t xml:space="preserve">(values </w:t>
-      </w:r>
-      <w:r>
-        <w:rPr>
-          <w:rFonts w:ascii="Cambria Math" w:eastAsiaTheme="minorEastAsia" w:hAnsi="Cambria Math" w:cstheme="majorBidi"/>
-          <w:iCs/>
-          <w:sz w:val="24"/>
-          <w:szCs w:val="24"/>
-        </w:rPr>
-        <w:t xml:space="preserve">in each window </w:t>
-      </w:r>
-      <w:r>
-        <w:rPr>
-          <w:rFonts w:ascii="Cambria Math" w:eastAsiaTheme="minorEastAsia" w:hAnsi="Cambria Math" w:cstheme="majorBidi"/>
-          <w:iCs/>
-          <w:sz w:val="24"/>
-          <w:szCs w:val="24"/>
-        </w:rPr>
-        <w:t>are the same).</w:t>
+        <w:t>The sum of squared differences between the two windows is the same as before (values in each window are the same).</w:t>
       </w:r>
     </w:p>
     <w:p>
       <w:pPr>
         <w:spacing w:line="360" w:lineRule="auto"/>
+        <w:jc w:val="both"/>
         <w:rPr>
           <w:rFonts w:ascii="Cambria Math" w:eastAsiaTheme="minorEastAsia" w:hAnsi="Cambria Math" w:cstheme="majorBidi"/>
           <w:iCs/>
@@ -4352,25 +4264,7 @@
           <w:sz w:val="24"/>
           <w:szCs w:val="24"/>
         </w:rPr>
-        <w:t>ssdd(1,2,</w:t>
-      </w:r>
-      <w:r>
-        <w:rPr>
-          <w:rFonts w:ascii="Cambria Math" w:eastAsiaTheme="minorEastAsia" w:hAnsi="Cambria Math" w:cstheme="majorBidi"/>
-          <w:iCs/>
-          <w:sz w:val="24"/>
-          <w:szCs w:val="24"/>
-        </w:rPr>
-        <w:t>3</w:t>
-      </w:r>
-      <w:r>
-        <w:rPr>
-          <w:rFonts w:ascii="Cambria Math" w:eastAsiaTheme="minorEastAsia" w:hAnsi="Cambria Math" w:cstheme="majorBidi"/>
-          <w:iCs/>
-          <w:sz w:val="24"/>
-          <w:szCs w:val="24"/>
-        </w:rPr>
-        <w:t>) = 426</w:t>
+        <w:t>ssdd(1,2,3) = 426</w:t>
       </w:r>
     </w:p>
     <w:p>
@@ -4381,6 +4275,7 @@
           <w:numId w:val="3"/>
         </w:numPr>
         <w:spacing w:line="360" w:lineRule="auto"/>
+        <w:jc w:val="both"/>
         <w:rPr>
           <w:rFonts w:ascii="Cambria Math" w:eastAsiaTheme="minorEastAsia" w:hAnsi="Cambria Math" w:cstheme="majorBidi"/>
           <w:iCs/>
@@ -4397,73 +4292,7 @@
           <w:sz w:val="24"/>
           <w:szCs w:val="24"/>
         </w:rPr>
-        <w:t>ssdd(</w:t>
-      </w:r>
-      <w:r>
-        <w:rPr>
-          <w:rFonts w:ascii="Cambria Math" w:eastAsiaTheme="minorEastAsia" w:hAnsi="Cambria Math" w:cstheme="majorBidi"/>
-          <w:b/>
-          <w:bCs/>
-          <w:iCs/>
-          <w:sz w:val="24"/>
-          <w:szCs w:val="24"/>
-        </w:rPr>
-        <w:t>2</w:t>
-      </w:r>
-      <w:r>
-        <w:rPr>
-          <w:rFonts w:ascii="Cambria Math" w:eastAsiaTheme="minorEastAsia" w:hAnsi="Cambria Math" w:cstheme="majorBidi"/>
-          <w:b/>
-          <w:bCs/>
-          <w:iCs/>
-          <w:sz w:val="24"/>
-          <w:szCs w:val="24"/>
-        </w:rPr>
-        <w:t>,</w:t>
-      </w:r>
-      <w:r>
-        <w:rPr>
-          <w:rFonts w:ascii="Cambria Math" w:eastAsiaTheme="minorEastAsia" w:hAnsi="Cambria Math" w:cstheme="majorBidi"/>
-          <w:b/>
-          <w:bCs/>
-          <w:iCs/>
-          <w:sz w:val="24"/>
-          <w:szCs w:val="24"/>
-        </w:rPr>
-        <w:t>3</w:t>
-      </w:r>
-      <w:r>
-        <w:rPr>
-          <w:rFonts w:ascii="Cambria Math" w:eastAsiaTheme="minorEastAsia" w:hAnsi="Cambria Math" w:cstheme="majorBidi"/>
-          <w:b/>
-          <w:bCs/>
-          <w:iCs/>
-          <w:sz w:val="24"/>
-          <w:szCs w:val="24"/>
-        </w:rPr>
-        <w:t>,</w:t>
-      </w:r>
-      <w:r>
-        <w:rPr>
-          <w:rFonts w:ascii="Cambria Math" w:eastAsiaTheme="minorEastAsia" w:hAnsi="Cambria Math" w:cstheme="majorBidi"/>
-          <w:b/>
-          <w:bCs/>
-          <w:iCs/>
-          <w:sz w:val="24"/>
-          <w:szCs w:val="24"/>
-        </w:rPr>
-        <w:t>0</w:t>
-      </w:r>
-      <w:r>
-        <w:rPr>
-          <w:rFonts w:ascii="Cambria Math" w:eastAsiaTheme="minorEastAsia" w:hAnsi="Cambria Math" w:cstheme="majorBidi"/>
-          <w:b/>
-          <w:bCs/>
-          <w:iCs/>
-          <w:sz w:val="24"/>
-          <w:szCs w:val="24"/>
-        </w:rPr>
-        <w:t>):</w:t>
+        <w:t>ssdd(2,3,0):</w:t>
       </w:r>
       <w:r>
         <w:rPr>
@@ -4532,6 +4361,7 @@
     <w:p>
       <w:pPr>
         <w:spacing w:line="360" w:lineRule="auto"/>
+        <w:jc w:val="both"/>
         <w:rPr>
           <w:rFonts w:ascii="Cambria Math" w:eastAsiaTheme="minorEastAsia" w:hAnsi="Cambria Math" w:cstheme="majorBidi"/>
           <w:iCs/>
@@ -4678,6 +4508,7 @@
     <w:p>
       <w:pPr>
         <w:spacing w:after="0" w:line="360" w:lineRule="auto"/>
+        <w:jc w:val="both"/>
         <w:rPr>
           <w:rFonts w:ascii="Cambria Math" w:eastAsiaTheme="minorEastAsia" w:hAnsi="Cambria Math" w:cstheme="majorBidi"/>
           <w:iCs/>
@@ -4793,7 +4624,7 @@
           <w:p>
             <w:pPr>
               <w:spacing w:line="360" w:lineRule="auto"/>
-              <w:jc w:val="center"/>
+              <w:jc w:val="both"/>
               <w:rPr>
                 <w:rFonts w:ascii="Cambria Math" w:eastAsiaTheme="minorEastAsia" w:hAnsi="Cambria Math" w:cstheme="majorBidi"/>
                 <w:iCs/>
@@ -4821,7 +4652,7 @@
           <w:p>
             <w:pPr>
               <w:spacing w:line="360" w:lineRule="auto"/>
-              <w:jc w:val="center"/>
+              <w:jc w:val="both"/>
               <w:rPr>
                 <w:rFonts w:ascii="Cambria Math" w:eastAsiaTheme="minorEastAsia" w:hAnsi="Cambria Math" w:cstheme="majorBidi"/>
                 <w:iCs/>
@@ -4849,7 +4680,7 @@
           <w:p>
             <w:pPr>
               <w:spacing w:line="360" w:lineRule="auto"/>
-              <w:jc w:val="center"/>
+              <w:jc w:val="both"/>
               <w:rPr>
                 <w:rFonts w:ascii="Cambria Math" w:eastAsiaTheme="minorEastAsia" w:hAnsi="Cambria Math" w:cstheme="majorBidi"/>
                 <w:iCs/>
@@ -4877,7 +4708,7 @@
           <w:p>
             <w:pPr>
               <w:spacing w:line="360" w:lineRule="auto"/>
-              <w:jc w:val="center"/>
+              <w:jc w:val="both"/>
               <w:rPr>
                 <w:rFonts w:ascii="Cambria Math" w:eastAsiaTheme="minorEastAsia" w:hAnsi="Cambria Math" w:cstheme="majorBidi"/>
                 <w:iCs/>
@@ -4904,7 +4735,7 @@
           <w:p>
             <w:pPr>
               <w:spacing w:line="360" w:lineRule="auto"/>
-              <w:jc w:val="center"/>
+              <w:jc w:val="both"/>
               <w:rPr>
                 <w:rFonts w:ascii="Cambria Math" w:eastAsiaTheme="minorEastAsia" w:hAnsi="Cambria Math" w:cstheme="majorBidi"/>
                 <w:iCs/>
@@ -4936,7 +4767,7 @@
           <w:p>
             <w:pPr>
               <w:spacing w:line="360" w:lineRule="auto"/>
-              <w:jc w:val="center"/>
+              <w:jc w:val="both"/>
               <w:rPr>
                 <w:rFonts w:ascii="Cambria Math" w:eastAsiaTheme="minorEastAsia" w:hAnsi="Cambria Math" w:cstheme="majorBidi"/>
                 <w:iCs/>
@@ -4964,7 +4795,7 @@
           <w:p>
             <w:pPr>
               <w:spacing w:line="360" w:lineRule="auto"/>
-              <w:jc w:val="center"/>
+              <w:jc w:val="both"/>
               <w:rPr>
                 <w:rFonts w:ascii="Cambria Math" w:eastAsiaTheme="minorEastAsia" w:hAnsi="Cambria Math" w:cstheme="majorBidi"/>
                 <w:iCs/>
@@ -4992,7 +4823,7 @@
           <w:p>
             <w:pPr>
               <w:spacing w:line="360" w:lineRule="auto"/>
-              <w:jc w:val="center"/>
+              <w:jc w:val="both"/>
               <w:rPr>
                 <w:rFonts w:ascii="Cambria Math" w:eastAsiaTheme="minorEastAsia" w:hAnsi="Cambria Math" w:cstheme="majorBidi"/>
                 <w:iCs/>
@@ -5020,7 +4851,7 @@
           <w:p>
             <w:pPr>
               <w:spacing w:line="360" w:lineRule="auto"/>
-              <w:jc w:val="center"/>
+              <w:jc w:val="both"/>
               <w:rPr>
                 <w:rFonts w:ascii="Cambria Math" w:eastAsiaTheme="minorEastAsia" w:hAnsi="Cambria Math" w:cstheme="majorBidi"/>
                 <w:iCs/>
@@ -5048,7 +4879,7 @@
           <w:p>
             <w:pPr>
               <w:spacing w:line="360" w:lineRule="auto"/>
-              <w:jc w:val="center"/>
+              <w:jc w:val="both"/>
               <w:rPr>
                 <w:rFonts w:ascii="Cambria Math" w:eastAsiaTheme="minorEastAsia" w:hAnsi="Cambria Math" w:cstheme="majorBidi"/>
                 <w:iCs/>
@@ -5080,7 +4911,7 @@
           <w:p>
             <w:pPr>
               <w:spacing w:line="360" w:lineRule="auto"/>
-              <w:jc w:val="center"/>
+              <w:jc w:val="both"/>
               <w:rPr>
                 <w:rFonts w:ascii="Cambria Math" w:eastAsiaTheme="minorEastAsia" w:hAnsi="Cambria Math" w:cstheme="majorBidi"/>
                 <w:iCs/>
@@ -5108,7 +4939,7 @@
           <w:p>
             <w:pPr>
               <w:spacing w:line="360" w:lineRule="auto"/>
-              <w:jc w:val="center"/>
+              <w:jc w:val="both"/>
               <w:rPr>
                 <w:rFonts w:ascii="Cambria Math" w:eastAsiaTheme="minorEastAsia" w:hAnsi="Cambria Math" w:cstheme="majorBidi"/>
                 <w:iCs/>
@@ -5136,7 +4967,7 @@
           <w:p>
             <w:pPr>
               <w:spacing w:line="360" w:lineRule="auto"/>
-              <w:jc w:val="center"/>
+              <w:jc w:val="both"/>
               <w:rPr>
                 <w:rFonts w:ascii="Cambria Math" w:eastAsiaTheme="minorEastAsia" w:hAnsi="Cambria Math" w:cstheme="majorBidi"/>
                 <w:iCs/>
@@ -5164,7 +4995,7 @@
           <w:p>
             <w:pPr>
               <w:spacing w:line="360" w:lineRule="auto"/>
-              <w:jc w:val="center"/>
+              <w:jc w:val="both"/>
               <w:rPr>
                 <w:rFonts w:ascii="Cambria Math" w:eastAsiaTheme="minorEastAsia" w:hAnsi="Cambria Math" w:cstheme="majorBidi"/>
                 <w:iCs/>
@@ -5192,7 +5023,7 @@
           <w:p>
             <w:pPr>
               <w:spacing w:line="360" w:lineRule="auto"/>
-              <w:jc w:val="center"/>
+              <w:jc w:val="both"/>
               <w:rPr>
                 <w:rFonts w:ascii="Cambria Math" w:eastAsiaTheme="minorEastAsia" w:hAnsi="Cambria Math" w:cstheme="majorBidi"/>
                 <w:iCs/>
@@ -5224,7 +5055,7 @@
           <w:p>
             <w:pPr>
               <w:spacing w:line="360" w:lineRule="auto"/>
-              <w:jc w:val="center"/>
+              <w:jc w:val="both"/>
               <w:rPr>
                 <w:rFonts w:ascii="Cambria Math" w:eastAsiaTheme="minorEastAsia" w:hAnsi="Cambria Math" w:cstheme="majorBidi"/>
                 <w:iCs/>
@@ -5251,7 +5082,7 @@
           <w:p>
             <w:pPr>
               <w:spacing w:line="360" w:lineRule="auto"/>
-              <w:jc w:val="center"/>
+              <w:jc w:val="both"/>
               <w:rPr>
                 <w:rFonts w:ascii="Cambria Math" w:eastAsiaTheme="minorEastAsia" w:hAnsi="Cambria Math" w:cstheme="majorBidi"/>
                 <w:iCs/>
@@ -5279,7 +5110,7 @@
           <w:p>
             <w:pPr>
               <w:spacing w:line="360" w:lineRule="auto"/>
-              <w:jc w:val="center"/>
+              <w:jc w:val="both"/>
               <w:rPr>
                 <w:rFonts w:ascii="Cambria Math" w:eastAsiaTheme="minorEastAsia" w:hAnsi="Cambria Math" w:cstheme="majorBidi"/>
                 <w:iCs/>
@@ -5307,7 +5138,7 @@
           <w:p>
             <w:pPr>
               <w:spacing w:line="360" w:lineRule="auto"/>
-              <w:jc w:val="center"/>
+              <w:jc w:val="both"/>
               <w:rPr>
                 <w:rFonts w:ascii="Cambria Math" w:eastAsiaTheme="minorEastAsia" w:hAnsi="Cambria Math" w:cstheme="majorBidi"/>
                 <w:iCs/>
@@ -5335,7 +5166,7 @@
           <w:p>
             <w:pPr>
               <w:spacing w:line="360" w:lineRule="auto"/>
-              <w:jc w:val="center"/>
+              <w:jc w:val="both"/>
               <w:rPr>
                 <w:rFonts w:ascii="Cambria Math" w:eastAsiaTheme="minorEastAsia" w:hAnsi="Cambria Math" w:cstheme="majorBidi"/>
                 <w:iCs/>
@@ -5382,7 +5213,7 @@
           <w:p>
             <w:pPr>
               <w:spacing w:line="360" w:lineRule="auto"/>
-              <w:jc w:val="center"/>
+              <w:jc w:val="both"/>
               <w:rPr>
                 <w:rFonts w:ascii="Cambria Math" w:eastAsiaTheme="minorEastAsia" w:hAnsi="Cambria Math" w:cstheme="majorBidi"/>
                 <w:iCs/>
@@ -5410,7 +5241,7 @@
           <w:p>
             <w:pPr>
               <w:spacing w:line="360" w:lineRule="auto"/>
-              <w:jc w:val="center"/>
+              <w:jc w:val="both"/>
               <w:rPr>
                 <w:rFonts w:ascii="Cambria Math" w:eastAsiaTheme="minorEastAsia" w:hAnsi="Cambria Math" w:cstheme="majorBidi"/>
                 <w:iCs/>
@@ -5438,7 +5269,7 @@
           <w:p>
             <w:pPr>
               <w:spacing w:line="360" w:lineRule="auto"/>
-              <w:jc w:val="center"/>
+              <w:jc w:val="both"/>
               <w:rPr>
                 <w:rFonts w:ascii="Cambria Math" w:eastAsiaTheme="minorEastAsia" w:hAnsi="Cambria Math" w:cstheme="majorBidi"/>
                 <w:iCs/>
@@ -5466,7 +5297,7 @@
           <w:p>
             <w:pPr>
               <w:spacing w:line="360" w:lineRule="auto"/>
-              <w:jc w:val="center"/>
+              <w:jc w:val="both"/>
               <w:rPr>
                 <w:rFonts w:ascii="Cambria Math" w:eastAsiaTheme="minorEastAsia" w:hAnsi="Cambria Math" w:cstheme="majorBidi"/>
                 <w:iCs/>
@@ -5494,7 +5325,7 @@
           <w:p>
             <w:pPr>
               <w:spacing w:line="360" w:lineRule="auto"/>
-              <w:jc w:val="center"/>
+              <w:jc w:val="both"/>
               <w:rPr>
                 <w:rFonts w:ascii="Cambria Math" w:eastAsiaTheme="minorEastAsia" w:hAnsi="Cambria Math" w:cstheme="majorBidi"/>
                 <w:iCs/>
@@ -5527,7 +5358,7 @@
           <w:p>
             <w:pPr>
               <w:spacing w:line="360" w:lineRule="auto"/>
-              <w:jc w:val="center"/>
+              <w:jc w:val="both"/>
               <w:rPr>
                 <w:rFonts w:ascii="Cambria Math" w:eastAsiaTheme="minorEastAsia" w:hAnsi="Cambria Math" w:cstheme="majorBidi"/>
                 <w:iCs/>
@@ -5555,7 +5386,7 @@
           <w:p>
             <w:pPr>
               <w:spacing w:line="360" w:lineRule="auto"/>
-              <w:jc w:val="center"/>
+              <w:jc w:val="both"/>
               <w:rPr>
                 <w:rFonts w:ascii="Cambria Math" w:eastAsiaTheme="minorEastAsia" w:hAnsi="Cambria Math" w:cstheme="majorBidi"/>
                 <w:iCs/>
@@ -5583,7 +5414,7 @@
           <w:p>
             <w:pPr>
               <w:spacing w:line="360" w:lineRule="auto"/>
-              <w:jc w:val="center"/>
+              <w:jc w:val="both"/>
               <w:rPr>
                 <w:rFonts w:ascii="Cambria Math" w:eastAsiaTheme="minorEastAsia" w:hAnsi="Cambria Math" w:cstheme="majorBidi"/>
                 <w:iCs/>
@@ -5611,7 +5442,7 @@
           <w:p>
             <w:pPr>
               <w:spacing w:line="360" w:lineRule="auto"/>
-              <w:jc w:val="center"/>
+              <w:jc w:val="both"/>
               <w:rPr>
                 <w:rFonts w:ascii="Cambria Math" w:eastAsiaTheme="minorEastAsia" w:hAnsi="Cambria Math" w:cstheme="majorBidi"/>
                 <w:iCs/>
@@ -5639,7 +5470,7 @@
           <w:p>
             <w:pPr>
               <w:spacing w:line="360" w:lineRule="auto"/>
-              <w:jc w:val="center"/>
+              <w:jc w:val="both"/>
               <w:rPr>
                 <w:rFonts w:ascii="Cambria Math" w:eastAsiaTheme="minorEastAsia" w:hAnsi="Cambria Math" w:cstheme="majorBidi"/>
                 <w:iCs/>
@@ -5672,7 +5503,7 @@
           <w:p>
             <w:pPr>
               <w:spacing w:line="360" w:lineRule="auto"/>
-              <w:jc w:val="center"/>
+              <w:jc w:val="both"/>
               <w:rPr>
                 <w:rFonts w:ascii="Cambria Math" w:eastAsiaTheme="minorEastAsia" w:hAnsi="Cambria Math" w:cstheme="majorBidi"/>
                 <w:iCs/>
@@ -5700,7 +5531,7 @@
           <w:p>
             <w:pPr>
               <w:spacing w:line="360" w:lineRule="auto"/>
-              <w:jc w:val="center"/>
+              <w:jc w:val="both"/>
               <w:rPr>
                 <w:rFonts w:ascii="Cambria Math" w:eastAsiaTheme="minorEastAsia" w:hAnsi="Cambria Math" w:cstheme="majorBidi"/>
                 <w:iCs/>
@@ -5728,7 +5559,7 @@
           <w:p>
             <w:pPr>
               <w:spacing w:line="360" w:lineRule="auto"/>
-              <w:jc w:val="center"/>
+              <w:jc w:val="both"/>
               <w:rPr>
                 <w:rFonts w:ascii="Cambria Math" w:eastAsiaTheme="minorEastAsia" w:hAnsi="Cambria Math" w:cstheme="majorBidi"/>
                 <w:iCs/>
@@ -5756,7 +5587,7 @@
           <w:p>
             <w:pPr>
               <w:spacing w:line="360" w:lineRule="auto"/>
-              <w:jc w:val="center"/>
+              <w:jc w:val="both"/>
               <w:rPr>
                 <w:rFonts w:ascii="Cambria Math" w:eastAsiaTheme="minorEastAsia" w:hAnsi="Cambria Math" w:cstheme="majorBidi"/>
                 <w:iCs/>
@@ -5784,7 +5615,7 @@
           <w:p>
             <w:pPr>
               <w:spacing w:line="360" w:lineRule="auto"/>
-              <w:jc w:val="center"/>
+              <w:jc w:val="both"/>
               <w:rPr>
                 <w:rFonts w:ascii="Cambria Math" w:eastAsiaTheme="minorEastAsia" w:hAnsi="Cambria Math" w:cstheme="majorBidi"/>
                 <w:iCs/>
@@ -5817,7 +5648,7 @@
           <w:p>
             <w:pPr>
               <w:spacing w:line="360" w:lineRule="auto"/>
-              <w:jc w:val="center"/>
+              <w:jc w:val="both"/>
               <w:rPr>
                 <w:rFonts w:ascii="Cambria Math" w:eastAsiaTheme="minorEastAsia" w:hAnsi="Cambria Math" w:cstheme="majorBidi"/>
                 <w:iCs/>
@@ -5845,7 +5676,7 @@
           <w:p>
             <w:pPr>
               <w:spacing w:line="360" w:lineRule="auto"/>
-              <w:jc w:val="center"/>
+              <w:jc w:val="both"/>
               <w:rPr>
                 <w:rFonts w:ascii="Cambria Math" w:eastAsiaTheme="minorEastAsia" w:hAnsi="Cambria Math" w:cstheme="majorBidi"/>
                 <w:iCs/>
@@ -5873,7 +5704,7 @@
           <w:p>
             <w:pPr>
               <w:spacing w:line="360" w:lineRule="auto"/>
-              <w:jc w:val="center"/>
+              <w:jc w:val="both"/>
               <w:rPr>
                 <w:rFonts w:ascii="Cambria Math" w:eastAsiaTheme="minorEastAsia" w:hAnsi="Cambria Math" w:cstheme="majorBidi"/>
                 <w:iCs/>
@@ -5900,7 +5731,7 @@
           <w:p>
             <w:pPr>
               <w:spacing w:line="360" w:lineRule="auto"/>
-              <w:jc w:val="center"/>
+              <w:jc w:val="both"/>
               <w:rPr>
                 <w:rFonts w:ascii="Cambria Math" w:eastAsiaTheme="minorEastAsia" w:hAnsi="Cambria Math" w:cstheme="majorBidi"/>
                 <w:iCs/>
@@ -5927,7 +5758,7 @@
           <w:p>
             <w:pPr>
               <w:spacing w:line="360" w:lineRule="auto"/>
-              <w:jc w:val="center"/>
+              <w:jc w:val="both"/>
               <w:rPr>
                 <w:rFonts w:ascii="Cambria Math" w:eastAsiaTheme="minorEastAsia" w:hAnsi="Cambria Math" w:cstheme="majorBidi"/>
                 <w:iCs/>
@@ -5951,6 +5782,7 @@
     <w:p>
       <w:pPr>
         <w:spacing w:line="360" w:lineRule="auto"/>
+        <w:jc w:val="both"/>
         <w:rPr>
           <w:rFonts w:ascii="Cambria Math" w:eastAsiaTheme="minorEastAsia" w:hAnsi="Cambria Math" w:cstheme="majorBidi"/>
           <w:iCs/>
@@ -5962,6 +5794,7 @@
     <w:p>
       <w:pPr>
         <w:spacing w:line="360" w:lineRule="auto"/>
+        <w:jc w:val="both"/>
         <w:rPr>
           <w:rFonts w:ascii="Cambria Math" w:eastAsiaTheme="minorEastAsia" w:hAnsi="Cambria Math" w:cstheme="majorBidi"/>
           <w:iCs/>
@@ -5976,16 +5809,7 @@
           <w:sz w:val="24"/>
           <w:szCs w:val="24"/>
         </w:rPr>
-        <w:t>The sum of squared differences between the two windows</w:t>
-      </w:r>
-      <w:r>
-        <w:rPr>
-          <w:rFonts w:ascii="Cambria Math" w:eastAsiaTheme="minorEastAsia" w:hAnsi="Cambria Math" w:cstheme="majorBidi"/>
-          <w:iCs/>
-          <w:sz w:val="24"/>
-          <w:szCs w:val="24"/>
-        </w:rPr>
-        <w:t>:</w:t>
+        <w:t>The sum of squared differences between the two windows:</w:t>
       </w:r>
     </w:p>
     <w:tbl>
@@ -6014,31 +5838,22 @@
           <w:p>
             <w:pPr>
               <w:spacing w:line="360" w:lineRule="auto"/>
-              <w:jc w:val="center"/>
-              <w:rPr>
-                <w:rFonts w:ascii="Cambria Math" w:eastAsiaTheme="minorEastAsia" w:hAnsi="Cambria Math" w:cstheme="majorBidi"/>
-                <w:iCs/>
-                <w:sz w:val="24"/>
-                <w:szCs w:val="24"/>
-              </w:rPr>
-            </w:pPr>
-            <w:r>
-              <w:rPr>
-                <w:rFonts w:ascii="Cambria Math" w:eastAsiaTheme="minorEastAsia" w:hAnsi="Cambria Math" w:cstheme="majorBidi"/>
-                <w:iCs/>
-                <w:sz w:val="24"/>
-                <w:szCs w:val="24"/>
-              </w:rPr>
-              <w:t>8</w:t>
-            </w:r>
-            <w:r>
-              <w:rPr>
-                <w:rFonts w:ascii="Cambria Math" w:eastAsiaTheme="minorEastAsia" w:hAnsi="Cambria Math" w:cstheme="majorBidi"/>
-                <w:iCs/>
-                <w:sz w:val="24"/>
-                <w:szCs w:val="24"/>
-              </w:rPr>
-              <w:t>-2</w:t>
+              <w:jc w:val="both"/>
+              <w:rPr>
+                <w:rFonts w:ascii="Cambria Math" w:eastAsiaTheme="minorEastAsia" w:hAnsi="Cambria Math" w:cstheme="majorBidi"/>
+                <w:iCs/>
+                <w:sz w:val="24"/>
+                <w:szCs w:val="24"/>
+              </w:rPr>
+            </w:pPr>
+            <w:r>
+              <w:rPr>
+                <w:rFonts w:ascii="Cambria Math" w:eastAsiaTheme="minorEastAsia" w:hAnsi="Cambria Math" w:cstheme="majorBidi"/>
+                <w:iCs/>
+                <w:sz w:val="24"/>
+                <w:szCs w:val="24"/>
+              </w:rPr>
+              <w:t>8-2</w:t>
             </w:r>
           </w:p>
         </w:tc>
@@ -6051,31 +5866,22 @@
           <w:p>
             <w:pPr>
               <w:spacing w:line="360" w:lineRule="auto"/>
-              <w:jc w:val="center"/>
-              <w:rPr>
-                <w:rFonts w:ascii="Cambria Math" w:eastAsiaTheme="minorEastAsia" w:hAnsi="Cambria Math" w:cstheme="majorBidi"/>
-                <w:iCs/>
-                <w:sz w:val="24"/>
-                <w:szCs w:val="24"/>
-              </w:rPr>
-            </w:pPr>
-            <w:r>
-              <w:rPr>
-                <w:rFonts w:ascii="Cambria Math" w:eastAsiaTheme="minorEastAsia" w:hAnsi="Cambria Math" w:cstheme="majorBidi"/>
-                <w:iCs/>
-                <w:sz w:val="24"/>
-                <w:szCs w:val="24"/>
-              </w:rPr>
-              <w:t>9</w:t>
-            </w:r>
-            <w:r>
-              <w:rPr>
-                <w:rFonts w:ascii="Cambria Math" w:eastAsiaTheme="minorEastAsia" w:hAnsi="Cambria Math" w:cstheme="majorBidi"/>
-                <w:iCs/>
-                <w:sz w:val="24"/>
-                <w:szCs w:val="24"/>
-              </w:rPr>
-              <w:t>-2</w:t>
+              <w:jc w:val="both"/>
+              <w:rPr>
+                <w:rFonts w:ascii="Cambria Math" w:eastAsiaTheme="minorEastAsia" w:hAnsi="Cambria Math" w:cstheme="majorBidi"/>
+                <w:iCs/>
+                <w:sz w:val="24"/>
+                <w:szCs w:val="24"/>
+              </w:rPr>
+            </w:pPr>
+            <w:r>
+              <w:rPr>
+                <w:rFonts w:ascii="Cambria Math" w:eastAsiaTheme="minorEastAsia" w:hAnsi="Cambria Math" w:cstheme="majorBidi"/>
+                <w:iCs/>
+                <w:sz w:val="24"/>
+                <w:szCs w:val="24"/>
+              </w:rPr>
+              <w:t>9-2</w:t>
             </w:r>
           </w:p>
         </w:tc>
@@ -6088,31 +5894,22 @@
           <w:p>
             <w:pPr>
               <w:spacing w:line="360" w:lineRule="auto"/>
-              <w:jc w:val="center"/>
-              <w:rPr>
-                <w:rFonts w:ascii="Cambria Math" w:eastAsiaTheme="minorEastAsia" w:hAnsi="Cambria Math" w:cstheme="majorBidi"/>
-                <w:iCs/>
-                <w:sz w:val="24"/>
-                <w:szCs w:val="24"/>
-              </w:rPr>
-            </w:pPr>
-            <w:r>
-              <w:rPr>
-                <w:rFonts w:ascii="Cambria Math" w:eastAsiaTheme="minorEastAsia" w:hAnsi="Cambria Math" w:cstheme="majorBidi"/>
-                <w:iCs/>
-                <w:sz w:val="24"/>
-                <w:szCs w:val="24"/>
-              </w:rPr>
-              <w:t>10</w:t>
-            </w:r>
-            <w:r>
-              <w:rPr>
-                <w:rFonts w:ascii="Cambria Math" w:eastAsiaTheme="minorEastAsia" w:hAnsi="Cambria Math" w:cstheme="majorBidi"/>
-                <w:iCs/>
-                <w:sz w:val="24"/>
-                <w:szCs w:val="24"/>
-              </w:rPr>
-              <w:t>-2</w:t>
+              <w:jc w:val="both"/>
+              <w:rPr>
+                <w:rFonts w:ascii="Cambria Math" w:eastAsiaTheme="minorEastAsia" w:hAnsi="Cambria Math" w:cstheme="majorBidi"/>
+                <w:iCs/>
+                <w:sz w:val="24"/>
+                <w:szCs w:val="24"/>
+              </w:rPr>
+            </w:pPr>
+            <w:r>
+              <w:rPr>
+                <w:rFonts w:ascii="Cambria Math" w:eastAsiaTheme="minorEastAsia" w:hAnsi="Cambria Math" w:cstheme="majorBidi"/>
+                <w:iCs/>
+                <w:sz w:val="24"/>
+                <w:szCs w:val="24"/>
+              </w:rPr>
+              <w:t>10-2</w:t>
             </w:r>
           </w:p>
         </w:tc>
@@ -6130,31 +5927,22 @@
           <w:p>
             <w:pPr>
               <w:spacing w:line="360" w:lineRule="auto"/>
-              <w:jc w:val="center"/>
-              <w:rPr>
-                <w:rFonts w:ascii="Cambria Math" w:eastAsiaTheme="minorEastAsia" w:hAnsi="Cambria Math" w:cstheme="majorBidi"/>
-                <w:iCs/>
-                <w:sz w:val="24"/>
-                <w:szCs w:val="24"/>
-              </w:rPr>
-            </w:pPr>
-            <w:r>
-              <w:rPr>
-                <w:rFonts w:ascii="Cambria Math" w:eastAsiaTheme="minorEastAsia" w:hAnsi="Cambria Math" w:cstheme="majorBidi"/>
-                <w:iCs/>
-                <w:sz w:val="24"/>
-                <w:szCs w:val="24"/>
-              </w:rPr>
-              <w:t>13</w:t>
-            </w:r>
-            <w:r>
-              <w:rPr>
-                <w:rFonts w:ascii="Cambria Math" w:eastAsiaTheme="minorEastAsia" w:hAnsi="Cambria Math" w:cstheme="majorBidi"/>
-                <w:iCs/>
-                <w:sz w:val="24"/>
-                <w:szCs w:val="24"/>
-              </w:rPr>
-              <w:t>-3</w:t>
+              <w:jc w:val="both"/>
+              <w:rPr>
+                <w:rFonts w:ascii="Cambria Math" w:eastAsiaTheme="minorEastAsia" w:hAnsi="Cambria Math" w:cstheme="majorBidi"/>
+                <w:iCs/>
+                <w:sz w:val="24"/>
+                <w:szCs w:val="24"/>
+              </w:rPr>
+            </w:pPr>
+            <w:r>
+              <w:rPr>
+                <w:rFonts w:ascii="Cambria Math" w:eastAsiaTheme="minorEastAsia" w:hAnsi="Cambria Math" w:cstheme="majorBidi"/>
+                <w:iCs/>
+                <w:sz w:val="24"/>
+                <w:szCs w:val="24"/>
+              </w:rPr>
+              <w:t>13-3</w:t>
             </w:r>
           </w:p>
         </w:tc>
@@ -6167,31 +5955,22 @@
           <w:p>
             <w:pPr>
               <w:spacing w:line="360" w:lineRule="auto"/>
-              <w:jc w:val="center"/>
-              <w:rPr>
-                <w:rFonts w:ascii="Cambria Math" w:eastAsiaTheme="minorEastAsia" w:hAnsi="Cambria Math" w:cstheme="majorBidi"/>
-                <w:iCs/>
-                <w:sz w:val="24"/>
-                <w:szCs w:val="24"/>
-              </w:rPr>
-            </w:pPr>
-            <w:r>
-              <w:rPr>
-                <w:rFonts w:ascii="Cambria Math" w:eastAsiaTheme="minorEastAsia" w:hAnsi="Cambria Math" w:cstheme="majorBidi"/>
-                <w:iCs/>
-                <w:sz w:val="24"/>
-                <w:szCs w:val="24"/>
-              </w:rPr>
-              <w:t>14</w:t>
-            </w:r>
-            <w:r>
-              <w:rPr>
-                <w:rFonts w:ascii="Cambria Math" w:eastAsiaTheme="minorEastAsia" w:hAnsi="Cambria Math" w:cstheme="majorBidi"/>
-                <w:iCs/>
-                <w:sz w:val="24"/>
-                <w:szCs w:val="24"/>
-              </w:rPr>
-              <w:t>-3</w:t>
+              <w:jc w:val="both"/>
+              <w:rPr>
+                <w:rFonts w:ascii="Cambria Math" w:eastAsiaTheme="minorEastAsia" w:hAnsi="Cambria Math" w:cstheme="majorBidi"/>
+                <w:iCs/>
+                <w:sz w:val="24"/>
+                <w:szCs w:val="24"/>
+              </w:rPr>
+            </w:pPr>
+            <w:r>
+              <w:rPr>
+                <w:rFonts w:ascii="Cambria Math" w:eastAsiaTheme="minorEastAsia" w:hAnsi="Cambria Math" w:cstheme="majorBidi"/>
+                <w:iCs/>
+                <w:sz w:val="24"/>
+                <w:szCs w:val="24"/>
+              </w:rPr>
+              <w:t>14-3</w:t>
             </w:r>
           </w:p>
         </w:tc>
@@ -6204,31 +5983,22 @@
           <w:p>
             <w:pPr>
               <w:spacing w:line="360" w:lineRule="auto"/>
-              <w:jc w:val="center"/>
-              <w:rPr>
-                <w:rFonts w:ascii="Cambria Math" w:eastAsiaTheme="minorEastAsia" w:hAnsi="Cambria Math" w:cstheme="majorBidi"/>
-                <w:iCs/>
-                <w:sz w:val="24"/>
-                <w:szCs w:val="24"/>
-              </w:rPr>
-            </w:pPr>
-            <w:r>
-              <w:rPr>
-                <w:rFonts w:ascii="Cambria Math" w:eastAsiaTheme="minorEastAsia" w:hAnsi="Cambria Math" w:cstheme="majorBidi"/>
-                <w:iCs/>
-                <w:sz w:val="24"/>
-                <w:szCs w:val="24"/>
-              </w:rPr>
-              <w:t>15</w:t>
-            </w:r>
-            <w:r>
-              <w:rPr>
-                <w:rFonts w:ascii="Cambria Math" w:eastAsiaTheme="minorEastAsia" w:hAnsi="Cambria Math" w:cstheme="majorBidi"/>
-                <w:iCs/>
-                <w:sz w:val="24"/>
-                <w:szCs w:val="24"/>
-              </w:rPr>
-              <w:t>-3</w:t>
+              <w:jc w:val="both"/>
+              <w:rPr>
+                <w:rFonts w:ascii="Cambria Math" w:eastAsiaTheme="minorEastAsia" w:hAnsi="Cambria Math" w:cstheme="majorBidi"/>
+                <w:iCs/>
+                <w:sz w:val="24"/>
+                <w:szCs w:val="24"/>
+              </w:rPr>
+            </w:pPr>
+            <w:r>
+              <w:rPr>
+                <w:rFonts w:ascii="Cambria Math" w:eastAsiaTheme="minorEastAsia" w:hAnsi="Cambria Math" w:cstheme="majorBidi"/>
+                <w:iCs/>
+                <w:sz w:val="24"/>
+                <w:szCs w:val="24"/>
+              </w:rPr>
+              <w:t>15-3</w:t>
             </w:r>
           </w:p>
         </w:tc>
@@ -6246,31 +6016,22 @@
           <w:p>
             <w:pPr>
               <w:spacing w:line="360" w:lineRule="auto"/>
-              <w:jc w:val="center"/>
-              <w:rPr>
-                <w:rFonts w:ascii="Cambria Math" w:eastAsiaTheme="minorEastAsia" w:hAnsi="Cambria Math" w:cstheme="majorBidi"/>
-                <w:iCs/>
-                <w:sz w:val="24"/>
-                <w:szCs w:val="24"/>
-              </w:rPr>
-            </w:pPr>
-            <w:r>
-              <w:rPr>
-                <w:rFonts w:ascii="Cambria Math" w:eastAsiaTheme="minorEastAsia" w:hAnsi="Cambria Math" w:cstheme="majorBidi"/>
-                <w:iCs/>
-                <w:sz w:val="24"/>
-                <w:szCs w:val="24"/>
-              </w:rPr>
-              <w:t>18</w:t>
-            </w:r>
-            <w:r>
-              <w:rPr>
-                <w:rFonts w:ascii="Cambria Math" w:eastAsiaTheme="minorEastAsia" w:hAnsi="Cambria Math" w:cstheme="majorBidi"/>
-                <w:iCs/>
-                <w:sz w:val="24"/>
-                <w:szCs w:val="24"/>
-              </w:rPr>
-              <w:t>-4</w:t>
+              <w:jc w:val="both"/>
+              <w:rPr>
+                <w:rFonts w:ascii="Cambria Math" w:eastAsiaTheme="minorEastAsia" w:hAnsi="Cambria Math" w:cstheme="majorBidi"/>
+                <w:iCs/>
+                <w:sz w:val="24"/>
+                <w:szCs w:val="24"/>
+              </w:rPr>
+            </w:pPr>
+            <w:r>
+              <w:rPr>
+                <w:rFonts w:ascii="Cambria Math" w:eastAsiaTheme="minorEastAsia" w:hAnsi="Cambria Math" w:cstheme="majorBidi"/>
+                <w:iCs/>
+                <w:sz w:val="24"/>
+                <w:szCs w:val="24"/>
+              </w:rPr>
+              <w:t>18-4</w:t>
             </w:r>
           </w:p>
         </w:tc>
@@ -6283,31 +6044,22 @@
           <w:p>
             <w:pPr>
               <w:spacing w:line="360" w:lineRule="auto"/>
-              <w:jc w:val="center"/>
-              <w:rPr>
-                <w:rFonts w:ascii="Cambria Math" w:eastAsiaTheme="minorEastAsia" w:hAnsi="Cambria Math" w:cstheme="majorBidi"/>
-                <w:iCs/>
-                <w:sz w:val="24"/>
-                <w:szCs w:val="24"/>
-              </w:rPr>
-            </w:pPr>
-            <w:r>
-              <w:rPr>
-                <w:rFonts w:ascii="Cambria Math" w:eastAsiaTheme="minorEastAsia" w:hAnsi="Cambria Math" w:cstheme="majorBidi"/>
-                <w:iCs/>
-                <w:sz w:val="24"/>
-                <w:szCs w:val="24"/>
-              </w:rPr>
-              <w:t>19</w:t>
-            </w:r>
-            <w:r>
-              <w:rPr>
-                <w:rFonts w:ascii="Cambria Math" w:eastAsiaTheme="minorEastAsia" w:hAnsi="Cambria Math" w:cstheme="majorBidi"/>
-                <w:iCs/>
-                <w:sz w:val="24"/>
-                <w:szCs w:val="24"/>
-              </w:rPr>
-              <w:t>-4</w:t>
+              <w:jc w:val="both"/>
+              <w:rPr>
+                <w:rFonts w:ascii="Cambria Math" w:eastAsiaTheme="minorEastAsia" w:hAnsi="Cambria Math" w:cstheme="majorBidi"/>
+                <w:iCs/>
+                <w:sz w:val="24"/>
+                <w:szCs w:val="24"/>
+              </w:rPr>
+            </w:pPr>
+            <w:r>
+              <w:rPr>
+                <w:rFonts w:ascii="Cambria Math" w:eastAsiaTheme="minorEastAsia" w:hAnsi="Cambria Math" w:cstheme="majorBidi"/>
+                <w:iCs/>
+                <w:sz w:val="24"/>
+                <w:szCs w:val="24"/>
+              </w:rPr>
+              <w:t>19-4</w:t>
             </w:r>
           </w:p>
         </w:tc>
@@ -6320,31 +6072,22 @@
           <w:p>
             <w:pPr>
               <w:spacing w:line="360" w:lineRule="auto"/>
-              <w:jc w:val="center"/>
-              <w:rPr>
-                <w:rFonts w:ascii="Cambria Math" w:eastAsiaTheme="minorEastAsia" w:hAnsi="Cambria Math" w:cstheme="majorBidi"/>
-                <w:iCs/>
-                <w:sz w:val="24"/>
-                <w:szCs w:val="24"/>
-              </w:rPr>
-            </w:pPr>
-            <w:r>
-              <w:rPr>
-                <w:rFonts w:ascii="Cambria Math" w:eastAsiaTheme="minorEastAsia" w:hAnsi="Cambria Math" w:cstheme="majorBidi"/>
-                <w:iCs/>
-                <w:sz w:val="24"/>
-                <w:szCs w:val="24"/>
-              </w:rPr>
-              <w:t>20</w:t>
-            </w:r>
-            <w:r>
-              <w:rPr>
-                <w:rFonts w:ascii="Cambria Math" w:eastAsiaTheme="minorEastAsia" w:hAnsi="Cambria Math" w:cstheme="majorBidi"/>
-                <w:iCs/>
-                <w:sz w:val="24"/>
-                <w:szCs w:val="24"/>
-              </w:rPr>
-              <w:t>-4</w:t>
+              <w:jc w:val="both"/>
+              <w:rPr>
+                <w:rFonts w:ascii="Cambria Math" w:eastAsiaTheme="minorEastAsia" w:hAnsi="Cambria Math" w:cstheme="majorBidi"/>
+                <w:iCs/>
+                <w:sz w:val="24"/>
+                <w:szCs w:val="24"/>
+              </w:rPr>
+            </w:pPr>
+            <w:r>
+              <w:rPr>
+                <w:rFonts w:ascii="Cambria Math" w:eastAsiaTheme="minorEastAsia" w:hAnsi="Cambria Math" w:cstheme="majorBidi"/>
+                <w:iCs/>
+                <w:sz w:val="24"/>
+                <w:szCs w:val="24"/>
+              </w:rPr>
+              <w:t>20-4</w:t>
             </w:r>
           </w:p>
         </w:tc>
@@ -6353,6 +6096,7 @@
     <w:p>
       <w:pPr>
         <w:spacing w:line="360" w:lineRule="auto"/>
+        <w:jc w:val="both"/>
         <w:rPr>
           <w:rFonts w:ascii="Cambria Math" w:eastAsiaTheme="minorEastAsia" w:hAnsi="Cambria Math" w:cstheme="majorBidi"/>
           <w:iCs/>
@@ -6364,6 +6108,7 @@
     <w:p>
       <w:pPr>
         <w:spacing w:line="360" w:lineRule="auto"/>
+        <w:jc w:val="both"/>
         <w:rPr>
           <w:rFonts w:ascii="Cambria Math" w:eastAsiaTheme="minorEastAsia" w:hAnsi="Cambria Math" w:cstheme="majorBidi"/>
           <w:b/>
@@ -6397,6 +6142,7 @@
     <w:p>
       <w:pPr>
         <w:spacing w:line="360" w:lineRule="auto"/>
+        <w:jc w:val="both"/>
         <w:rPr>
           <w:rFonts w:ascii="Cambria Math" w:eastAsiaTheme="minorEastAsia" w:hAnsi="Cambria Math" w:cstheme="majorBidi"/>
           <w:b/>
@@ -6415,6 +6161,7 @@
           <w:numId w:val="3"/>
         </w:numPr>
         <w:spacing w:line="360" w:lineRule="auto"/>
+        <w:jc w:val="both"/>
         <w:rPr>
           <w:rFonts w:ascii="Cambria Math" w:eastAsiaTheme="minorEastAsia" w:hAnsi="Cambria Math" w:cstheme="majorBidi"/>
           <w:iCs/>
@@ -6431,29 +6178,7 @@
           <w:sz w:val="24"/>
           <w:szCs w:val="24"/>
         </w:rPr>
-        <w:t>ssdd(2,3,</w:t>
-      </w:r>
-      <w:r>
-        <w:rPr>
-          <w:rFonts w:ascii="Cambria Math" w:eastAsiaTheme="minorEastAsia" w:hAnsi="Cambria Math" w:cstheme="majorBidi"/>
-          <w:b/>
-          <w:bCs/>
-          <w:iCs/>
-          <w:sz w:val="24"/>
-          <w:szCs w:val="24"/>
-        </w:rPr>
-        <w:t>1</w:t>
-      </w:r>
-      <w:r>
-        <w:rPr>
-          <w:rFonts w:ascii="Cambria Math" w:eastAsiaTheme="minorEastAsia" w:hAnsi="Cambria Math" w:cstheme="majorBidi"/>
-          <w:b/>
-          <w:bCs/>
-          <w:iCs/>
-          <w:sz w:val="24"/>
-          <w:szCs w:val="24"/>
-        </w:rPr>
-        <w:t xml:space="preserve">): </w:t>
+        <w:t xml:space="preserve">ssdd(2,3,1): </w:t>
       </w:r>
       <w:r>
         <w:rPr>
@@ -6507,16 +6232,7 @@
           <w:sz w:val="24"/>
           <w:szCs w:val="24"/>
         </w:rPr>
-        <w:t>-</w:t>
-      </w:r>
-      <w:r>
-        <w:rPr>
-          <w:rFonts w:ascii="Cambria Math" w:eastAsiaTheme="minorEastAsia" w:hAnsi="Cambria Math" w:cstheme="majorBidi"/>
-          <w:iCs/>
-          <w:sz w:val="24"/>
-          <w:szCs w:val="24"/>
-        </w:rPr>
-        <w:t>1</w:t>
+        <w:t>-1</w:t>
       </w:r>
       <w:r>
         <w:rPr>
@@ -6531,6 +6247,7 @@
     <w:p>
       <w:pPr>
         <w:spacing w:line="360" w:lineRule="auto"/>
+        <w:jc w:val="both"/>
         <w:rPr>
           <w:rFonts w:ascii="Cambria Math" w:eastAsiaTheme="minorEastAsia" w:hAnsi="Cambria Math" w:cstheme="majorBidi"/>
           <w:iCs/>
@@ -6597,6 +6314,7 @@
     <w:p>
       <w:pPr>
         <w:spacing w:after="0" w:line="360" w:lineRule="auto"/>
+        <w:jc w:val="both"/>
         <w:rPr>
           <w:rFonts w:ascii="Cambria Math" w:eastAsiaTheme="minorEastAsia" w:hAnsi="Cambria Math" w:cstheme="majorBidi"/>
           <w:iCs/>
@@ -6608,6 +6326,7 @@
     <w:p>
       <w:pPr>
         <w:spacing w:after="0" w:line="360" w:lineRule="auto"/>
+        <w:jc w:val="both"/>
         <w:rPr>
           <w:rFonts w:ascii="Cambria Math" w:eastAsiaTheme="minorEastAsia" w:hAnsi="Cambria Math" w:cstheme="majorBidi"/>
           <w:iCs/>
@@ -6723,7 +6442,7 @@
           <w:p>
             <w:pPr>
               <w:spacing w:line="360" w:lineRule="auto"/>
-              <w:jc w:val="center"/>
+              <w:jc w:val="both"/>
               <w:rPr>
                 <w:rFonts w:ascii="Cambria Math" w:eastAsiaTheme="minorEastAsia" w:hAnsi="Cambria Math" w:cstheme="majorBidi"/>
                 <w:iCs/>
@@ -6751,7 +6470,7 @@
           <w:p>
             <w:pPr>
               <w:spacing w:line="360" w:lineRule="auto"/>
-              <w:jc w:val="center"/>
+              <w:jc w:val="both"/>
               <w:rPr>
                 <w:rFonts w:ascii="Cambria Math" w:eastAsiaTheme="minorEastAsia" w:hAnsi="Cambria Math" w:cstheme="majorBidi"/>
                 <w:iCs/>
@@ -6779,7 +6498,7 @@
           <w:p>
             <w:pPr>
               <w:spacing w:line="360" w:lineRule="auto"/>
-              <w:jc w:val="center"/>
+              <w:jc w:val="both"/>
               <w:rPr>
                 <w:rFonts w:ascii="Cambria Math" w:eastAsiaTheme="minorEastAsia" w:hAnsi="Cambria Math" w:cstheme="majorBidi"/>
                 <w:iCs/>
@@ -6807,7 +6526,7 @@
           <w:p>
             <w:pPr>
               <w:spacing w:line="360" w:lineRule="auto"/>
-              <w:jc w:val="center"/>
+              <w:jc w:val="both"/>
               <w:rPr>
                 <w:rFonts w:ascii="Cambria Math" w:eastAsiaTheme="minorEastAsia" w:hAnsi="Cambria Math" w:cstheme="majorBidi"/>
                 <w:iCs/>
@@ -6834,7 +6553,7 @@
           <w:p>
             <w:pPr>
               <w:spacing w:line="360" w:lineRule="auto"/>
-              <w:jc w:val="center"/>
+              <w:jc w:val="both"/>
               <w:rPr>
                 <w:rFonts w:ascii="Cambria Math" w:eastAsiaTheme="minorEastAsia" w:hAnsi="Cambria Math" w:cstheme="majorBidi"/>
                 <w:iCs/>
@@ -6866,7 +6585,7 @@
           <w:p>
             <w:pPr>
               <w:spacing w:line="360" w:lineRule="auto"/>
-              <w:jc w:val="center"/>
+              <w:jc w:val="both"/>
               <w:rPr>
                 <w:rFonts w:ascii="Cambria Math" w:eastAsiaTheme="minorEastAsia" w:hAnsi="Cambria Math" w:cstheme="majorBidi"/>
                 <w:iCs/>
@@ -6894,7 +6613,7 @@
           <w:p>
             <w:pPr>
               <w:spacing w:line="360" w:lineRule="auto"/>
-              <w:jc w:val="center"/>
+              <w:jc w:val="both"/>
               <w:rPr>
                 <w:rFonts w:ascii="Cambria Math" w:eastAsiaTheme="minorEastAsia" w:hAnsi="Cambria Math" w:cstheme="majorBidi"/>
                 <w:iCs/>
@@ -6922,7 +6641,7 @@
           <w:p>
             <w:pPr>
               <w:spacing w:line="360" w:lineRule="auto"/>
-              <w:jc w:val="center"/>
+              <w:jc w:val="both"/>
               <w:rPr>
                 <w:rFonts w:ascii="Cambria Math" w:eastAsiaTheme="minorEastAsia" w:hAnsi="Cambria Math" w:cstheme="majorBidi"/>
                 <w:iCs/>
@@ -6950,7 +6669,7 @@
           <w:p>
             <w:pPr>
               <w:spacing w:line="360" w:lineRule="auto"/>
-              <w:jc w:val="center"/>
+              <w:jc w:val="both"/>
               <w:rPr>
                 <w:rFonts w:ascii="Cambria Math" w:eastAsiaTheme="minorEastAsia" w:hAnsi="Cambria Math" w:cstheme="majorBidi"/>
                 <w:iCs/>
@@ -6978,7 +6697,7 @@
           <w:p>
             <w:pPr>
               <w:spacing w:line="360" w:lineRule="auto"/>
-              <w:jc w:val="center"/>
+              <w:jc w:val="both"/>
               <w:rPr>
                 <w:rFonts w:ascii="Cambria Math" w:eastAsiaTheme="minorEastAsia" w:hAnsi="Cambria Math" w:cstheme="majorBidi"/>
                 <w:iCs/>
@@ -7010,7 +6729,7 @@
           <w:p>
             <w:pPr>
               <w:spacing w:line="360" w:lineRule="auto"/>
-              <w:jc w:val="center"/>
+              <w:jc w:val="both"/>
               <w:rPr>
                 <w:rFonts w:ascii="Cambria Math" w:eastAsiaTheme="minorEastAsia" w:hAnsi="Cambria Math" w:cstheme="majorBidi"/>
                 <w:iCs/>
@@ -7038,7 +6757,7 @@
           <w:p>
             <w:pPr>
               <w:spacing w:line="360" w:lineRule="auto"/>
-              <w:jc w:val="center"/>
+              <w:jc w:val="both"/>
               <w:rPr>
                 <w:rFonts w:ascii="Cambria Math" w:eastAsiaTheme="minorEastAsia" w:hAnsi="Cambria Math" w:cstheme="majorBidi"/>
                 <w:iCs/>
@@ -7066,7 +6785,7 @@
           <w:p>
             <w:pPr>
               <w:spacing w:line="360" w:lineRule="auto"/>
-              <w:jc w:val="center"/>
+              <w:jc w:val="both"/>
               <w:rPr>
                 <w:rFonts w:ascii="Cambria Math" w:eastAsiaTheme="minorEastAsia" w:hAnsi="Cambria Math" w:cstheme="majorBidi"/>
                 <w:iCs/>
@@ -7094,7 +6813,7 @@
           <w:p>
             <w:pPr>
               <w:spacing w:line="360" w:lineRule="auto"/>
-              <w:jc w:val="center"/>
+              <w:jc w:val="both"/>
               <w:rPr>
                 <w:rFonts w:ascii="Cambria Math" w:eastAsiaTheme="minorEastAsia" w:hAnsi="Cambria Math" w:cstheme="majorBidi"/>
                 <w:iCs/>
@@ -7122,7 +6841,7 @@
           <w:p>
             <w:pPr>
               <w:spacing w:line="360" w:lineRule="auto"/>
-              <w:jc w:val="center"/>
+              <w:jc w:val="both"/>
               <w:rPr>
                 <w:rFonts w:ascii="Cambria Math" w:eastAsiaTheme="minorEastAsia" w:hAnsi="Cambria Math" w:cstheme="majorBidi"/>
                 <w:iCs/>
@@ -7154,7 +6873,7 @@
           <w:p>
             <w:pPr>
               <w:spacing w:line="360" w:lineRule="auto"/>
-              <w:jc w:val="center"/>
+              <w:jc w:val="both"/>
               <w:rPr>
                 <w:rFonts w:ascii="Cambria Math" w:eastAsiaTheme="minorEastAsia" w:hAnsi="Cambria Math" w:cstheme="majorBidi"/>
                 <w:iCs/>
@@ -7181,7 +6900,7 @@
           <w:p>
             <w:pPr>
               <w:spacing w:line="360" w:lineRule="auto"/>
-              <w:jc w:val="center"/>
+              <w:jc w:val="both"/>
               <w:rPr>
                 <w:rFonts w:ascii="Cambria Math" w:eastAsiaTheme="minorEastAsia" w:hAnsi="Cambria Math" w:cstheme="majorBidi"/>
                 <w:iCs/>
@@ -7209,7 +6928,7 @@
           <w:p>
             <w:pPr>
               <w:spacing w:line="360" w:lineRule="auto"/>
-              <w:jc w:val="center"/>
+              <w:jc w:val="both"/>
               <w:rPr>
                 <w:rFonts w:ascii="Cambria Math" w:eastAsiaTheme="minorEastAsia" w:hAnsi="Cambria Math" w:cstheme="majorBidi"/>
                 <w:iCs/>
@@ -7237,7 +6956,7 @@
           <w:p>
             <w:pPr>
               <w:spacing w:line="360" w:lineRule="auto"/>
-              <w:jc w:val="center"/>
+              <w:jc w:val="both"/>
               <w:rPr>
                 <w:rFonts w:ascii="Cambria Math" w:eastAsiaTheme="minorEastAsia" w:hAnsi="Cambria Math" w:cstheme="majorBidi"/>
                 <w:iCs/>
@@ -7265,7 +6984,7 @@
           <w:p>
             <w:pPr>
               <w:spacing w:line="360" w:lineRule="auto"/>
-              <w:jc w:val="center"/>
+              <w:jc w:val="both"/>
               <w:rPr>
                 <w:rFonts w:ascii="Cambria Math" w:eastAsiaTheme="minorEastAsia" w:hAnsi="Cambria Math" w:cstheme="majorBidi"/>
                 <w:iCs/>
@@ -7312,7 +7031,7 @@
           <w:p>
             <w:pPr>
               <w:spacing w:line="360" w:lineRule="auto"/>
-              <w:jc w:val="center"/>
+              <w:jc w:val="both"/>
               <w:rPr>
                 <w:rFonts w:ascii="Cambria Math" w:eastAsiaTheme="minorEastAsia" w:hAnsi="Cambria Math" w:cstheme="majorBidi"/>
                 <w:iCs/>
@@ -7340,7 +7059,7 @@
           <w:p>
             <w:pPr>
               <w:spacing w:line="360" w:lineRule="auto"/>
-              <w:jc w:val="center"/>
+              <w:jc w:val="both"/>
               <w:rPr>
                 <w:rFonts w:ascii="Cambria Math" w:eastAsiaTheme="minorEastAsia" w:hAnsi="Cambria Math" w:cstheme="majorBidi"/>
                 <w:iCs/>
@@ -7368,7 +7087,7 @@
           <w:p>
             <w:pPr>
               <w:spacing w:line="360" w:lineRule="auto"/>
-              <w:jc w:val="center"/>
+              <w:jc w:val="both"/>
               <w:rPr>
                 <w:rFonts w:ascii="Cambria Math" w:eastAsiaTheme="minorEastAsia" w:hAnsi="Cambria Math" w:cstheme="majorBidi"/>
                 <w:iCs/>
@@ -7396,7 +7115,7 @@
           <w:p>
             <w:pPr>
               <w:spacing w:line="360" w:lineRule="auto"/>
-              <w:jc w:val="center"/>
+              <w:jc w:val="both"/>
               <w:rPr>
                 <w:rFonts w:ascii="Cambria Math" w:eastAsiaTheme="minorEastAsia" w:hAnsi="Cambria Math" w:cstheme="majorBidi"/>
                 <w:iCs/>
@@ -7424,7 +7143,7 @@
           <w:p>
             <w:pPr>
               <w:spacing w:line="360" w:lineRule="auto"/>
-              <w:jc w:val="center"/>
+              <w:jc w:val="both"/>
               <w:rPr>
                 <w:rFonts w:ascii="Cambria Math" w:eastAsiaTheme="minorEastAsia" w:hAnsi="Cambria Math" w:cstheme="majorBidi"/>
                 <w:iCs/>
@@ -7457,7 +7176,7 @@
           <w:p>
             <w:pPr>
               <w:spacing w:line="360" w:lineRule="auto"/>
-              <w:jc w:val="center"/>
+              <w:jc w:val="both"/>
               <w:rPr>
                 <w:rFonts w:ascii="Cambria Math" w:eastAsiaTheme="minorEastAsia" w:hAnsi="Cambria Math" w:cstheme="majorBidi"/>
                 <w:iCs/>
@@ -7485,7 +7204,7 @@
           <w:p>
             <w:pPr>
               <w:spacing w:line="360" w:lineRule="auto"/>
-              <w:jc w:val="center"/>
+              <w:jc w:val="both"/>
               <w:rPr>
                 <w:rFonts w:ascii="Cambria Math" w:eastAsiaTheme="minorEastAsia" w:hAnsi="Cambria Math" w:cstheme="majorBidi"/>
                 <w:iCs/>
@@ -7513,7 +7232,7 @@
           <w:p>
             <w:pPr>
               <w:spacing w:line="360" w:lineRule="auto"/>
-              <w:jc w:val="center"/>
+              <w:jc w:val="both"/>
               <w:rPr>
                 <w:rFonts w:ascii="Cambria Math" w:eastAsiaTheme="minorEastAsia" w:hAnsi="Cambria Math" w:cstheme="majorBidi"/>
                 <w:iCs/>
@@ -7541,7 +7260,7 @@
           <w:p>
             <w:pPr>
               <w:spacing w:line="360" w:lineRule="auto"/>
-              <w:jc w:val="center"/>
+              <w:jc w:val="both"/>
               <w:rPr>
                 <w:rFonts w:ascii="Cambria Math" w:eastAsiaTheme="minorEastAsia" w:hAnsi="Cambria Math" w:cstheme="majorBidi"/>
                 <w:iCs/>
@@ -7569,7 +7288,7 @@
           <w:p>
             <w:pPr>
               <w:spacing w:line="360" w:lineRule="auto"/>
-              <w:jc w:val="center"/>
+              <w:jc w:val="both"/>
               <w:rPr>
                 <w:rFonts w:ascii="Cambria Math" w:eastAsiaTheme="minorEastAsia" w:hAnsi="Cambria Math" w:cstheme="majorBidi"/>
                 <w:iCs/>
@@ -7602,7 +7321,7 @@
           <w:p>
             <w:pPr>
               <w:spacing w:line="360" w:lineRule="auto"/>
-              <w:jc w:val="center"/>
+              <w:jc w:val="both"/>
               <w:rPr>
                 <w:rFonts w:ascii="Cambria Math" w:eastAsiaTheme="minorEastAsia" w:hAnsi="Cambria Math" w:cstheme="majorBidi"/>
                 <w:iCs/>
@@ -7630,7 +7349,7 @@
           <w:p>
             <w:pPr>
               <w:spacing w:line="360" w:lineRule="auto"/>
-              <w:jc w:val="center"/>
+              <w:jc w:val="both"/>
               <w:rPr>
                 <w:rFonts w:ascii="Cambria Math" w:eastAsiaTheme="minorEastAsia" w:hAnsi="Cambria Math" w:cstheme="majorBidi"/>
                 <w:iCs/>
@@ -7658,7 +7377,7 @@
           <w:p>
             <w:pPr>
               <w:spacing w:line="360" w:lineRule="auto"/>
-              <w:jc w:val="center"/>
+              <w:jc w:val="both"/>
               <w:rPr>
                 <w:rFonts w:ascii="Cambria Math" w:eastAsiaTheme="minorEastAsia" w:hAnsi="Cambria Math" w:cstheme="majorBidi"/>
                 <w:iCs/>
@@ -7686,7 +7405,7 @@
           <w:p>
             <w:pPr>
               <w:spacing w:line="360" w:lineRule="auto"/>
-              <w:jc w:val="center"/>
+              <w:jc w:val="both"/>
               <w:rPr>
                 <w:rFonts w:ascii="Cambria Math" w:eastAsiaTheme="minorEastAsia" w:hAnsi="Cambria Math" w:cstheme="majorBidi"/>
                 <w:iCs/>
@@ -7714,7 +7433,7 @@
           <w:p>
             <w:pPr>
               <w:spacing w:line="360" w:lineRule="auto"/>
-              <w:jc w:val="center"/>
+              <w:jc w:val="both"/>
               <w:rPr>
                 <w:rFonts w:ascii="Cambria Math" w:eastAsiaTheme="minorEastAsia" w:hAnsi="Cambria Math" w:cstheme="majorBidi"/>
                 <w:iCs/>
@@ -7747,7 +7466,7 @@
           <w:p>
             <w:pPr>
               <w:spacing w:line="360" w:lineRule="auto"/>
-              <w:jc w:val="center"/>
+              <w:jc w:val="both"/>
               <w:rPr>
                 <w:rFonts w:ascii="Cambria Math" w:eastAsiaTheme="minorEastAsia" w:hAnsi="Cambria Math" w:cstheme="majorBidi"/>
                 <w:iCs/>
@@ -7775,7 +7494,7 @@
           <w:p>
             <w:pPr>
               <w:spacing w:line="360" w:lineRule="auto"/>
-              <w:jc w:val="center"/>
+              <w:jc w:val="both"/>
               <w:rPr>
                 <w:rFonts w:ascii="Cambria Math" w:eastAsiaTheme="minorEastAsia" w:hAnsi="Cambria Math" w:cstheme="majorBidi"/>
                 <w:iCs/>
@@ -7803,7 +7522,7 @@
           <w:p>
             <w:pPr>
               <w:spacing w:line="360" w:lineRule="auto"/>
-              <w:jc w:val="center"/>
+              <w:jc w:val="both"/>
               <w:rPr>
                 <w:rFonts w:ascii="Cambria Math" w:eastAsiaTheme="minorEastAsia" w:hAnsi="Cambria Math" w:cstheme="majorBidi"/>
                 <w:iCs/>
@@ -7831,7 +7550,7 @@
           <w:p>
             <w:pPr>
               <w:spacing w:line="360" w:lineRule="auto"/>
-              <w:jc w:val="center"/>
+              <w:jc w:val="both"/>
               <w:rPr>
                 <w:rFonts w:ascii="Cambria Math" w:eastAsiaTheme="minorEastAsia" w:hAnsi="Cambria Math" w:cstheme="majorBidi"/>
                 <w:iCs/>
@@ -7858,7 +7577,7 @@
           <w:p>
             <w:pPr>
               <w:spacing w:line="360" w:lineRule="auto"/>
-              <w:jc w:val="center"/>
+              <w:jc w:val="both"/>
               <w:rPr>
                 <w:rFonts w:ascii="Cambria Math" w:eastAsiaTheme="minorEastAsia" w:hAnsi="Cambria Math" w:cstheme="majorBidi"/>
                 <w:iCs/>
@@ -7882,6 +7601,7 @@
     <w:p>
       <w:pPr>
         <w:spacing w:line="360" w:lineRule="auto"/>
+        <w:jc w:val="both"/>
         <w:rPr>
           <w:rFonts w:ascii="Cambria Math" w:eastAsiaTheme="minorEastAsia" w:hAnsi="Cambria Math" w:cstheme="majorBidi"/>
           <w:iCs/>
@@ -7893,6 +7613,7 @@
     <w:p>
       <w:pPr>
         <w:spacing w:line="360" w:lineRule="auto"/>
+        <w:jc w:val="both"/>
         <w:rPr>
           <w:rFonts w:ascii="Cambria Math" w:eastAsiaTheme="minorEastAsia" w:hAnsi="Cambria Math" w:cstheme="majorBidi"/>
           <w:iCs/>
@@ -7907,30 +7628,13 @@
           <w:sz w:val="24"/>
           <w:szCs w:val="24"/>
         </w:rPr>
-        <w:t>The sum of squared differences between the two windows</w:t>
-      </w:r>
-      <w:r>
-        <w:rPr>
-          <w:rFonts w:ascii="Cambria Math" w:eastAsiaTheme="minorEastAsia" w:hAnsi="Cambria Math" w:cstheme="majorBidi"/>
-          <w:iCs/>
-          <w:sz w:val="24"/>
-          <w:szCs w:val="24"/>
-        </w:rPr>
-        <w:t xml:space="preserve"> will be the same as calculated above (the values in each window is the same)</w:t>
-      </w:r>
-      <w:r>
-        <w:rPr>
-          <w:rFonts w:ascii="Cambria Math" w:eastAsiaTheme="minorEastAsia" w:hAnsi="Cambria Math" w:cstheme="majorBidi"/>
-          <w:iCs/>
-          <w:sz w:val="24"/>
-          <w:szCs w:val="24"/>
-        </w:rPr>
-        <w:t>:</w:t>
+        <w:t>The sum of squared differences between the two windows will be the same as calculated above (the values in each window is the same):</w:t>
       </w:r>
     </w:p>
     <w:p>
       <w:pPr>
         <w:spacing w:line="360" w:lineRule="auto"/>
+        <w:jc w:val="both"/>
         <w:rPr>
           <w:rFonts w:ascii="Cambria Math" w:eastAsiaTheme="minorEastAsia" w:hAnsi="Cambria Math" w:cstheme="majorBidi"/>
           <w:iCs/>
@@ -8020,6 +7724,7 @@
         </w:numPr>
         <w:spacing w:line="360" w:lineRule="auto"/>
         <w:ind w:left="0"/>
+        <w:jc w:val="both"/>
         <w:rPr>
           <w:rFonts w:ascii="Cambria Math" w:eastAsiaTheme="minorEastAsia" w:hAnsi="Cambria Math" w:cstheme="majorBidi"/>
           <w:iCs/>
@@ -8041,6 +7746,7 @@
       <w:pPr>
         <w:spacing w:line="360" w:lineRule="auto"/>
         <w:ind w:firstLine="720"/>
+        <w:jc w:val="both"/>
         <w:rPr>
           <w:rFonts w:ascii="Cambria Math" w:eastAsiaTheme="minorEastAsia" w:hAnsi="Cambria Math" w:cstheme="majorBidi"/>
           <w:iCs/>
@@ -8088,6 +7794,7 @@
         </w:numPr>
         <w:spacing w:line="360" w:lineRule="auto"/>
         <w:ind w:left="0"/>
+        <w:jc w:val="both"/>
         <w:rPr>
           <w:rFonts w:ascii="Cambria Math" w:eastAsiaTheme="minorEastAsia" w:hAnsi="Cambria Math" w:cstheme="majorBidi"/>
           <w:iCs/>
@@ -8114,6 +7821,7 @@
         </w:numPr>
         <w:spacing w:line="360" w:lineRule="auto"/>
         <w:ind w:left="0"/>
+        <w:jc w:val="both"/>
         <w:rPr>
           <w:rFonts w:ascii="Cambria Math" w:eastAsiaTheme="minorEastAsia" w:hAnsi="Cambria Math" w:cstheme="majorBidi"/>
           <w:iCs/>
@@ -8190,6 +7898,7 @@
         <w:pStyle w:val="ListParagraph"/>
         <w:spacing w:line="360" w:lineRule="auto"/>
         <w:ind w:left="0"/>
+        <w:jc w:val="both"/>
         <w:rPr>
           <w:rFonts w:ascii="Cambria Math" w:eastAsiaTheme="minorEastAsia" w:hAnsi="Cambria Math" w:cstheme="majorBidi"/>
           <w:iCs/>
@@ -8205,16 +7914,7 @@
           <w:szCs w:val="24"/>
         </w:rPr>
         <w:lastRenderedPageBreak/>
-        <w:t>F</w:t>
-      </w:r>
-      <w:r>
-        <w:rPr>
-          <w:rFonts w:ascii="Cambria Math" w:eastAsiaTheme="minorEastAsia" w:hAnsi="Cambria Math" w:cstheme="majorBidi"/>
-          <w:iCs/>
-          <w:sz w:val="24"/>
-          <w:szCs w:val="24"/>
-        </w:rPr>
-        <w:t>orward mapping using the naïve approach:</w:t>
+        <w:t>Forward mapping using the naïve approach:</w:t>
       </w:r>
       <w:r>
         <w:rPr>
@@ -8228,7 +7928,7 @@
         <w:pStyle w:val="ListParagraph"/>
         <w:spacing w:line="360" w:lineRule="auto"/>
         <w:ind w:left="0"/>
-        <w:jc w:val="center"/>
+        <w:jc w:val="both"/>
         <w:rPr>
           <w:rFonts w:ascii="Cambria Math" w:eastAsiaTheme="minorEastAsia" w:hAnsi="Cambria Math" w:cstheme="majorBidi"/>
           <w:iCs/>
@@ -8296,6 +7996,7 @@
         <w:pStyle w:val="ListParagraph"/>
         <w:spacing w:line="360" w:lineRule="auto"/>
         <w:ind w:left="0"/>
+        <w:jc w:val="both"/>
         <w:rPr>
           <w:rFonts w:ascii="Cambria Math" w:eastAsiaTheme="minorEastAsia" w:hAnsi="Cambria Math" w:cstheme="majorBidi"/>
           <w:iCs/>
@@ -8309,6 +8010,7 @@
         <w:pStyle w:val="ListParagraph"/>
         <w:spacing w:line="360" w:lineRule="auto"/>
         <w:ind w:left="0"/>
+        <w:jc w:val="both"/>
         <w:rPr>
           <w:rFonts w:ascii="Cambria Math" w:eastAsiaTheme="minorEastAsia" w:hAnsi="Cambria Math" w:cstheme="majorBidi"/>
           <w:iCs/>
@@ -8451,6 +8153,426 @@
         </w:rPr>
         <w:t xml:space="preserve"> I recognized as closer to the camera than the other objects in the image.</w:t>
       </w:r>
+    </w:p>
+    <w:p>
+      <w:pPr>
+        <w:pStyle w:val="ListParagraph"/>
+        <w:spacing w:line="360" w:lineRule="auto"/>
+        <w:ind w:left="0"/>
+        <w:jc w:val="both"/>
+        <w:rPr>
+          <w:rFonts w:ascii="Cambria Math" w:eastAsiaTheme="minorEastAsia" w:hAnsi="Cambria Math" w:cstheme="majorBidi"/>
+          <w:iCs/>
+          <w:sz w:val="24"/>
+          <w:szCs w:val="24"/>
+        </w:rPr>
+      </w:pPr>
+    </w:p>
+    <w:p>
+      <w:pPr>
+        <w:pStyle w:val="ListParagraph"/>
+        <w:numPr>
+          <w:ilvl w:val="0"/>
+          <w:numId w:val="2"/>
+        </w:numPr>
+        <w:spacing w:line="360" w:lineRule="auto"/>
+        <w:ind w:left="-142"/>
+        <w:jc w:val="both"/>
+        <w:rPr>
+          <w:rFonts w:ascii="Cambria Math" w:eastAsiaTheme="minorEastAsia" w:hAnsi="Cambria Math" w:cstheme="majorBidi"/>
+          <w:iCs/>
+          <w:sz w:val="24"/>
+          <w:szCs w:val="24"/>
+        </w:rPr>
+      </w:pPr>
+      <w:r>
+        <w:rPr>
+          <w:rFonts w:ascii="Cambria Math" w:eastAsiaTheme="minorEastAsia" w:hAnsi="Cambria Math" w:cstheme="majorBidi"/>
+          <w:iCs/>
+          <w:sz w:val="24"/>
+          <w:szCs w:val="24"/>
+        </w:rPr>
+        <w:t>In the code.</w:t>
+      </w:r>
+    </w:p>
+    <w:p>
+      <w:pPr>
+        <w:pStyle w:val="ListParagraph"/>
+        <w:numPr>
+          <w:ilvl w:val="0"/>
+          <w:numId w:val="2"/>
+        </w:numPr>
+        <w:spacing w:line="360" w:lineRule="auto"/>
+        <w:ind w:left="-142"/>
+        <w:jc w:val="both"/>
+        <w:rPr>
+          <w:rFonts w:ascii="Cambria Math" w:eastAsiaTheme="minorEastAsia" w:hAnsi="Cambria Math" w:cstheme="majorBidi"/>
+          <w:iCs/>
+          <w:sz w:val="24"/>
+          <w:szCs w:val="24"/>
+        </w:rPr>
+      </w:pPr>
+      <w:r>
+        <w:rPr>
+          <w:rFonts w:ascii="Cambria Math" w:eastAsiaTheme="minorEastAsia" w:hAnsi="Cambria Math" w:cstheme="majorBidi"/>
+          <w:iCs/>
+          <w:sz w:val="24"/>
+          <w:szCs w:val="24"/>
+        </w:rPr>
+        <w:t>In the code.</w:t>
+      </w:r>
+    </w:p>
+    <w:p>
+      <w:pPr>
+        <w:pStyle w:val="ListParagraph"/>
+        <w:numPr>
+          <w:ilvl w:val="0"/>
+          <w:numId w:val="2"/>
+        </w:numPr>
+        <w:spacing w:line="360" w:lineRule="auto"/>
+        <w:ind w:left="-142"/>
+        <w:jc w:val="both"/>
+        <w:rPr>
+          <w:rFonts w:ascii="Cambria Math" w:eastAsiaTheme="minorEastAsia" w:hAnsi="Cambria Math" w:cstheme="majorBidi"/>
+          <w:iCs/>
+          <w:sz w:val="24"/>
+          <w:szCs w:val="24"/>
+        </w:rPr>
+      </w:pPr>
+      <w:r>
+        <w:rPr>
+          <w:rFonts w:ascii="Cambria Math" w:eastAsiaTheme="minorEastAsia" w:hAnsi="Cambria Math" w:cstheme="majorBidi"/>
+          <w:iCs/>
+          <w:sz w:val="24"/>
+          <w:szCs w:val="24"/>
+        </w:rPr>
+        <w:t>The depth map as obtained using the dynamic programming:</w:t>
+      </w:r>
+    </w:p>
+    <w:p>
+      <w:pPr>
+        <w:pStyle w:val="ListParagraph"/>
+        <w:spacing w:line="360" w:lineRule="auto"/>
+        <w:ind w:left="-142"/>
+        <w:jc w:val="center"/>
+        <w:rPr>
+          <w:rFonts w:ascii="Cambria Math" w:eastAsiaTheme="minorEastAsia" w:hAnsi="Cambria Math" w:cstheme="majorBidi"/>
+          <w:iCs/>
+          <w:sz w:val="24"/>
+          <w:szCs w:val="24"/>
+        </w:rPr>
+      </w:pPr>
+      <w:r>
+        <w:rPr>
+          <w:rFonts w:ascii="Cambria Math" w:eastAsiaTheme="minorEastAsia" w:hAnsi="Cambria Math" w:cstheme="majorBidi"/>
+          <w:iCs/>
+          <w:sz w:val="24"/>
+          <w:szCs w:val="24"/>
+        </w:rPr>
+        <w:drawing>
+          <wp:inline distT="0" distB="0" distL="0" distR="0" wp14:anchorId="36DE9FB6" wp14:editId="0EBAC26A">
+            <wp:extent cx="4735285" cy="3405354"/>
+            <wp:effectExtent l="0" t="0" r="8255" b="5080"/>
+            <wp:docPr id="3" name="Picture 3" descr="Graphical user interface&#10;&#10;Description automatically generated"/>
+            <wp:cNvGraphicFramePr>
+              <a:graphicFrameLocks xmlns:a="http://schemas.openxmlformats.org/drawingml/2006/main" noChangeAspect="1"/>
+            </wp:cNvGraphicFramePr>
+            <a:graphic xmlns:a="http://schemas.openxmlformats.org/drawingml/2006/main">
+              <a:graphicData uri="http://schemas.openxmlformats.org/drawingml/2006/picture">
+                <pic:pic xmlns:pic="http://schemas.openxmlformats.org/drawingml/2006/picture">
+                  <pic:nvPicPr>
+                    <pic:cNvPr id="3" name="Picture 3" descr="Graphical user interface&#10;&#10;Description automatically generated"/>
+                    <pic:cNvPicPr/>
+                  </pic:nvPicPr>
+                  <pic:blipFill>
+                    <a:blip r:embed="rId7"/>
+                    <a:stretch>
+                      <a:fillRect/>
+                    </a:stretch>
+                  </pic:blipFill>
+                  <pic:spPr>
+                    <a:xfrm>
+                      <a:off x="0" y="0"/>
+                      <a:ext cx="4747101" cy="3413851"/>
+                    </a:xfrm>
+                    <a:prstGeom prst="rect">
+                      <a:avLst/>
+                    </a:prstGeom>
+                  </pic:spPr>
+                </pic:pic>
+              </a:graphicData>
+            </a:graphic>
+          </wp:inline>
+        </w:drawing>
+      </w:r>
+    </w:p>
+    <w:p>
+      <w:pPr>
+        <w:pStyle w:val="ListParagraph"/>
+        <w:spacing w:line="360" w:lineRule="auto"/>
+        <w:ind w:left="0"/>
+        <w:jc w:val="both"/>
+        <w:rPr>
+          <w:rFonts w:ascii="Cambria Math" w:eastAsiaTheme="minorEastAsia" w:hAnsi="Cambria Math" w:cstheme="majorBidi"/>
+          <w:iCs/>
+          <w:sz w:val="24"/>
+          <w:szCs w:val="24"/>
+        </w:rPr>
+      </w:pPr>
+      <w:r>
+        <w:rPr>
+          <w:rFonts w:ascii="Cambria Math" w:eastAsiaTheme="minorEastAsia" w:hAnsi="Cambria Math" w:cstheme="majorBidi"/>
+          <w:iCs/>
+          <w:sz w:val="24"/>
+          <w:szCs w:val="24"/>
+        </w:rPr>
+        <w:lastRenderedPageBreak/>
+        <w:t xml:space="preserve">Forward mapping using the </w:t>
+      </w:r>
+      <w:r>
+        <w:rPr>
+          <w:rFonts w:ascii="Cambria Math" w:eastAsiaTheme="minorEastAsia" w:hAnsi="Cambria Math" w:cstheme="majorBidi"/>
+          <w:iCs/>
+          <w:sz w:val="24"/>
+          <w:szCs w:val="24"/>
+        </w:rPr>
+        <w:t>dynamic</w:t>
+      </w:r>
+      <w:r>
+        <w:rPr>
+          <w:rFonts w:ascii="Cambria Math" w:eastAsiaTheme="minorEastAsia" w:hAnsi="Cambria Math" w:cstheme="majorBidi"/>
+          <w:iCs/>
+          <w:sz w:val="24"/>
+          <w:szCs w:val="24"/>
+        </w:rPr>
+        <w:t xml:space="preserve"> approach:</w:t>
+      </w:r>
+      <w:r>
+        <w:rPr>
+          <w:noProof/>
+        </w:rPr>
+        <w:t xml:space="preserve"> </w:t>
+      </w:r>
+    </w:p>
+    <w:p>
+      <w:pPr>
+        <w:pStyle w:val="ListParagraph"/>
+        <w:spacing w:line="360" w:lineRule="auto"/>
+        <w:ind w:left="0"/>
+        <w:jc w:val="center"/>
+        <w:rPr>
+          <w:rFonts w:ascii="Cambria Math" w:eastAsiaTheme="minorEastAsia" w:hAnsi="Cambria Math" w:cstheme="majorBidi"/>
+          <w:iCs/>
+          <w:sz w:val="24"/>
+          <w:szCs w:val="24"/>
+        </w:rPr>
+      </w:pPr>
+      <w:r>
+        <w:rPr>
+          <w:rFonts w:ascii="Cambria Math" w:eastAsiaTheme="minorEastAsia" w:hAnsi="Cambria Math" w:cstheme="majorBidi"/>
+          <w:iCs/>
+          <w:sz w:val="24"/>
+          <w:szCs w:val="24"/>
+        </w:rPr>
+        <w:drawing>
+          <wp:inline distT="0" distB="0" distL="0" distR="0" wp14:anchorId="04098B84" wp14:editId="7A39BC18">
+            <wp:extent cx="5731510" cy="1737995"/>
+            <wp:effectExtent l="0" t="0" r="2540" b="0"/>
+            <wp:docPr id="4" name="Picture 4" descr="Graphical user interface, application&#10;&#10;Description automatically generated"/>
+            <wp:cNvGraphicFramePr>
+              <a:graphicFrameLocks xmlns:a="http://schemas.openxmlformats.org/drawingml/2006/main" noChangeAspect="1"/>
+            </wp:cNvGraphicFramePr>
+            <a:graphic xmlns:a="http://schemas.openxmlformats.org/drawingml/2006/main">
+              <a:graphicData uri="http://schemas.openxmlformats.org/drawingml/2006/picture">
+                <pic:pic xmlns:pic="http://schemas.openxmlformats.org/drawingml/2006/picture">
+                  <pic:nvPicPr>
+                    <pic:cNvPr id="4" name="Picture 4" descr="Graphical user interface, application&#10;&#10;Description automatically generated"/>
+                    <pic:cNvPicPr/>
+                  </pic:nvPicPr>
+                  <pic:blipFill>
+                    <a:blip r:embed="rId8"/>
+                    <a:stretch>
+                      <a:fillRect/>
+                    </a:stretch>
+                  </pic:blipFill>
+                  <pic:spPr>
+                    <a:xfrm>
+                      <a:off x="0" y="0"/>
+                      <a:ext cx="5731510" cy="1737995"/>
+                    </a:xfrm>
+                    <a:prstGeom prst="rect">
+                      <a:avLst/>
+                    </a:prstGeom>
+                  </pic:spPr>
+                </pic:pic>
+              </a:graphicData>
+            </a:graphic>
+          </wp:inline>
+        </w:drawing>
+      </w:r>
+    </w:p>
+    <w:p>
+      <w:pPr>
+        <w:pStyle w:val="ListParagraph"/>
+        <w:spacing w:line="360" w:lineRule="auto"/>
+        <w:ind w:left="0"/>
+        <w:jc w:val="both"/>
+        <w:rPr>
+          <w:rFonts w:ascii="Cambria Math" w:eastAsiaTheme="minorEastAsia" w:hAnsi="Cambria Math" w:cstheme="majorBidi"/>
+          <w:iCs/>
+          <w:sz w:val="24"/>
+          <w:szCs w:val="24"/>
+        </w:rPr>
+      </w:pPr>
+      <w:r>
+        <w:rPr>
+          <w:rFonts w:ascii="Cambria Math" w:eastAsiaTheme="minorEastAsia" w:hAnsi="Cambria Math" w:cstheme="majorBidi"/>
+          <w:iCs/>
+          <w:sz w:val="24"/>
+          <w:szCs w:val="24"/>
+        </w:rPr>
+        <w:t>With respect to the depth map obtained by the naïve approach, the dynamic programming resulted much more smooth and less noisy depth map, and the depth of the different objects in the image were labeled more successfully (e.g., the lamb, the statue, the table and the background), when closer objects are colored in darker color and distanced objects in lighter color. Moreover, the forward mapped image is also less noisy and much smoother</w:t>
+      </w:r>
+      <w:r>
+        <w:rPr>
+          <w:rFonts w:ascii="Cambria Math" w:eastAsiaTheme="minorEastAsia" w:hAnsi="Cambria Math" w:cstheme="majorBidi"/>
+          <w:iCs/>
+          <w:sz w:val="24"/>
+          <w:szCs w:val="24"/>
+        </w:rPr>
+        <w:t xml:space="preserve"> than the one obtained by the naïve approach</w:t>
+      </w:r>
+      <w:r>
+        <w:rPr>
+          <w:rFonts w:ascii="Cambria Math" w:eastAsiaTheme="minorEastAsia" w:hAnsi="Cambria Math" w:cstheme="majorBidi"/>
+          <w:iCs/>
+          <w:sz w:val="24"/>
+          <w:szCs w:val="24"/>
+        </w:rPr>
+        <w:t xml:space="preserve">. However, </w:t>
+      </w:r>
+      <w:r>
+        <w:rPr>
+          <w:rFonts w:ascii="Cambria Math" w:eastAsiaTheme="minorEastAsia" w:hAnsi="Cambria Math" w:cstheme="majorBidi"/>
+          <w:iCs/>
+          <w:sz w:val="24"/>
+          <w:szCs w:val="24"/>
+        </w:rPr>
+        <w:t>a</w:t>
+      </w:r>
+      <w:r>
+        <w:rPr>
+          <w:rFonts w:ascii="Cambria Math" w:eastAsiaTheme="minorEastAsia" w:hAnsi="Cambria Math" w:cstheme="majorBidi"/>
+          <w:iCs/>
+          <w:sz w:val="24"/>
+          <w:szCs w:val="24"/>
+        </w:rPr>
+        <w:t xml:space="preserve"> "smearing" noise</w:t>
+      </w:r>
+      <w:r>
+        <w:rPr>
+          <w:rFonts w:ascii="Cambria Math" w:eastAsiaTheme="minorEastAsia" w:hAnsi="Cambria Math" w:cstheme="majorBidi"/>
+          <w:iCs/>
+          <w:sz w:val="24"/>
+          <w:szCs w:val="24"/>
+        </w:rPr>
+        <w:t xml:space="preserve"> is</w:t>
+      </w:r>
+      <w:r>
+        <w:rPr>
+          <w:rFonts w:ascii="Cambria Math" w:eastAsiaTheme="minorEastAsia" w:hAnsi="Cambria Math" w:cstheme="majorBidi"/>
+          <w:iCs/>
+          <w:sz w:val="24"/>
+          <w:szCs w:val="24"/>
+        </w:rPr>
+        <w:t xml:space="preserve"> displayed in the depth map, since, as we know, the dynamic programming is </w:t>
+      </w:r>
+      <w:r>
+        <w:rPr>
+          <w:rFonts w:ascii="Cambria Math" w:eastAsiaTheme="minorEastAsia" w:hAnsi="Cambria Math" w:cstheme="majorBidi"/>
+          <w:iCs/>
+          <w:sz w:val="24"/>
+          <w:szCs w:val="24"/>
+        </w:rPr>
+        <w:t>dome in one direction</w:t>
+      </w:r>
+      <w:r>
+        <w:rPr>
+          <w:rFonts w:ascii="Cambria Math" w:eastAsiaTheme="minorEastAsia" w:hAnsi="Cambria Math" w:cstheme="majorBidi"/>
+          <w:iCs/>
+          <w:sz w:val="24"/>
+          <w:szCs w:val="24"/>
+        </w:rPr>
+        <w:t xml:space="preserve"> only</w:t>
+      </w:r>
+      <w:r>
+        <w:rPr>
+          <w:rFonts w:ascii="Cambria Math" w:eastAsiaTheme="minorEastAsia" w:hAnsi="Cambria Math" w:cstheme="majorBidi"/>
+          <w:iCs/>
+          <w:sz w:val="24"/>
+          <w:szCs w:val="24"/>
+        </w:rPr>
+        <w:t xml:space="preserve"> (horizontal</w:t>
+      </w:r>
+      <w:r>
+        <w:rPr>
+          <w:rFonts w:ascii="Cambria Math" w:eastAsiaTheme="minorEastAsia" w:hAnsi="Cambria Math" w:cstheme="majorBidi"/>
+          <w:iCs/>
+          <w:sz w:val="24"/>
+          <w:szCs w:val="24"/>
+        </w:rPr>
+        <w:t>ly</w:t>
+      </w:r>
+      <w:r>
+        <w:rPr>
+          <w:rFonts w:ascii="Cambria Math" w:eastAsiaTheme="minorEastAsia" w:hAnsi="Cambria Math" w:cstheme="majorBidi"/>
+          <w:iCs/>
+          <w:sz w:val="24"/>
+          <w:szCs w:val="24"/>
+        </w:rPr>
+        <w:t>).</w:t>
+      </w:r>
+      <w:r>
+        <w:rPr>
+          <w:rFonts w:ascii="Cambria Math" w:eastAsiaTheme="minorEastAsia" w:hAnsi="Cambria Math" w:cstheme="majorBidi"/>
+          <w:iCs/>
+          <w:sz w:val="24"/>
+          <w:szCs w:val="24"/>
+        </w:rPr>
+        <w:t xml:space="preserve"> This issue will be solved in the next sessions</w:t>
+      </w:r>
+      <w:r>
+        <w:rPr>
+          <w:rFonts w:ascii="Cambria Math" w:eastAsiaTheme="minorEastAsia" w:hAnsi="Cambria Math" w:cstheme="majorBidi"/>
+          <w:iCs/>
+          <w:sz w:val="24"/>
+          <w:szCs w:val="24"/>
+        </w:rPr>
+        <w:t>, when using semi-global mapping</w:t>
+      </w:r>
+      <w:r>
+        <w:rPr>
+          <w:rFonts w:ascii="Cambria Math" w:eastAsiaTheme="minorEastAsia" w:hAnsi="Cambria Math" w:cstheme="majorBidi"/>
+          <w:iCs/>
+          <w:sz w:val="24"/>
+          <w:szCs w:val="24"/>
+        </w:rPr>
+        <w:t xml:space="preserve">. </w:t>
+      </w:r>
+    </w:p>
+    <w:p>
+      <w:pPr>
+        <w:pStyle w:val="ListParagraph"/>
+        <w:spacing w:line="360" w:lineRule="auto"/>
+        <w:ind w:left="-142"/>
+        <w:jc w:val="both"/>
+        <w:rPr>
+          <w:rFonts w:ascii="Cambria Math" w:eastAsiaTheme="minorEastAsia" w:hAnsi="Cambria Math" w:cstheme="majorBidi"/>
+          <w:iCs/>
+          <w:sz w:val="24"/>
+          <w:szCs w:val="24"/>
+        </w:rPr>
+      </w:pPr>
     </w:p>
     <w:sectPr>
       <w:pgSz w:w="11906" w:h="16838"/>

</xml_diff>

<commit_message>
adding out images, finishing word, adding bonus
</commit_message>
<xml_diff>
--- a/assignment2_ID1_315026294_ID2_313472417.docx
+++ b/assignment2_ID1_315026294_ID2_313472417.docx
@@ -8163,15 +8163,10 @@
     <w:p>
       <w:pPr>
         <w:pStyle w:val="ListParagraph"/>
+        <w:keepNext/>
         <w:spacing w:line="360" w:lineRule="auto"/>
         <w:ind w:left="0"/>
         <w:jc w:val="center"/>
-        <w:rPr>
-          <w:rFonts w:ascii="Cambria Math" w:eastAsiaTheme="minorEastAsia" w:hAnsi="Cambria Math" w:cstheme="majorBidi"/>
-          <w:iCs/>
-          <w:sz w:val="24"/>
-          <w:szCs w:val="24"/>
-        </w:rPr>
       </w:pPr>
       <w:r>
         <w:rPr>
@@ -8193,7 +8188,7 @@
                     <pic:cNvPicPr/>
                   </pic:nvPicPr>
                   <pic:blipFill>
-                    <a:blip r:embed="rId5"/>
+                    <a:blip r:embed="rId8"/>
                     <a:stretch>
                       <a:fillRect/>
                     </a:stretch>
@@ -8216,6 +8211,42 @@
     </w:p>
     <w:p>
       <w:pPr>
+        <w:pStyle w:val="Caption"/>
+        <w:jc w:val="center"/>
+        <w:rPr>
+          <w:rFonts w:ascii="Cambria Math" w:eastAsiaTheme="minorEastAsia" w:hAnsi="Cambria Math" w:cstheme="majorBidi"/>
+          <w:iCs w:val="0"/>
+          <w:sz w:val="24"/>
+          <w:szCs w:val="24"/>
+        </w:rPr>
+      </w:pPr>
+      <w:r>
+        <w:t xml:space="preserve">Figure </w:t>
+      </w:r>
+      <w:r>
+        <w:fldChar w:fldCharType="begin"/>
+      </w:r>
+      <w:r>
+        <w:instrText xml:space="preserve"> SEQ Figure \* ARABIC </w:instrText>
+      </w:r>
+      <w:r>
+        <w:fldChar w:fldCharType="separate"/>
+      </w:r>
+      <w:r>
+        <w:rPr>
+          <w:noProof/>
+        </w:rPr>
+        <w:t>1</w:t>
+      </w:r>
+      <w:r>
+        <w:fldChar w:fldCharType="end"/>
+      </w:r>
+      <w:r>
+        <w:t xml:space="preserve"> Naive Depth Map</w:t>
+      </w:r>
+    </w:p>
+    <w:p>
+      <w:pPr>
         <w:pStyle w:val="ListParagraph"/>
         <w:spacing w:line="360" w:lineRule="auto"/>
         <w:ind w:left="0"/>
@@ -8227,6 +8258,22 @@
           <w:szCs w:val="24"/>
         </w:rPr>
       </w:pPr>
+      <w:r>
+        <w:rPr>
+          <w:rFonts w:ascii="Cambria Math" w:eastAsiaTheme="minorEastAsia" w:hAnsi="Cambria Math" w:cstheme="majorBidi"/>
+          <w:iCs/>
+          <w:sz w:val="24"/>
+          <w:szCs w:val="24"/>
+        </w:rPr>
+        <w:lastRenderedPageBreak/>
+        <w:t>Forward mapping using the naïve approach:</w:t>
+      </w:r>
+      <w:r>
+        <w:rPr>
+          <w:noProof/>
+        </w:rPr>
+        <w:t xml:space="preserve"> </w:t>
+      </w:r>
     </w:p>
     <w:p>
       <w:pPr>
@@ -8245,59 +8292,10 @@
     <w:p>
       <w:pPr>
         <w:pStyle w:val="ListParagraph"/>
-        <w:spacing w:line="360" w:lineRule="auto"/>
-        <w:ind w:left="0"/>
-        <w:jc w:val="both"/>
-        <w:rPr>
-          <w:rFonts w:ascii="Cambria Math" w:eastAsiaTheme="minorEastAsia" w:hAnsi="Cambria Math" w:cstheme="majorBidi"/>
-          <w:iCs/>
-          <w:sz w:val="24"/>
-          <w:szCs w:val="24"/>
-        </w:rPr>
-      </w:pPr>
-      <w:r>
-        <w:rPr>
-          <w:rFonts w:ascii="Cambria Math" w:eastAsiaTheme="minorEastAsia" w:hAnsi="Cambria Math" w:cstheme="majorBidi"/>
-          <w:iCs/>
-          <w:sz w:val="24"/>
-          <w:szCs w:val="24"/>
-        </w:rPr>
-        <w:lastRenderedPageBreak/>
-        <w:t>Forward mapping using the naïve approach:</w:t>
-      </w:r>
-      <w:r>
-        <w:rPr>
-          <w:noProof/>
-        </w:rPr>
-        <w:t xml:space="preserve"> </w:t>
-      </w:r>
-    </w:p>
-    <w:p>
-      <w:pPr>
-        <w:pStyle w:val="ListParagraph"/>
-        <w:spacing w:line="360" w:lineRule="auto"/>
-        <w:ind w:left="0"/>
-        <w:jc w:val="both"/>
-        <w:rPr>
-          <w:rFonts w:ascii="Cambria Math" w:eastAsiaTheme="minorEastAsia" w:hAnsi="Cambria Math" w:cstheme="majorBidi"/>
-          <w:iCs/>
-          <w:sz w:val="24"/>
-          <w:szCs w:val="24"/>
-        </w:rPr>
-      </w:pPr>
-    </w:p>
-    <w:p>
-      <w:pPr>
-        <w:pStyle w:val="ListParagraph"/>
+        <w:keepNext/>
         <w:spacing w:line="360" w:lineRule="auto"/>
         <w:ind w:left="0"/>
         <w:jc w:val="center"/>
-        <w:rPr>
-          <w:rFonts w:ascii="Cambria Math" w:eastAsiaTheme="minorEastAsia" w:hAnsi="Cambria Math" w:cstheme="majorBidi"/>
-          <w:iCs/>
-          <w:sz w:val="24"/>
-          <w:szCs w:val="24"/>
-        </w:rPr>
       </w:pPr>
       <w:r>
         <w:rPr>
@@ -8319,7 +8317,7 @@
                     <pic:cNvPicPr/>
                   </pic:nvPicPr>
                   <pic:blipFill>
-                    <a:blip r:embed="rId6"/>
+                    <a:blip r:embed="rId9"/>
                     <a:stretch>
                       <a:fillRect/>
                     </a:stretch>
@@ -8342,24 +8340,48 @@
     </w:p>
     <w:p>
       <w:pPr>
+        <w:pStyle w:val="Caption"/>
+        <w:jc w:val="center"/>
+        <w:rPr>
+          <w:rFonts w:ascii="Cambria Math" w:eastAsiaTheme="minorEastAsia" w:hAnsi="Cambria Math" w:cstheme="majorBidi"/>
+          <w:iCs w:val="0"/>
+          <w:sz w:val="24"/>
+          <w:szCs w:val="24"/>
+        </w:rPr>
+      </w:pPr>
+      <w:r>
+        <w:t xml:space="preserve">Figure </w:t>
+      </w:r>
+      <w:r>
+        <w:fldChar w:fldCharType="begin"/>
+      </w:r>
+      <w:r>
+        <w:instrText xml:space="preserve"> SEQ Figure \* ARABIC </w:instrText>
+      </w:r>
+      <w:r>
+        <w:fldChar w:fldCharType="separate"/>
+      </w:r>
+      <w:r>
+        <w:rPr>
+          <w:noProof/>
+        </w:rPr>
+        <w:t>2</w:t>
+      </w:r>
+      <w:r>
+        <w:fldChar w:fldCharType="end"/>
+      </w:r>
+      <w:r>
+        <w:t xml:space="preserve"> Forward mapping </w:t>
+      </w:r>
+      <w:r>
+        <w:t>Naive Depth Map</w:t>
+      </w:r>
+    </w:p>
+    <w:p>
+      <w:pPr>
         <w:pStyle w:val="ListParagraph"/>
         <w:spacing w:line="360" w:lineRule="auto"/>
         <w:ind w:left="0"/>
-        <w:jc w:val="both"/>
-        <w:rPr>
-          <w:rFonts w:ascii="Cambria Math" w:eastAsiaTheme="minorEastAsia" w:hAnsi="Cambria Math" w:cstheme="majorBidi"/>
-          <w:iCs/>
-          <w:sz w:val="24"/>
-          <w:szCs w:val="24"/>
-        </w:rPr>
-      </w:pPr>
-    </w:p>
-    <w:p>
-      <w:pPr>
-        <w:pStyle w:val="ListParagraph"/>
-        <w:spacing w:line="360" w:lineRule="auto"/>
-        <w:ind w:left="0"/>
-        <w:jc w:val="both"/>
         <w:rPr>
           <w:rFonts w:ascii="Cambria Math" w:eastAsiaTheme="minorEastAsia" w:hAnsi="Cambria Math" w:cstheme="majorBidi"/>
           <w:iCs/>
@@ -8529,20 +8551,15 @@
         </w:rPr>
         <w:t xml:space="preserve"> I recognized as closer to the camera than the other objects in the image.</w:t>
       </w:r>
-    </w:p>
-    <w:p>
-      <w:pPr>
-        <w:pStyle w:val="ListParagraph"/>
-        <w:spacing w:line="360" w:lineRule="auto"/>
-        <w:ind w:left="0"/>
-        <w:jc w:val="both"/>
-        <w:rPr>
-          <w:rFonts w:ascii="Cambria Math" w:eastAsiaTheme="minorEastAsia" w:hAnsi="Cambria Math" w:cstheme="majorBidi"/>
-          <w:iCs/>
-          <w:sz w:val="24"/>
-          <w:szCs w:val="24"/>
-        </w:rPr>
-      </w:pPr>
+      <w:r>
+        <w:rPr>
+          <w:rFonts w:ascii="Cambria Math" w:eastAsiaTheme="minorEastAsia" w:hAnsi="Cambria Math" w:cstheme="majorBidi"/>
+          <w:iCs/>
+          <w:sz w:val="24"/>
+          <w:szCs w:val="24"/>
+        </w:rPr>
+        <w:br/>
+      </w:r>
     </w:p>
     <w:p>
       <w:pPr>
@@ -8678,15 +8695,10 @@
     <w:p>
       <w:pPr>
         <w:pStyle w:val="ListParagraph"/>
+        <w:keepNext/>
         <w:spacing w:line="360" w:lineRule="auto"/>
         <w:ind w:left="-142"/>
         <w:jc w:val="center"/>
-        <w:rPr>
-          <w:rFonts w:ascii="Cambria Math" w:eastAsiaTheme="minorEastAsia" w:hAnsi="Cambria Math" w:cstheme="majorBidi"/>
-          <w:iCs/>
-          <w:sz w:val="24"/>
-          <w:szCs w:val="24"/>
-        </w:rPr>
       </w:pPr>
       <w:r>
         <w:rPr>
@@ -8697,9 +8709,9 @@
           <w:szCs w:val="24"/>
         </w:rPr>
         <w:drawing>
-          <wp:inline distT="0" distB="0" distL="0" distR="0" wp14:anchorId="36DE9FB6" wp14:editId="5FE7C29A">
-            <wp:extent cx="4255058" cy="3060000"/>
-            <wp:effectExtent l="0" t="0" r="0" b="7620"/>
+          <wp:inline distT="0" distB="0" distL="0" distR="0" wp14:anchorId="36DE9FB6" wp14:editId="119983E1">
+            <wp:extent cx="3829050" cy="2753639"/>
+            <wp:effectExtent l="0" t="0" r="0" b="8890"/>
             <wp:docPr id="3" name="Picture 3" descr="Graphical user interface&#10;&#10;Description automatically generated"/>
             <wp:cNvGraphicFramePr>
               <a:graphicFrameLocks xmlns:a="http://schemas.openxmlformats.org/drawingml/2006/main" noChangeAspect="1"/>
@@ -8712,7 +8724,7 @@
                     <pic:cNvPicPr/>
                   </pic:nvPicPr>
                   <pic:blipFill>
-                    <a:blip r:embed="rId7"/>
+                    <a:blip r:embed="rId10"/>
                     <a:stretch>
                       <a:fillRect/>
                     </a:stretch>
@@ -8720,7 +8732,7 @@
                   <pic:spPr>
                     <a:xfrm>
                       <a:off x="0" y="0"/>
-                      <a:ext cx="4255058" cy="3060000"/>
+                      <a:ext cx="3840897" cy="2762159"/>
                     </a:xfrm>
                     <a:prstGeom prst="rect">
                       <a:avLst/>
@@ -8735,46 +8747,47 @@
     </w:p>
     <w:p>
       <w:pPr>
-        <w:pStyle w:val="ListParagraph"/>
-        <w:spacing w:line="360" w:lineRule="auto"/>
-        <w:ind w:left="0"/>
-        <w:jc w:val="both"/>
-        <w:rPr>
-          <w:rFonts w:ascii="Cambria Math" w:eastAsiaTheme="minorEastAsia" w:hAnsi="Cambria Math" w:cstheme="majorBidi"/>
-          <w:iCs/>
-          <w:sz w:val="24"/>
-          <w:szCs w:val="24"/>
-        </w:rPr>
-      </w:pPr>
-      <w:r>
-        <w:rPr>
-          <w:rFonts w:ascii="Cambria Math" w:eastAsiaTheme="minorEastAsia" w:hAnsi="Cambria Math" w:cstheme="majorBidi"/>
-          <w:iCs/>
-          <w:sz w:val="24"/>
-          <w:szCs w:val="24"/>
-        </w:rPr>
-        <w:lastRenderedPageBreak/>
-        <w:t>Forward mapping using the dynamic approach:</w:t>
+        <w:pStyle w:val="Caption"/>
+        <w:jc w:val="center"/>
+        <w:rPr>
+          <w:rFonts w:ascii="Cambria Math" w:eastAsiaTheme="minorEastAsia" w:hAnsi="Cambria Math" w:cstheme="majorBidi"/>
+          <w:iCs w:val="0"/>
+          <w:sz w:val="24"/>
+          <w:szCs w:val="24"/>
+        </w:rPr>
+      </w:pPr>
+      <w:r>
+        <w:t xml:space="preserve">Figure </w:t>
+      </w:r>
+      <w:r>
+        <w:fldChar w:fldCharType="begin"/>
+      </w:r>
+      <w:r>
+        <w:instrText xml:space="preserve"> SEQ Figure \* ARABIC </w:instrText>
+      </w:r>
+      <w:r>
+        <w:fldChar w:fldCharType="separate"/>
       </w:r>
       <w:r>
         <w:rPr>
           <w:noProof/>
         </w:rPr>
-        <w:t xml:space="preserve"> </w:t>
+        <w:t>3</w:t>
+      </w:r>
+      <w:r>
+        <w:fldChar w:fldCharType="end"/>
+      </w:r>
+      <w:r>
+        <w:t xml:space="preserve"> Dynamic Programming Depth Map</w:t>
       </w:r>
     </w:p>
     <w:p>
       <w:pPr>
         <w:pStyle w:val="ListParagraph"/>
+        <w:keepNext/>
         <w:spacing w:line="360" w:lineRule="auto"/>
         <w:ind w:left="0"/>
         <w:jc w:val="center"/>
-        <w:rPr>
-          <w:rFonts w:ascii="Cambria Math" w:eastAsiaTheme="minorEastAsia" w:hAnsi="Cambria Math" w:cstheme="majorBidi"/>
-          <w:iCs/>
-          <w:sz w:val="24"/>
-          <w:szCs w:val="24"/>
-        </w:rPr>
       </w:pPr>
       <w:r>
         <w:rPr>
@@ -8784,10 +8797,11 @@
           <w:sz w:val="24"/>
           <w:szCs w:val="24"/>
         </w:rPr>
+        <w:lastRenderedPageBreak/>
         <w:drawing>
-          <wp:inline distT="0" distB="0" distL="0" distR="0" wp14:anchorId="04098B84" wp14:editId="06E218FF">
-            <wp:extent cx="5478449" cy="1661258"/>
-            <wp:effectExtent l="0" t="0" r="8255" b="0"/>
+          <wp:inline distT="0" distB="0" distL="0" distR="0" wp14:anchorId="04098B84" wp14:editId="27608D59">
+            <wp:extent cx="4733925" cy="1435492"/>
+            <wp:effectExtent l="0" t="0" r="0" b="0"/>
             <wp:docPr id="4" name="Picture 4" descr="Graphical user interface, application&#10;&#10;Description automatically generated"/>
             <wp:cNvGraphicFramePr>
               <a:graphicFrameLocks xmlns:a="http://schemas.openxmlformats.org/drawingml/2006/main" noChangeAspect="1"/>
@@ -8800,7 +8814,7 @@
                     <pic:cNvPicPr/>
                   </pic:nvPicPr>
                   <pic:blipFill>
-                    <a:blip r:embed="rId8"/>
+                    <a:blip r:embed="rId11"/>
                     <a:stretch>
                       <a:fillRect/>
                     </a:stretch>
@@ -8808,7 +8822,7 @@
                   <pic:spPr>
                     <a:xfrm>
                       <a:off x="0" y="0"/>
-                      <a:ext cx="5488399" cy="1664275"/>
+                      <a:ext cx="4774334" cy="1447745"/>
                     </a:xfrm>
                     <a:prstGeom prst="rect">
                       <a:avLst/>
@@ -8823,10 +8837,60 @@
     </w:p>
     <w:p>
       <w:pPr>
+        <w:pStyle w:val="Caption"/>
+        <w:jc w:val="center"/>
+        <w:rPr>
+          <w:rFonts w:ascii="Cambria Math" w:eastAsiaTheme="minorEastAsia" w:hAnsi="Cambria Math" w:cstheme="majorBidi"/>
+          <w:iCs w:val="0"/>
+          <w:sz w:val="24"/>
+          <w:szCs w:val="24"/>
+        </w:rPr>
+      </w:pPr>
+      <w:r>
+        <w:t xml:space="preserve">Figure </w:t>
+      </w:r>
+      <w:r>
+        <w:fldChar w:fldCharType="begin"/>
+      </w:r>
+      <w:r>
+        <w:instrText xml:space="preserve"> SEQ Figure \* ARABIC </w:instrText>
+      </w:r>
+      <w:r>
+        <w:fldChar w:fldCharType="separate"/>
+      </w:r>
+      <w:r>
+        <w:rPr>
+          <w:noProof/>
+        </w:rPr>
+        <w:t>4</w:t>
+      </w:r>
+      <w:r>
+        <w:fldChar w:fldCharType="end"/>
+      </w:r>
+      <w:r>
+        <w:t xml:space="preserve"> </w:t>
+      </w:r>
+      <w:r>
+        <w:t xml:space="preserve">Forward </w:t>
+      </w:r>
+      <w:r>
+        <w:t>M</w:t>
+      </w:r>
+      <w:r>
+        <w:t xml:space="preserve">apping using the </w:t>
+      </w:r>
+      <w:r>
+        <w:t>D</w:t>
+      </w:r>
+      <w:r>
+        <w:t>ynamic approach</w:t>
+      </w:r>
+    </w:p>
+    <w:p>
+      <w:pPr>
         <w:pStyle w:val="ListParagraph"/>
         <w:spacing w:line="360" w:lineRule="auto"/>
         <w:ind w:left="0"/>
-        <w:jc w:val="both"/>
         <w:rPr>
           <w:rFonts w:ascii="Cambria Math" w:eastAsiaTheme="minorEastAsia" w:hAnsi="Cambria Math" w:cstheme="majorBidi"/>
           <w:iCs/>
@@ -8986,6 +9050,15 @@
           <w:szCs w:val="24"/>
         </w:rPr>
         <w:t xml:space="preserve">. </w:t>
+      </w:r>
+      <w:r>
+        <w:rPr>
+          <w:rFonts w:ascii="Cambria Math" w:eastAsiaTheme="minorEastAsia" w:hAnsi="Cambria Math" w:cstheme="majorBidi"/>
+          <w:iCs/>
+          <w:sz w:val="24"/>
+          <w:szCs w:val="24"/>
+        </w:rPr>
+        <w:br/>
       </w:r>
     </w:p>
     <w:p>
@@ -9171,14 +9244,13 @@
     <w:p>
       <w:pPr>
         <w:pStyle w:val="ListParagraph"/>
+        <w:keepNext/>
         <w:spacing w:line="360" w:lineRule="auto"/>
         <w:ind w:left="-142"/>
         <w:jc w:val="center"/>
         <w:rPr>
-          <w:rFonts w:ascii="Cambria Math" w:eastAsiaTheme="minorEastAsia" w:hAnsi="Cambria Math" w:cstheme="majorBidi"/>
-          <w:iCs/>
-          <w:sz w:val="24"/>
-          <w:szCs w:val="24"/>
+          <w:rFonts w:hint="cs"/>
+          <w:rtl/>
         </w:rPr>
       </w:pPr>
       <w:r>
@@ -9189,9 +9261,9 @@
           <w:szCs w:val="24"/>
         </w:rPr>
         <w:drawing>
-          <wp:inline distT="0" distB="0" distL="0" distR="0" wp14:anchorId="200C3D2E" wp14:editId="5BB3E95D">
-            <wp:extent cx="4079699" cy="3060000"/>
-            <wp:effectExtent l="0" t="0" r="0" b="7620"/>
+          <wp:inline distT="0" distB="0" distL="0" distR="0" wp14:anchorId="200C3D2E" wp14:editId="4EF3AD6F">
+            <wp:extent cx="3895090" cy="2447925"/>
+            <wp:effectExtent l="0" t="0" r="0" b="9525"/>
             <wp:docPr id="7" name="Picture 7"/>
             <wp:cNvGraphicFramePr>
               <a:graphicFrameLocks xmlns:a="http://schemas.openxmlformats.org/drawingml/2006/main" noChangeAspect="1"/>
@@ -9203,99 +9275,15 @@
                     <pic:cNvPr id="1" name=""/>
                     <pic:cNvPicPr/>
                   </pic:nvPicPr>
-                  <pic:blipFill>
-                    <a:blip r:embed="rId9"/>
-                    <a:stretch>
-                      <a:fillRect/>
-                    </a:stretch>
-                  </pic:blipFill>
-                  <pic:spPr>
-                    <a:xfrm>
-                      <a:off x="0" y="0"/>
-                      <a:ext cx="4079699" cy="3060000"/>
-                    </a:xfrm>
-                    <a:prstGeom prst="rect">
-                      <a:avLst/>
-                    </a:prstGeom>
-                  </pic:spPr>
-                </pic:pic>
-              </a:graphicData>
-            </a:graphic>
-          </wp:inline>
-        </w:drawing>
-      </w:r>
-    </w:p>
-    <w:p>
-      <w:pPr>
-        <w:pStyle w:val="ListParagraph"/>
-        <w:spacing w:line="360" w:lineRule="auto"/>
-        <w:ind w:left="-142"/>
-        <w:jc w:val="both"/>
-        <w:rPr>
-          <w:noProof/>
-        </w:rPr>
-      </w:pPr>
-      <w:r>
-        <w:rPr>
-          <w:rFonts w:ascii="Cambria Math" w:eastAsiaTheme="minorEastAsia" w:hAnsi="Cambria Math" w:cstheme="majorBidi"/>
-          <w:iCs/>
-          <w:sz w:val="24"/>
-          <w:szCs w:val="24"/>
-        </w:rPr>
-        <w:lastRenderedPageBreak/>
-        <w:t>Forward mapping:</w:t>
-      </w:r>
-      <w:r>
-        <w:rPr>
-          <w:noProof/>
-        </w:rPr>
-        <w:t xml:space="preserve"> </w:t>
-      </w:r>
-    </w:p>
-    <w:p>
-      <w:pPr>
-        <w:pStyle w:val="ListParagraph"/>
-        <w:spacing w:line="360" w:lineRule="auto"/>
-        <w:ind w:left="-142"/>
-        <w:jc w:val="both"/>
-        <w:rPr>
-          <w:rFonts w:ascii="Cambria Math" w:eastAsiaTheme="minorEastAsia" w:hAnsi="Cambria Math" w:cstheme="majorBidi"/>
-          <w:iCs/>
-          <w:sz w:val="24"/>
-          <w:szCs w:val="24"/>
-        </w:rPr>
-      </w:pPr>
-      <w:r>
-        <w:rPr>
-          <w:rFonts w:ascii="Cambria Math" w:eastAsiaTheme="minorEastAsia" w:hAnsi="Cambria Math" w:cstheme="majorBidi"/>
-          <w:iCs/>
-          <w:sz w:val="24"/>
-          <w:szCs w:val="24"/>
-        </w:rPr>
-        <w:drawing>
-          <wp:inline distT="0" distB="0" distL="0" distR="0" wp14:anchorId="1B3E3CCF" wp14:editId="3D1882C9">
-            <wp:extent cx="5734050" cy="1733793"/>
-            <wp:effectExtent l="0" t="0" r="0" b="0"/>
-            <wp:docPr id="8" name="Picture 8" descr="Graphical user interface, timeline&#10;&#10;Description automatically generated"/>
-            <wp:cNvGraphicFramePr>
-              <a:graphicFrameLocks xmlns:a="http://schemas.openxmlformats.org/drawingml/2006/main" noChangeAspect="1"/>
-            </wp:cNvGraphicFramePr>
-            <a:graphic xmlns:a="http://schemas.openxmlformats.org/drawingml/2006/main">
-              <a:graphicData uri="http://schemas.openxmlformats.org/drawingml/2006/picture">
-                <pic:pic xmlns:pic="http://schemas.openxmlformats.org/drawingml/2006/picture">
-                  <pic:nvPicPr>
-                    <pic:cNvPr id="8" name="Picture 8" descr="Graphical user interface, timeline&#10;&#10;Description automatically generated"/>
-                    <pic:cNvPicPr/>
-                  </pic:nvPicPr>
                   <pic:blipFill rotWithShape="1">
-                    <a:blip r:embed="rId10"/>
-                    <a:srcRect l="3990" t="33141" r="4704" b="30050"/>
+                    <a:blip r:embed="rId12"/>
+                    <a:srcRect t="9129" b="7083"/>
                     <a:stretch/>
                   </pic:blipFill>
                   <pic:spPr bwMode="auto">
                     <a:xfrm>
                       <a:off x="0" y="0"/>
-                      <a:ext cx="5753933" cy="1739805"/>
+                      <a:ext cx="3899919" cy="2450960"/>
                     </a:xfrm>
                     <a:prstGeom prst="rect">
                       <a:avLst/>
@@ -9318,6 +9306,137 @@
     </w:p>
     <w:p>
       <w:pPr>
+        <w:pStyle w:val="Caption"/>
+        <w:jc w:val="center"/>
+        <w:rPr>
+          <w:rFonts w:ascii="Cambria Math" w:eastAsiaTheme="minorEastAsia" w:hAnsi="Cambria Math" w:cstheme="majorBidi"/>
+          <w:iCs w:val="0"/>
+          <w:sz w:val="24"/>
+          <w:szCs w:val="24"/>
+        </w:rPr>
+      </w:pPr>
+      <w:r>
+        <w:t xml:space="preserve">Figure </w:t>
+      </w:r>
+      <w:r>
+        <w:fldChar w:fldCharType="begin"/>
+      </w:r>
+      <w:r>
+        <w:instrText xml:space="preserve"> SEQ Figure \* ARABIC </w:instrText>
+      </w:r>
+      <w:r>
+        <w:fldChar w:fldCharType="separate"/>
+      </w:r>
+      <w:r>
+        <w:rPr>
+          <w:noProof/>
+        </w:rPr>
+        <w:t>5</w:t>
+      </w:r>
+      <w:r>
+        <w:fldChar w:fldCharType="end"/>
+      </w:r>
+      <w:r>
+        <w:t xml:space="preserve"> SGM Depth Map</w:t>
+      </w:r>
+    </w:p>
+    <w:p>
+      <w:pPr>
+        <w:pStyle w:val="ListParagraph"/>
+        <w:keepNext/>
+        <w:spacing w:line="360" w:lineRule="auto"/>
+        <w:ind w:left="-142"/>
+        <w:jc w:val="both"/>
+      </w:pPr>
+      <w:r>
+        <w:rPr>
+          <w:rFonts w:ascii="Cambria Math" w:eastAsiaTheme="minorEastAsia" w:hAnsi="Cambria Math" w:cstheme="majorBidi"/>
+          <w:iCs/>
+          <w:sz w:val="24"/>
+          <w:szCs w:val="24"/>
+        </w:rPr>
+        <w:lastRenderedPageBreak/>
+        <w:drawing>
+          <wp:inline distT="0" distB="0" distL="0" distR="0" wp14:anchorId="1B3E3CCF" wp14:editId="7D7D571F">
+            <wp:extent cx="5514975" cy="1667552"/>
+            <wp:effectExtent l="0" t="0" r="0" b="8890"/>
+            <wp:docPr id="8" name="Picture 8" descr="Graphical user interface, timeline&#10;&#10;Description automatically generated"/>
+            <wp:cNvGraphicFramePr>
+              <a:graphicFrameLocks xmlns:a="http://schemas.openxmlformats.org/drawingml/2006/main" noChangeAspect="1"/>
+            </wp:cNvGraphicFramePr>
+            <a:graphic xmlns:a="http://schemas.openxmlformats.org/drawingml/2006/main">
+              <a:graphicData uri="http://schemas.openxmlformats.org/drawingml/2006/picture">
+                <pic:pic xmlns:pic="http://schemas.openxmlformats.org/drawingml/2006/picture">
+                  <pic:nvPicPr>
+                    <pic:cNvPr id="8" name="Picture 8" descr="Graphical user interface, timeline&#10;&#10;Description automatically generated"/>
+                    <pic:cNvPicPr/>
+                  </pic:nvPicPr>
+                  <pic:blipFill rotWithShape="1">
+                    <a:blip r:embed="rId13"/>
+                    <a:srcRect l="3990" t="33141" r="4704" b="30050"/>
+                    <a:stretch/>
+                  </pic:blipFill>
+                  <pic:spPr bwMode="auto">
+                    <a:xfrm>
+                      <a:off x="0" y="0"/>
+                      <a:ext cx="5539165" cy="1674866"/>
+                    </a:xfrm>
+                    <a:prstGeom prst="rect">
+                      <a:avLst/>
+                    </a:prstGeom>
+                    <a:ln>
+                      <a:noFill/>
+                    </a:ln>
+                    <a:extLst>
+                      <a:ext uri="{53640926-AAD7-44D8-BBD7-CCE9431645EC}">
+                        <a14:shadowObscured xmlns:a14="http://schemas.microsoft.com/office/drawing/2010/main"/>
+                      </a:ext>
+                    </a:extLst>
+                  </pic:spPr>
+                </pic:pic>
+              </a:graphicData>
+            </a:graphic>
+          </wp:inline>
+        </w:drawing>
+      </w:r>
+    </w:p>
+    <w:p>
+      <w:pPr>
+        <w:pStyle w:val="Caption"/>
+        <w:jc w:val="center"/>
+        <w:rPr>
+          <w:rFonts w:ascii="Cambria Math" w:eastAsiaTheme="minorEastAsia" w:hAnsi="Cambria Math" w:cstheme="majorBidi"/>
+          <w:sz w:val="24"/>
+          <w:szCs w:val="24"/>
+        </w:rPr>
+      </w:pPr>
+      <w:r>
+        <w:t xml:space="preserve">Figure </w:t>
+      </w:r>
+      <w:r>
+        <w:fldChar w:fldCharType="begin"/>
+      </w:r>
+      <w:r>
+        <w:instrText xml:space="preserve"> SEQ Figure \* ARABIC </w:instrText>
+      </w:r>
+      <w:r>
+        <w:fldChar w:fldCharType="separate"/>
+      </w:r>
+      <w:r>
+        <w:rPr>
+          <w:noProof/>
+        </w:rPr>
+        <w:t>6</w:t>
+      </w:r>
+      <w:r>
+        <w:fldChar w:fldCharType="end"/>
+      </w:r>
+      <w:r>
+        <w:t xml:space="preserve"> SGM Forward Map</w:t>
+      </w:r>
+    </w:p>
+    <w:p>
+      <w:pPr>
         <w:pStyle w:val="ListParagraph"/>
         <w:spacing w:line="360" w:lineRule="auto"/>
         <w:ind w:left="-142"/>
@@ -9491,15 +9610,10 @@
     <w:p>
       <w:pPr>
         <w:pStyle w:val="ListParagraph"/>
+        <w:keepNext/>
         <w:spacing w:line="360" w:lineRule="auto"/>
         <w:ind w:left="-142"/>
         <w:jc w:val="center"/>
-        <w:rPr>
-          <w:rFonts w:ascii="Cambria Math" w:eastAsiaTheme="minorEastAsia" w:hAnsi="Cambria Math" w:cstheme="majorBidi"/>
-          <w:iCs/>
-          <w:sz w:val="24"/>
-          <w:szCs w:val="24"/>
-        </w:rPr>
       </w:pPr>
       <w:r>
         <w:rPr>
@@ -9524,7 +9638,7 @@
                     <pic:cNvPicPr/>
                   </pic:nvPicPr>
                   <pic:blipFill>
-                    <a:blip r:embed="rId11"/>
+                    <a:blip r:embed="rId14"/>
                     <a:stretch>
                       <a:fillRect/>
                     </a:stretch>
@@ -9547,37 +9661,39 @@
     </w:p>
     <w:p>
       <w:pPr>
-        <w:pStyle w:val="ListParagraph"/>
-        <w:spacing w:line="360" w:lineRule="auto"/>
-        <w:ind w:left="0"/>
-        <w:jc w:val="both"/>
-        <w:rPr>
-          <w:rFonts w:ascii="Cambria Math" w:eastAsiaTheme="minorEastAsia" w:hAnsi="Cambria Math" w:cstheme="majorBidi"/>
-          <w:b/>
-          <w:bCs/>
-          <w:iCs/>
-          <w:sz w:val="24"/>
-          <w:szCs w:val="24"/>
-          <w:u w:val="single"/>
-        </w:rPr>
-      </w:pPr>
-    </w:p>
-    <w:p>
-      <w:pPr>
-        <w:pStyle w:val="ListParagraph"/>
-        <w:spacing w:line="360" w:lineRule="auto"/>
-        <w:ind w:left="0"/>
-        <w:jc w:val="both"/>
-        <w:rPr>
-          <w:rFonts w:ascii="Cambria Math" w:eastAsiaTheme="minorEastAsia" w:hAnsi="Cambria Math" w:cstheme="majorBidi"/>
-          <w:b/>
-          <w:bCs/>
-          <w:iCs/>
-          <w:sz w:val="24"/>
-          <w:szCs w:val="24"/>
-          <w:u w:val="single"/>
-        </w:rPr>
-      </w:pPr>
+        <w:pStyle w:val="Caption"/>
+        <w:jc w:val="center"/>
+        <w:rPr>
+          <w:rFonts w:ascii="Cambria Math" w:eastAsiaTheme="minorEastAsia" w:hAnsi="Cambria Math" w:cstheme="majorBidi"/>
+          <w:iCs w:val="0"/>
+          <w:sz w:val="24"/>
+          <w:szCs w:val="24"/>
+        </w:rPr>
+      </w:pPr>
+      <w:r>
+        <w:t xml:space="preserve">Figure </w:t>
+      </w:r>
+      <w:r>
+        <w:fldChar w:fldCharType="begin"/>
+      </w:r>
+      <w:r>
+        <w:instrText xml:space="preserve"> SEQ Figure \* ARABIC </w:instrText>
+      </w:r>
+      <w:r>
+        <w:fldChar w:fldCharType="separate"/>
+      </w:r>
+      <w:r>
+        <w:rPr>
+          <w:noProof/>
+        </w:rPr>
+        <w:t>7</w:t>
+      </w:r>
+      <w:r>
+        <w:fldChar w:fldCharType="end"/>
+      </w:r>
+      <w:r>
+        <w:t xml:space="preserve"> Depth Map by Direction</w:t>
+      </w:r>
     </w:p>
     <w:p>
       <w:pPr>
@@ -9842,9 +9958,9 @@
                 <w:szCs w:val="24"/>
               </w:rPr>
               <w:drawing>
-                <wp:inline distT="0" distB="0" distL="0" distR="0" wp14:anchorId="6DD7F713" wp14:editId="112E83EC">
-                  <wp:extent cx="2026695" cy="3600000"/>
-                  <wp:effectExtent l="0" t="0" r="0" b="635"/>
+                <wp:inline distT="0" distB="0" distL="0" distR="0" wp14:anchorId="6DD7F713" wp14:editId="4905DCB2">
+                  <wp:extent cx="1722691" cy="3060000"/>
+                  <wp:effectExtent l="0" t="0" r="0" b="7620"/>
                   <wp:docPr id="9" name="Picture 9"/>
                   <wp:cNvGraphicFramePr>
                     <a:graphicFrameLocks xmlns:a="http://schemas.openxmlformats.org/drawingml/2006/main" noChangeAspect="1"/>
@@ -9859,7 +9975,7 @@
                           </pic:cNvPicPr>
                         </pic:nvPicPr>
                         <pic:blipFill>
-                          <a:blip r:embed="rId12" cstate="print">
+                          <a:blip r:embed="rId15" cstate="print">
                             <a:extLst>
                               <a:ext uri="{28A0092B-C50C-407E-A947-70E740481C1C}">
                                 <a14:useLocalDpi xmlns:a14="http://schemas.microsoft.com/office/drawing/2010/main" val="0"/>
@@ -9874,7 +9990,7 @@
                         <pic:spPr bwMode="auto">
                           <a:xfrm>
                             <a:off x="0" y="0"/>
-                            <a:ext cx="2026695" cy="3600000"/>
+                            <a:ext cx="1722691" cy="3060000"/>
                           </a:xfrm>
                           <a:prstGeom prst="rect">
                             <a:avLst/>
@@ -9918,9 +10034,9 @@
                 <w:szCs w:val="24"/>
               </w:rPr>
               <w:drawing>
-                <wp:inline distT="0" distB="0" distL="0" distR="0" wp14:anchorId="773B971E" wp14:editId="44215DD9">
-                  <wp:extent cx="2026695" cy="3600000"/>
-                  <wp:effectExtent l="0" t="0" r="0" b="635"/>
+                <wp:inline distT="0" distB="0" distL="0" distR="0" wp14:anchorId="773B971E" wp14:editId="55974627">
+                  <wp:extent cx="1722691" cy="3060000"/>
+                  <wp:effectExtent l="0" t="0" r="0" b="7620"/>
                   <wp:docPr id="10" name="Picture 10"/>
                   <wp:cNvGraphicFramePr>
                     <a:graphicFrameLocks xmlns:a="http://schemas.openxmlformats.org/drawingml/2006/main" noChangeAspect="1"/>
@@ -9935,7 +10051,7 @@
                           </pic:cNvPicPr>
                         </pic:nvPicPr>
                         <pic:blipFill>
-                          <a:blip r:embed="rId13" cstate="print">
+                          <a:blip r:embed="rId16" cstate="print">
                             <a:extLst>
                               <a:ext uri="{28A0092B-C50C-407E-A947-70E740481C1C}">
                                 <a14:useLocalDpi xmlns:a14="http://schemas.microsoft.com/office/drawing/2010/main" val="0"/>
@@ -9950,7 +10066,7 @@
                         <pic:spPr bwMode="auto">
                           <a:xfrm>
                             <a:off x="0" y="0"/>
-                            <a:ext cx="2026695" cy="3600000"/>
+                            <a:ext cx="1722691" cy="3060000"/>
                           </a:xfrm>
                           <a:prstGeom prst="rect">
                             <a:avLst/>
@@ -9989,15 +10105,1356 @@
         <w:spacing w:line="360" w:lineRule="auto"/>
         <w:jc w:val="both"/>
         <w:rPr>
-          <w:rFonts w:ascii="Cambria Math" w:eastAsiaTheme="minorEastAsia" w:hAnsi="Cambria Math" w:cstheme="majorBidi" w:hint="cs"/>
-          <w:iCs/>
-          <w:sz w:val="24"/>
-          <w:szCs w:val="24"/>
+          <w:rFonts w:ascii="Cambria Math" w:eastAsiaTheme="minorEastAsia" w:hAnsi="Cambria Math" w:cstheme="majorBidi"/>
+          <w:iCs/>
+          <w:sz w:val="24"/>
+          <w:szCs w:val="24"/>
+        </w:rPr>
+      </w:pPr>
+      <w:r>
+        <w:rPr>
+          <w:rFonts w:ascii="Cambria Math" w:eastAsiaTheme="minorEastAsia" w:hAnsi="Cambria Math" w:cstheme="majorBidi"/>
+          <w:iCs/>
+          <w:sz w:val="24"/>
+          <w:szCs w:val="24"/>
+        </w:rPr>
+        <w:t>The result of the semi-global mapping:</w:t>
+      </w:r>
+    </w:p>
+    <w:p>
+      <w:pPr>
+        <w:keepNext/>
+        <w:spacing w:line="360" w:lineRule="auto"/>
+        <w:jc w:val="center"/>
+      </w:pPr>
+      <w:r>
+        <w:rPr>
+          <w:rFonts w:ascii="Cambria Math" w:eastAsiaTheme="minorEastAsia" w:hAnsi="Cambria Math" w:cstheme="majorBidi"/>
+          <w:iCs/>
+          <w:sz w:val="24"/>
+          <w:szCs w:val="24"/>
+        </w:rPr>
+        <w:drawing>
+          <wp:inline distT="0" distB="0" distL="0" distR="0" wp14:anchorId="4456F27D" wp14:editId="49B21332">
+            <wp:extent cx="4008182" cy="3800475"/>
+            <wp:effectExtent l="0" t="0" r="0" b="0"/>
+            <wp:docPr id="11" name="Picture 11"/>
+            <wp:cNvGraphicFramePr>
+              <a:graphicFrameLocks xmlns:a="http://schemas.openxmlformats.org/drawingml/2006/main" noChangeAspect="1"/>
+            </wp:cNvGraphicFramePr>
+            <a:graphic xmlns:a="http://schemas.openxmlformats.org/drawingml/2006/main">
+              <a:graphicData uri="http://schemas.openxmlformats.org/drawingml/2006/picture">
+                <pic:pic xmlns:pic="http://schemas.openxmlformats.org/drawingml/2006/picture">
+                  <pic:nvPicPr>
+                    <pic:cNvPr id="1" name=""/>
+                    <pic:cNvPicPr/>
+                  </pic:nvPicPr>
+                  <pic:blipFill rotWithShape="1">
+                    <a:blip r:embed="rId17"/>
+                    <a:srcRect l="10636" r="10259"/>
+                    <a:stretch/>
+                  </pic:blipFill>
+                  <pic:spPr bwMode="auto">
+                    <a:xfrm>
+                      <a:off x="0" y="0"/>
+                      <a:ext cx="4010868" cy="3803022"/>
+                    </a:xfrm>
+                    <a:prstGeom prst="rect">
+                      <a:avLst/>
+                    </a:prstGeom>
+                    <a:ln>
+                      <a:noFill/>
+                    </a:ln>
+                    <a:extLst>
+                      <a:ext uri="{53640926-AAD7-44D8-BBD7-CCE9431645EC}">
+                        <a14:shadowObscured xmlns:a14="http://schemas.microsoft.com/office/drawing/2010/main"/>
+                      </a:ext>
+                    </a:extLst>
+                  </pic:spPr>
+                </pic:pic>
+              </a:graphicData>
+            </a:graphic>
+          </wp:inline>
+        </w:drawing>
+      </w:r>
+    </w:p>
+    <w:p>
+      <w:pPr>
+        <w:pStyle w:val="Caption"/>
+        <w:jc w:val="center"/>
+        <w:rPr>
+          <w:rFonts w:ascii="Cambria Math" w:eastAsiaTheme="minorEastAsia" w:hAnsi="Cambria Math" w:cstheme="majorBidi"/>
+          <w:iCs w:val="0"/>
+          <w:sz w:val="24"/>
+          <w:szCs w:val="24"/>
+        </w:rPr>
+      </w:pPr>
+      <w:r>
+        <w:t xml:space="preserve">Figure </w:t>
+      </w:r>
+      <w:r>
+        <w:fldChar w:fldCharType="begin"/>
+      </w:r>
+      <w:r>
+        <w:instrText xml:space="preserve"> SEQ Figure \* ARABIC </w:instrText>
+      </w:r>
+      <w:r>
+        <w:fldChar w:fldCharType="separate"/>
+      </w:r>
+      <w:r>
+        <w:rPr>
+          <w:noProof/>
+        </w:rPr>
+        <w:t>8</w:t>
+      </w:r>
+      <w:r>
+        <w:fldChar w:fldCharType="end"/>
+      </w:r>
+      <w:r>
+        <w:t xml:space="preserve"> Our Image </w:t>
+      </w:r>
+      <w:r>
+        <w:t>Depth Map by Direction</w:t>
+      </w:r>
+    </w:p>
+    <w:p>
+      <w:pPr>
+        <w:keepNext/>
+        <w:spacing w:line="360" w:lineRule="auto"/>
+        <w:jc w:val="center"/>
+      </w:pPr>
+      <w:r>
+        <w:rPr>
+          <w:rFonts w:ascii="Cambria Math" w:eastAsiaTheme="minorEastAsia" w:hAnsi="Cambria Math" w:cstheme="majorBidi"/>
+          <w:iCs/>
+          <w:sz w:val="24"/>
+          <w:szCs w:val="24"/>
+        </w:rPr>
+        <w:lastRenderedPageBreak/>
+        <w:drawing>
+          <wp:inline distT="0" distB="0" distL="0" distR="0" wp14:anchorId="3DF4E0FD" wp14:editId="69BA94DC">
+            <wp:extent cx="4079699" cy="3060000"/>
+            <wp:effectExtent l="0" t="0" r="0" b="7620"/>
+            <wp:docPr id="12" name="Picture 12" descr="A picture containing calendar&#10;&#10;Description automatically generated"/>
+            <wp:cNvGraphicFramePr>
+              <a:graphicFrameLocks xmlns:a="http://schemas.openxmlformats.org/drawingml/2006/main" noChangeAspect="1"/>
+            </wp:cNvGraphicFramePr>
+            <a:graphic xmlns:a="http://schemas.openxmlformats.org/drawingml/2006/main">
+              <a:graphicData uri="http://schemas.openxmlformats.org/drawingml/2006/picture">
+                <pic:pic xmlns:pic="http://schemas.openxmlformats.org/drawingml/2006/picture">
+                  <pic:nvPicPr>
+                    <pic:cNvPr id="12" name="Picture 12" descr="A picture containing calendar&#10;&#10;Description automatically generated"/>
+                    <pic:cNvPicPr/>
+                  </pic:nvPicPr>
+                  <pic:blipFill>
+                    <a:blip r:embed="rId18"/>
+                    <a:stretch>
+                      <a:fillRect/>
+                    </a:stretch>
+                  </pic:blipFill>
+                  <pic:spPr>
+                    <a:xfrm>
+                      <a:off x="0" y="0"/>
+                      <a:ext cx="4079699" cy="3060000"/>
+                    </a:xfrm>
+                    <a:prstGeom prst="rect">
+                      <a:avLst/>
+                    </a:prstGeom>
+                  </pic:spPr>
+                </pic:pic>
+              </a:graphicData>
+            </a:graphic>
+          </wp:inline>
+        </w:drawing>
+      </w:r>
+    </w:p>
+    <w:p>
+      <w:pPr>
+        <w:pStyle w:val="Caption"/>
+        <w:jc w:val="center"/>
+        <w:rPr>
+          <w:rFonts w:ascii="Cambria Math" w:eastAsiaTheme="minorEastAsia" w:hAnsi="Cambria Math" w:cstheme="majorBidi"/>
+          <w:iCs w:val="0"/>
+          <w:sz w:val="24"/>
+          <w:szCs w:val="24"/>
+        </w:rPr>
+      </w:pPr>
+      <w:r>
+        <w:t xml:space="preserve">Figure </w:t>
+      </w:r>
+      <w:r>
+        <w:fldChar w:fldCharType="begin"/>
+      </w:r>
+      <w:r>
+        <w:instrText xml:space="preserve"> SEQ Figure \* ARABIC </w:instrText>
+      </w:r>
+      <w:r>
+        <w:fldChar w:fldCharType="separate"/>
+      </w:r>
+      <w:r>
+        <w:rPr>
+          <w:noProof/>
+        </w:rPr>
+        <w:t>9</w:t>
+      </w:r>
+      <w:r>
+        <w:fldChar w:fldCharType="end"/>
+      </w:r>
+      <w:r>
+        <w:t xml:space="preserve"> Our Image Depth Map</w:t>
+      </w:r>
+    </w:p>
+    <w:p>
+      <w:pPr>
+        <w:spacing w:line="360" w:lineRule="auto"/>
+        <w:rPr>
+          <w:rFonts w:ascii="Cambria Math" w:eastAsiaTheme="minorEastAsia" w:hAnsi="Cambria Math" w:cstheme="majorBidi"/>
+          <w:iCs/>
+          <w:sz w:val="24"/>
+          <w:szCs w:val="24"/>
+        </w:rPr>
+      </w:pPr>
+      <w:r>
+        <w:rPr>
+          <w:rFonts w:ascii="Cambria Math" w:eastAsiaTheme="minorEastAsia" w:hAnsi="Cambria Math" w:cstheme="majorBidi"/>
+          <w:iCs/>
+          <w:sz w:val="24"/>
+          <w:szCs w:val="24"/>
+        </w:rPr>
+        <w:t>We can observe that the ladder and the chair are with similar depth where the other elements in the image are further.</w:t>
+      </w:r>
+    </w:p>
+    <w:p>
+      <w:pPr>
+        <w:spacing w:line="360" w:lineRule="auto"/>
+        <w:jc w:val="both"/>
+        <w:rPr>
+          <w:rFonts w:ascii="Cambria Math" w:eastAsiaTheme="minorEastAsia" w:hAnsi="Cambria Math" w:cstheme="majorBidi"/>
+          <w:b/>
+          <w:bCs/>
+          <w:iCs/>
+          <w:sz w:val="24"/>
+          <w:szCs w:val="24"/>
+          <w:u w:val="single"/>
+        </w:rPr>
+      </w:pPr>
+      <w:r>
+        <w:rPr>
+          <w:rFonts w:ascii="Cambria Math" w:eastAsiaTheme="minorEastAsia" w:hAnsi="Cambria Math" w:cstheme="majorBidi"/>
+          <w:b/>
+          <w:bCs/>
+          <w:iCs/>
+          <w:sz w:val="24"/>
+          <w:szCs w:val="24"/>
+          <w:u w:val="single"/>
+        </w:rPr>
+        <w:t>Bonus Part</w:t>
+      </w:r>
+    </w:p>
+    <w:p>
+      <w:pPr>
+        <w:pStyle w:val="ListParagraph"/>
+        <w:numPr>
+          <w:ilvl w:val="0"/>
+          <w:numId w:val="2"/>
+        </w:numPr>
+        <w:spacing w:line="360" w:lineRule="auto"/>
+        <w:ind w:left="-142"/>
+        <w:jc w:val="both"/>
+        <w:rPr>
+          <w:rFonts w:ascii="Cambria Math" w:eastAsiaTheme="minorEastAsia" w:hAnsi="Cambria Math" w:cstheme="majorBidi"/>
+          <w:iCs/>
+          <w:sz w:val="24"/>
+          <w:szCs w:val="24"/>
+        </w:rPr>
+      </w:pPr>
+      <w:r>
+        <w:rPr>
+          <w:rFonts w:ascii="Cambria Math" w:eastAsiaTheme="minorEastAsia" w:hAnsi="Cambria Math" w:cstheme="majorBidi"/>
+          <w:iCs/>
+          <w:sz w:val="24"/>
+          <w:szCs w:val="24"/>
+        </w:rPr>
+        <w:t>A</w:t>
+      </w:r>
+      <w:r>
+        <w:rPr>
+          <w:rFonts w:ascii="Cambria Math" w:eastAsiaTheme="minorEastAsia" w:hAnsi="Cambria Math" w:cstheme="majorBidi"/>
+          <w:iCs/>
+          <w:sz w:val="24"/>
+          <w:szCs w:val="24"/>
+        </w:rPr>
+        <w:t xml:space="preserve"> different metric for distance calculations is called</w:t>
+      </w:r>
+      <w:r>
+        <w:t xml:space="preserve"> </w:t>
+      </w:r>
+      <w:r>
+        <w:rPr>
+          <w:rFonts w:ascii="Cambria Math" w:eastAsiaTheme="minorEastAsia" w:hAnsi="Cambria Math" w:cstheme="majorBidi"/>
+          <w:iCs/>
+          <w:sz w:val="24"/>
+          <w:szCs w:val="24"/>
+        </w:rPr>
+        <w:t>Sum of Absolute Differences (SAD)</w:t>
+      </w:r>
+      <w:r>
+        <w:rPr>
+          <w:rFonts w:ascii="Cambria Math" w:eastAsiaTheme="minorEastAsia" w:hAnsi="Cambria Math" w:cstheme="majorBidi"/>
+          <w:iCs/>
+          <w:sz w:val="24"/>
+          <w:szCs w:val="24"/>
+        </w:rPr>
+        <w:t>:</w:t>
+      </w:r>
+    </w:p>
+    <w:p>
+      <w:pPr>
+        <w:pStyle w:val="ListParagraph"/>
+        <w:spacing w:line="360" w:lineRule="auto"/>
+        <w:ind w:left="-142"/>
+        <w:jc w:val="both"/>
+        <w:rPr>
+          <w:rFonts w:ascii="Cambria Math" w:eastAsiaTheme="minorEastAsia" w:hAnsi="Cambria Math" w:cstheme="majorBidi"/>
+          <w:iCs/>
+          <w:sz w:val="24"/>
+          <w:szCs w:val="24"/>
+        </w:rPr>
+      </w:pPr>
+      <m:oMathPara>
+        <m:oMath>
+          <m:r>
+            <w:rPr>
+              <w:rFonts w:ascii="Cambria Math" w:eastAsiaTheme="minorEastAsia" w:hAnsi="Cambria Math" w:cstheme="majorBidi"/>
+              <w:sz w:val="24"/>
+              <w:szCs w:val="24"/>
+            </w:rPr>
+            <m:t>SAD</m:t>
+          </m:r>
+          <m:r>
+            <w:rPr>
+              <w:rFonts w:ascii="Cambria Math" w:eastAsiaTheme="minorEastAsia" w:hAnsi="Cambria Math" w:cstheme="majorBidi"/>
+              <w:sz w:val="24"/>
+              <w:szCs w:val="24"/>
+            </w:rPr>
+            <m:t>(A, B)</m:t>
+          </m:r>
+          <m:r>
+            <w:rPr>
+              <w:rFonts w:ascii="Cambria Math" w:eastAsiaTheme="minorEastAsia" w:hAnsi="Cambria Math" w:cstheme="majorBidi"/>
+              <w:sz w:val="24"/>
+              <w:szCs w:val="24"/>
+            </w:rPr>
+            <m:t xml:space="preserve">= </m:t>
+          </m:r>
+          <m:nary>
+            <m:naryPr>
+              <m:chr m:val="∑"/>
+              <m:limLoc m:val="undOvr"/>
+              <m:grow m:val="1"/>
+              <m:supHide m:val="1"/>
+              <m:ctrlPr>
+                <w:rPr>
+                  <w:rFonts w:ascii="Cambria Math" w:eastAsiaTheme="minorEastAsia" w:hAnsi="Cambria Math" w:cstheme="majorBidi"/>
+                  <w:i/>
+                  <w:iCs/>
+                  <w:sz w:val="24"/>
+                  <w:szCs w:val="24"/>
+                </w:rPr>
+              </m:ctrlPr>
+            </m:naryPr>
+            <m:sub>
+              <m:d>
+                <m:dPr>
+                  <m:ctrlPr>
+                    <w:rPr>
+                      <w:rFonts w:ascii="Cambria Math" w:eastAsiaTheme="minorEastAsia" w:hAnsi="Cambria Math" w:cstheme="majorBidi"/>
+                      <w:i/>
+                      <w:iCs/>
+                      <w:sz w:val="24"/>
+                      <w:szCs w:val="24"/>
+                    </w:rPr>
+                  </m:ctrlPr>
+                </m:dPr>
+                <m:e>
+                  <m:r>
+                    <w:rPr>
+                      <w:rFonts w:ascii="Cambria Math" w:eastAsiaTheme="minorEastAsia" w:hAnsi="Cambria Math" w:cstheme="majorBidi"/>
+                      <w:sz w:val="24"/>
+                      <w:szCs w:val="24"/>
+                    </w:rPr>
+                    <m:t>i,j</m:t>
+                  </m:r>
+                </m:e>
+              </m:d>
+              <m:r>
+                <w:rPr>
+                  <w:rFonts w:ascii="Cambria Math" w:eastAsiaTheme="minorEastAsia" w:hAnsi="Cambria Math" w:cstheme="majorBidi"/>
+                  <w:sz w:val="24"/>
+                  <w:szCs w:val="24"/>
+                </w:rPr>
+                <m:t>∈w</m:t>
+              </m:r>
+            </m:sub>
+            <m:sup/>
+            <m:e>
+              <m:d>
+                <m:dPr>
+                  <m:begChr m:val="|"/>
+                  <m:endChr m:val="|"/>
+                  <m:ctrlPr>
+                    <w:rPr>
+                      <w:rFonts w:ascii="Cambria Math" w:eastAsiaTheme="minorEastAsia" w:hAnsi="Cambria Math" w:cstheme="majorBidi"/>
+                      <w:i/>
+                      <w:iCs/>
+                      <w:sz w:val="24"/>
+                      <w:szCs w:val="24"/>
+                    </w:rPr>
+                  </m:ctrlPr>
+                </m:dPr>
+                <m:e>
+                  <m:sSub>
+                    <m:sSubPr>
+                      <m:ctrlPr>
+                        <w:rPr>
+                          <w:rFonts w:ascii="Cambria Math" w:eastAsiaTheme="minorEastAsia" w:hAnsi="Cambria Math" w:cstheme="majorBidi"/>
+                          <w:i/>
+                          <w:iCs/>
+                          <w:sz w:val="24"/>
+                          <w:szCs w:val="24"/>
+                        </w:rPr>
+                      </m:ctrlPr>
+                    </m:sSubPr>
+                    <m:e>
+                      <m:r>
+                        <w:rPr>
+                          <w:rFonts w:ascii="Cambria Math" w:eastAsiaTheme="minorEastAsia" w:hAnsi="Cambria Math" w:cstheme="majorBidi"/>
+                          <w:sz w:val="24"/>
+                          <w:szCs w:val="24"/>
+                        </w:rPr>
+                        <m:t>I</m:t>
+                      </m:r>
+                    </m:e>
+                    <m:sub>
+                      <m:r>
+                        <w:rPr>
+                          <w:rFonts w:ascii="Cambria Math" w:eastAsiaTheme="minorEastAsia" w:hAnsi="Cambria Math" w:cstheme="majorBidi"/>
+                          <w:sz w:val="24"/>
+                          <w:szCs w:val="24"/>
+                        </w:rPr>
+                        <m:t>1</m:t>
+                      </m:r>
+                    </m:sub>
+                  </m:sSub>
+                  <m:r>
+                    <w:rPr>
+                      <w:rFonts w:ascii="Cambria Math" w:eastAsiaTheme="minorEastAsia" w:hAnsi="Cambria Math" w:cstheme="majorBidi"/>
+                      <w:sz w:val="24"/>
+                      <w:szCs w:val="24"/>
+                    </w:rPr>
+                    <m:t>(i,j)</m:t>
+                  </m:r>
+                  <m:r>
+                    <w:rPr>
+                      <w:rFonts w:ascii="Cambria Math" w:eastAsiaTheme="minorEastAsia" w:hAnsi="Cambria Math" w:cstheme="majorBidi"/>
+                      <w:sz w:val="24"/>
+                      <w:szCs w:val="24"/>
+                    </w:rPr>
+                    <m:t>-</m:t>
+                  </m:r>
+                  <m:sSub>
+                    <m:sSubPr>
+                      <m:ctrlPr>
+                        <w:rPr>
+                          <w:rFonts w:ascii="Cambria Math" w:eastAsiaTheme="minorEastAsia" w:hAnsi="Cambria Math" w:cstheme="majorBidi"/>
+                          <w:i/>
+                          <w:iCs/>
+                          <w:sz w:val="24"/>
+                          <w:szCs w:val="24"/>
+                        </w:rPr>
+                      </m:ctrlPr>
+                    </m:sSubPr>
+                    <m:e>
+                      <m:r>
+                        <w:rPr>
+                          <w:rFonts w:ascii="Cambria Math" w:eastAsiaTheme="minorEastAsia" w:hAnsi="Cambria Math" w:cstheme="majorBidi"/>
+                          <w:sz w:val="24"/>
+                          <w:szCs w:val="24"/>
+                        </w:rPr>
+                        <m:t>I</m:t>
+                      </m:r>
+                    </m:e>
+                    <m:sub>
+                      <m:r>
+                        <w:rPr>
+                          <w:rFonts w:ascii="Cambria Math" w:eastAsiaTheme="minorEastAsia" w:hAnsi="Cambria Math" w:cstheme="majorBidi"/>
+                          <w:sz w:val="24"/>
+                          <w:szCs w:val="24"/>
+                        </w:rPr>
+                        <m:t>2</m:t>
+                      </m:r>
+                    </m:sub>
+                  </m:sSub>
+                  <m:d>
+                    <m:dPr>
+                      <m:ctrlPr>
+                        <w:rPr>
+                          <w:rFonts w:ascii="Cambria Math" w:eastAsiaTheme="minorEastAsia" w:hAnsi="Cambria Math" w:cstheme="majorBidi"/>
+                          <w:i/>
+                          <w:iCs/>
+                          <w:sz w:val="24"/>
+                          <w:szCs w:val="24"/>
+                        </w:rPr>
+                      </m:ctrlPr>
+                    </m:dPr>
+                    <m:e>
+                      <m:r>
+                        <w:rPr>
+                          <w:rFonts w:ascii="Cambria Math" w:eastAsiaTheme="minorEastAsia" w:hAnsi="Cambria Math" w:cstheme="majorBidi"/>
+                          <w:sz w:val="24"/>
+                          <w:szCs w:val="24"/>
+                        </w:rPr>
+                        <m:t>x</m:t>
+                      </m:r>
+                      <m:r>
+                        <w:rPr>
+                          <w:rFonts w:ascii="Cambria Math" w:eastAsiaTheme="minorEastAsia" w:hAnsi="Cambria Math" w:cstheme="majorBidi"/>
+                          <w:sz w:val="24"/>
+                          <w:szCs w:val="24"/>
+                        </w:rPr>
+                        <m:t>+i, y+j</m:t>
+                      </m:r>
+                    </m:e>
+                  </m:d>
+                </m:e>
+              </m:d>
+            </m:e>
+          </m:nary>
+        </m:oMath>
+      </m:oMathPara>
+    </w:p>
+    <w:p>
+      <w:pPr>
+        <w:pStyle w:val="ListParagraph"/>
+        <w:spacing w:line="360" w:lineRule="auto"/>
+        <w:ind w:left="-142"/>
+        <w:jc w:val="both"/>
+        <w:rPr>
+          <w:rFonts w:ascii="Cambria Math" w:eastAsiaTheme="minorEastAsia" w:hAnsi="Cambria Math" w:cstheme="majorBidi"/>
+          <w:iCs/>
+          <w:sz w:val="24"/>
+          <w:szCs w:val="24"/>
+        </w:rPr>
+      </w:pPr>
+      <w:r>
+        <w:rPr>
+          <w:rFonts w:ascii="Cambria Math" w:eastAsiaTheme="minorEastAsia" w:hAnsi="Cambria Math" w:cstheme="majorBidi"/>
+          <w:iCs/>
+          <w:sz w:val="24"/>
+          <w:szCs w:val="24"/>
+        </w:rPr>
+        <w:t>Where a w</w:t>
+      </w:r>
+      <w:r>
+        <w:rPr>
+          <w:rFonts w:ascii="Cambria Math" w:eastAsiaTheme="minorEastAsia" w:hAnsi="Cambria Math" w:cstheme="majorBidi"/>
+          <w:iCs/>
+          <w:sz w:val="24"/>
+          <w:szCs w:val="24"/>
+        </w:rPr>
+        <w:t>indow with Minimum SAD = Most Similar/Matching Window.</w:t>
+      </w:r>
+    </w:p>
+    <w:p>
+      <w:pPr>
+        <w:pStyle w:val="ListParagraph"/>
+        <w:spacing w:line="360" w:lineRule="auto"/>
+        <w:ind w:left="-142"/>
+        <w:rPr>
+          <w:rFonts w:ascii="Cambria Math" w:eastAsiaTheme="minorEastAsia" w:hAnsi="Cambria Math" w:cstheme="majorBidi"/>
+          <w:iCs/>
+          <w:sz w:val="24"/>
+          <w:szCs w:val="24"/>
+        </w:rPr>
+      </w:pPr>
+      <w:r>
+        <w:rPr>
+          <w:rFonts w:ascii="Cambria Math" w:eastAsiaTheme="minorEastAsia" w:hAnsi="Cambria Math" w:cstheme="majorBidi"/>
+          <w:iCs/>
+          <w:sz w:val="24"/>
+          <w:szCs w:val="24"/>
+        </w:rPr>
+        <w:br/>
+      </w:r>
+      <w:r>
+        <w:rPr>
+          <w:rFonts w:ascii="Cambria Math" w:eastAsiaTheme="minorEastAsia" w:hAnsi="Cambria Math" w:cstheme="majorBidi"/>
+          <w:iCs/>
+          <w:sz w:val="24"/>
+          <w:szCs w:val="24"/>
+        </w:rPr>
+        <w:t xml:space="preserve">When comparing figure 1 and 10 (Naïve approach) – we can observe that the SAD performed </w:t>
+      </w:r>
+      <w:r>
+        <w:rPr>
+          <w:rFonts w:ascii="Cambria Math" w:eastAsiaTheme="minorEastAsia" w:hAnsi="Cambria Math" w:cstheme="majorBidi"/>
+          <w:iCs/>
+          <w:sz w:val="24"/>
+          <w:szCs w:val="24"/>
+        </w:rPr>
+        <w:t xml:space="preserve">with </w:t>
+      </w:r>
+      <w:r>
+        <w:rPr>
+          <w:rFonts w:ascii="Cambria Math" w:eastAsiaTheme="minorEastAsia" w:hAnsi="Cambria Math" w:cstheme="majorBidi"/>
+          <w:iCs/>
+          <w:sz w:val="24"/>
+          <w:szCs w:val="24"/>
+        </w:rPr>
+        <w:t xml:space="preserve">a bit cleaner result. </w:t>
+      </w:r>
+    </w:p>
+    <w:p>
+      <w:pPr>
+        <w:pStyle w:val="ListParagraph"/>
+        <w:spacing w:before="240" w:line="360" w:lineRule="auto"/>
+        <w:ind w:left="-142"/>
+        <w:rPr>
+          <w:rFonts w:ascii="Cambria Math" w:eastAsiaTheme="minorEastAsia" w:hAnsi="Cambria Math" w:cstheme="majorBidi"/>
+          <w:iCs/>
+          <w:sz w:val="24"/>
+          <w:szCs w:val="24"/>
+        </w:rPr>
+      </w:pPr>
+      <w:r>
+        <w:rPr>
+          <w:rFonts w:ascii="Cambria Math" w:eastAsiaTheme="minorEastAsia" w:hAnsi="Cambria Math" w:cstheme="majorBidi"/>
+          <w:iCs/>
+          <w:sz w:val="24"/>
+          <w:szCs w:val="24"/>
+        </w:rPr>
+        <w:t xml:space="preserve">When comparing figure </w:t>
+      </w:r>
+      <w:r>
+        <w:rPr>
+          <w:rFonts w:ascii="Cambria Math" w:eastAsiaTheme="minorEastAsia" w:hAnsi="Cambria Math" w:cstheme="majorBidi"/>
+          <w:iCs/>
+          <w:sz w:val="24"/>
+          <w:szCs w:val="24"/>
+        </w:rPr>
+        <w:t>3</w:t>
+      </w:r>
+      <w:r>
+        <w:rPr>
+          <w:rFonts w:ascii="Cambria Math" w:eastAsiaTheme="minorEastAsia" w:hAnsi="Cambria Math" w:cstheme="majorBidi"/>
+          <w:iCs/>
+          <w:sz w:val="24"/>
+          <w:szCs w:val="24"/>
+        </w:rPr>
+        <w:t xml:space="preserve"> and </w:t>
+      </w:r>
+      <w:r>
+        <w:rPr>
+          <w:rFonts w:ascii="Cambria Math" w:eastAsiaTheme="minorEastAsia" w:hAnsi="Cambria Math" w:cstheme="majorBidi"/>
+          <w:iCs/>
+          <w:sz w:val="24"/>
+          <w:szCs w:val="24"/>
+        </w:rPr>
+        <w:t>11 (</w:t>
+      </w:r>
+      <w:r>
+        <w:rPr>
+          <w:rFonts w:ascii="Cambria Math" w:eastAsiaTheme="minorEastAsia" w:hAnsi="Cambria Math" w:cstheme="majorBidi"/>
+          <w:iCs/>
+          <w:sz w:val="24"/>
+          <w:szCs w:val="24"/>
+        </w:rPr>
+        <w:t>Dynamic Programming in a single direction</w:t>
+      </w:r>
+      <w:r>
+        <w:rPr>
+          <w:rFonts w:ascii="Cambria Math" w:eastAsiaTheme="minorEastAsia" w:hAnsi="Cambria Math" w:cstheme="majorBidi"/>
+          <w:iCs/>
+          <w:sz w:val="24"/>
+          <w:szCs w:val="24"/>
+        </w:rPr>
+        <w:t xml:space="preserve">) – the SAD </w:t>
+      </w:r>
+      <w:r>
+        <w:rPr>
+          <w:rFonts w:ascii="Cambria Math" w:eastAsiaTheme="minorEastAsia" w:hAnsi="Cambria Math" w:cstheme="majorBidi"/>
+          <w:iCs/>
+          <w:sz w:val="24"/>
+          <w:szCs w:val="24"/>
+        </w:rPr>
+        <w:t>has</w:t>
+      </w:r>
+      <w:r>
+        <w:rPr>
+          <w:rFonts w:ascii="Cambria Math" w:eastAsiaTheme="minorEastAsia" w:hAnsi="Cambria Math" w:cstheme="majorBidi"/>
+          <w:iCs/>
+          <w:sz w:val="24"/>
+          <w:szCs w:val="24"/>
+        </w:rPr>
+        <w:t xml:space="preserve"> less “smearing</w:t>
+      </w:r>
+      <w:proofErr w:type="gramStart"/>
+      <w:r>
+        <w:rPr>
+          <w:rFonts w:ascii="Cambria Math" w:eastAsiaTheme="minorEastAsia" w:hAnsi="Cambria Math" w:cstheme="majorBidi"/>
+          <w:iCs/>
+          <w:sz w:val="24"/>
+          <w:szCs w:val="24"/>
+        </w:rPr>
+        <w:t>”</w:t>
+      </w:r>
+      <w:proofErr w:type="gramEnd"/>
+      <w:r>
+        <w:rPr>
+          <w:rFonts w:ascii="Cambria Math" w:eastAsiaTheme="minorEastAsia" w:hAnsi="Cambria Math" w:cstheme="majorBidi"/>
+          <w:iCs/>
+          <w:sz w:val="24"/>
+          <w:szCs w:val="24"/>
+        </w:rPr>
+        <w:t xml:space="preserve"> but the SSD is “cleaner”.</w:t>
+      </w:r>
+    </w:p>
+    <w:p>
+      <w:pPr>
+        <w:pStyle w:val="ListParagraph"/>
+        <w:spacing w:before="240" w:line="360" w:lineRule="auto"/>
+        <w:ind w:left="-142"/>
+        <w:rPr>
+          <w:rFonts w:ascii="Cambria Math" w:eastAsiaTheme="minorEastAsia" w:hAnsi="Cambria Math" w:cstheme="majorBidi"/>
+          <w:iCs/>
+          <w:sz w:val="24"/>
+          <w:szCs w:val="24"/>
+        </w:rPr>
+      </w:pPr>
+      <w:r>
+        <w:rPr>
+          <w:rFonts w:ascii="Cambria Math" w:eastAsiaTheme="minorEastAsia" w:hAnsi="Cambria Math" w:cstheme="majorBidi"/>
+          <w:iCs/>
+          <w:sz w:val="24"/>
+          <w:szCs w:val="24"/>
+        </w:rPr>
+        <w:t xml:space="preserve">When comparing figure </w:t>
+      </w:r>
+      <w:r>
+        <w:rPr>
+          <w:rFonts w:ascii="Cambria Math" w:eastAsiaTheme="minorEastAsia" w:hAnsi="Cambria Math" w:cstheme="majorBidi"/>
+          <w:iCs/>
+          <w:sz w:val="24"/>
+          <w:szCs w:val="24"/>
+        </w:rPr>
+        <w:t>5</w:t>
+      </w:r>
+      <w:r>
+        <w:rPr>
+          <w:rFonts w:ascii="Cambria Math" w:eastAsiaTheme="minorEastAsia" w:hAnsi="Cambria Math" w:cstheme="majorBidi"/>
+          <w:iCs/>
+          <w:sz w:val="24"/>
+          <w:szCs w:val="24"/>
+        </w:rPr>
+        <w:t xml:space="preserve"> and </w:t>
+      </w:r>
+      <w:r>
+        <w:rPr>
+          <w:rFonts w:ascii="Cambria Math" w:eastAsiaTheme="minorEastAsia" w:hAnsi="Cambria Math" w:cstheme="majorBidi"/>
+          <w:iCs/>
+          <w:sz w:val="24"/>
+          <w:szCs w:val="24"/>
+        </w:rPr>
+        <w:t xml:space="preserve">12 </w:t>
+      </w:r>
+      <w:r>
+        <w:rPr>
+          <w:rFonts w:ascii="Cambria Math" w:eastAsiaTheme="minorEastAsia" w:hAnsi="Cambria Math" w:cstheme="majorBidi"/>
+          <w:iCs/>
+          <w:sz w:val="24"/>
+          <w:szCs w:val="24"/>
+        </w:rPr>
+        <w:t>(</w:t>
+      </w:r>
+      <w:r>
+        <w:rPr>
+          <w:rFonts w:ascii="Cambria Math" w:eastAsiaTheme="minorEastAsia" w:hAnsi="Cambria Math" w:cstheme="majorBidi"/>
+          <w:iCs/>
+          <w:sz w:val="24"/>
+          <w:szCs w:val="24"/>
+        </w:rPr>
+        <w:t>SGM</w:t>
+      </w:r>
+      <w:r>
+        <w:rPr>
+          <w:rFonts w:ascii="Cambria Math" w:eastAsiaTheme="minorEastAsia" w:hAnsi="Cambria Math" w:cstheme="majorBidi"/>
+          <w:iCs/>
+          <w:sz w:val="24"/>
+          <w:szCs w:val="24"/>
+        </w:rPr>
+        <w:t>)</w:t>
+      </w:r>
+      <w:r>
+        <w:rPr>
+          <w:rFonts w:ascii="Cambria Math" w:eastAsiaTheme="minorEastAsia" w:hAnsi="Cambria Math" w:cstheme="majorBidi"/>
+          <w:iCs/>
+          <w:sz w:val="24"/>
+          <w:szCs w:val="24"/>
+        </w:rPr>
+        <w:t>, it seems that SSD has better results.</w:t>
+      </w:r>
+    </w:p>
+    <w:p>
+      <w:pPr>
+        <w:pStyle w:val="ListParagraph"/>
+        <w:numPr>
+          <w:ilvl w:val="0"/>
+          <w:numId w:val="2"/>
+        </w:numPr>
+        <w:spacing w:line="360" w:lineRule="auto"/>
+        <w:ind w:left="-142"/>
+        <w:rPr>
+          <w:rFonts w:ascii="Cambria Math" w:eastAsiaTheme="minorEastAsia" w:hAnsi="Cambria Math" w:cstheme="majorBidi"/>
+          <w:iCs/>
+          <w:sz w:val="24"/>
+          <w:szCs w:val="24"/>
+        </w:rPr>
+      </w:pPr>
+      <w:r>
+        <w:rPr>
+          <w:rFonts w:ascii="Cambria Math" w:eastAsiaTheme="minorEastAsia" w:hAnsi="Cambria Math" w:cstheme="majorBidi"/>
+          <w:iCs/>
+          <w:sz w:val="24"/>
+          <w:szCs w:val="24"/>
+        </w:rPr>
+        <w:t xml:space="preserve">Our </w:t>
+      </w:r>
+      <w:r>
+        <w:rPr>
+          <w:rFonts w:ascii="Cambria Math" w:eastAsiaTheme="minorEastAsia" w:hAnsi="Cambria Math" w:cstheme="majorBidi"/>
+          <w:iCs/>
+          <w:sz w:val="24"/>
+          <w:szCs w:val="24"/>
+        </w:rPr>
+        <w:t xml:space="preserve">suggestion for smoothing is using Gaussian Blur filter on the SAD tensor.  Our </w:t>
+      </w:r>
+      <w:r>
+        <w:rPr>
+          <w:rFonts w:ascii="Cambria Math" w:eastAsiaTheme="minorEastAsia" w:hAnsi="Cambria Math" w:cstheme="majorBidi"/>
+          <w:iCs/>
+          <w:sz w:val="24"/>
+          <w:szCs w:val="24"/>
+        </w:rPr>
+        <w:t>thought</w:t>
+      </w:r>
+      <w:r>
+        <w:rPr>
+          <w:rFonts w:ascii="Cambria Math" w:eastAsiaTheme="minorEastAsia" w:hAnsi="Cambria Math" w:cstheme="majorBidi"/>
+          <w:iCs/>
+          <w:sz w:val="24"/>
+          <w:szCs w:val="24"/>
+        </w:rPr>
+        <w:t xml:space="preserve"> </w:t>
+      </w:r>
+      <w:r>
+        <w:rPr>
+          <w:rFonts w:ascii="Cambria Math" w:eastAsiaTheme="minorEastAsia" w:hAnsi="Cambria Math" w:cstheme="majorBidi"/>
+          <w:iCs/>
+          <w:sz w:val="24"/>
+          <w:szCs w:val="24"/>
+        </w:rPr>
+        <w:t xml:space="preserve">was that </w:t>
+      </w:r>
+      <w:r>
+        <w:rPr>
+          <w:rFonts w:ascii="Cambria Math" w:eastAsiaTheme="minorEastAsia" w:hAnsi="Cambria Math" w:cstheme="majorBidi"/>
+          <w:iCs/>
+          <w:sz w:val="24"/>
+          <w:szCs w:val="24"/>
+        </w:rPr>
+        <w:t xml:space="preserve">applying a filter will clean the noise and we can achieve a better smooth map. We can observe in figure 13, that while it did perform better than the naïve approach (figure 10), it didn’t have the same results as the other approaches and </w:t>
+      </w:r>
+      <w:r>
+        <w:rPr>
+          <w:rFonts w:ascii="Cambria Math" w:eastAsiaTheme="minorEastAsia" w:hAnsi="Cambria Math" w:cstheme="majorBidi"/>
+          <w:iCs/>
+          <w:sz w:val="24"/>
+          <w:szCs w:val="24"/>
+        </w:rPr>
+        <w:t>must</w:t>
+      </w:r>
+      <w:r>
+        <w:rPr>
+          <w:rFonts w:ascii="Cambria Math" w:eastAsiaTheme="minorEastAsia" w:hAnsi="Cambria Math" w:cstheme="majorBidi"/>
+          <w:iCs/>
+          <w:sz w:val="24"/>
+          <w:szCs w:val="24"/>
+        </w:rPr>
+        <w:t xml:space="preserve"> be more global and not only local.</w:t>
+      </w:r>
+    </w:p>
+    <w:p>
+      <w:pPr>
+        <w:pStyle w:val="ListParagraph"/>
+        <w:numPr>
+          <w:ilvl w:val="0"/>
+          <w:numId w:val="2"/>
+        </w:numPr>
+        <w:spacing w:line="360" w:lineRule="auto"/>
+        <w:ind w:left="-142"/>
+        <w:rPr>
+          <w:rFonts w:ascii="Cambria Math" w:eastAsiaTheme="minorEastAsia" w:hAnsi="Cambria Math" w:cstheme="majorBidi"/>
+          <w:iCs/>
+          <w:sz w:val="24"/>
+          <w:szCs w:val="24"/>
+        </w:rPr>
+      </w:pPr>
+      <w:r>
+        <w:rPr>
+          <w:rFonts w:ascii="Cambria Math" w:eastAsiaTheme="minorEastAsia" w:hAnsi="Cambria Math" w:cstheme="majorBidi"/>
+          <w:iCs/>
+          <w:sz w:val="24"/>
+          <w:szCs w:val="24"/>
+        </w:rPr>
+        <w:lastRenderedPageBreak/>
+        <w:t xml:space="preserve">The differences between the depth image from the gaussian blur and SGM are </w:t>
+      </w:r>
+      <w:r>
+        <w:rPr>
+          <w:rFonts w:ascii="Cambria Math" w:eastAsiaTheme="minorEastAsia" w:hAnsi="Cambria Math" w:cstheme="majorBidi"/>
+          <w:iCs/>
+          <w:sz w:val="24"/>
+          <w:szCs w:val="24"/>
+        </w:rPr>
+        <w:t>that the gaussian blur method is noisier.</w:t>
+      </w:r>
+      <w:r>
+        <w:rPr>
+          <w:rFonts w:ascii="Cambria Math" w:eastAsiaTheme="minorEastAsia" w:hAnsi="Cambria Math" w:cstheme="majorBidi"/>
+          <w:iCs/>
+          <w:sz w:val="24"/>
+          <w:szCs w:val="24"/>
+        </w:rPr>
+        <w:t xml:space="preserve"> </w:t>
+      </w:r>
+      <w:r>
+        <w:rPr>
+          <w:rFonts w:ascii="Cambria Math" w:eastAsiaTheme="minorEastAsia" w:hAnsi="Cambria Math" w:cstheme="majorBidi"/>
+          <w:iCs/>
+          <w:sz w:val="24"/>
+          <w:szCs w:val="24"/>
+        </w:rPr>
+        <w:t>However,</w:t>
+      </w:r>
+      <w:r>
+        <w:rPr>
+          <w:rFonts w:ascii="Cambria Math" w:eastAsiaTheme="minorEastAsia" w:hAnsi="Cambria Math" w:cstheme="majorBidi"/>
+          <w:iCs/>
+          <w:sz w:val="24"/>
+          <w:szCs w:val="24"/>
+        </w:rPr>
+        <w:t xml:space="preserve"> the gaussian blur method is faster to compute. </w:t>
+      </w:r>
+    </w:p>
+    <w:p>
+      <w:pPr>
+        <w:pStyle w:val="ListParagraph"/>
+        <w:spacing w:line="360" w:lineRule="auto"/>
+        <w:ind w:left="-142"/>
+        <w:rPr>
+          <w:rFonts w:ascii="Cambria Math" w:eastAsiaTheme="minorEastAsia" w:hAnsi="Cambria Math" w:cstheme="majorBidi"/>
+          <w:iCs/>
+          <w:sz w:val="24"/>
+          <w:szCs w:val="24"/>
+        </w:rPr>
+      </w:pPr>
+    </w:p>
+    <w:p>
+      <w:pPr>
+        <w:pStyle w:val="ListParagraph"/>
+        <w:keepNext/>
+        <w:spacing w:line="360" w:lineRule="auto"/>
+        <w:ind w:left="-142"/>
+        <w:jc w:val="center"/>
+      </w:pPr>
+      <w:r>
+        <w:rPr>
+          <w:rFonts w:ascii="Cambria Math" w:eastAsiaTheme="minorEastAsia" w:hAnsi="Cambria Math" w:cstheme="majorBidi"/>
+          <w:iCs/>
+          <w:sz w:val="24"/>
+          <w:szCs w:val="24"/>
+        </w:rPr>
+        <w:drawing>
+          <wp:inline distT="0" distB="0" distL="0" distR="0" wp14:anchorId="4430F278" wp14:editId="573739A2">
+            <wp:extent cx="4923273" cy="3060000"/>
+            <wp:effectExtent l="0" t="0" r="0" b="7620"/>
+            <wp:docPr id="13" name="Picture 13"/>
+            <wp:cNvGraphicFramePr>
+              <a:graphicFrameLocks xmlns:a="http://schemas.openxmlformats.org/drawingml/2006/main" noChangeAspect="1"/>
+            </wp:cNvGraphicFramePr>
+            <a:graphic xmlns:a="http://schemas.openxmlformats.org/drawingml/2006/main">
+              <a:graphicData uri="http://schemas.openxmlformats.org/drawingml/2006/picture">
+                <pic:pic xmlns:pic="http://schemas.openxmlformats.org/drawingml/2006/picture">
+                  <pic:nvPicPr>
+                    <pic:cNvPr id="1" name=""/>
+                    <pic:cNvPicPr/>
+                  </pic:nvPicPr>
+                  <pic:blipFill rotWithShape="1">
+                    <a:blip r:embed="rId19"/>
+                    <a:srcRect t="9306" b="7829"/>
+                    <a:stretch/>
+                  </pic:blipFill>
+                  <pic:spPr bwMode="auto">
+                    <a:xfrm>
+                      <a:off x="0" y="0"/>
+                      <a:ext cx="4923273" cy="3060000"/>
+                    </a:xfrm>
+                    <a:prstGeom prst="rect">
+                      <a:avLst/>
+                    </a:prstGeom>
+                    <a:ln>
+                      <a:noFill/>
+                    </a:ln>
+                    <a:extLst>
+                      <a:ext uri="{53640926-AAD7-44D8-BBD7-CCE9431645EC}">
+                        <a14:shadowObscured xmlns:a14="http://schemas.microsoft.com/office/drawing/2010/main"/>
+                      </a:ext>
+                    </a:extLst>
+                  </pic:spPr>
+                </pic:pic>
+              </a:graphicData>
+            </a:graphic>
+          </wp:inline>
+        </w:drawing>
+      </w:r>
+    </w:p>
+    <w:p>
+      <w:pPr>
+        <w:pStyle w:val="Caption"/>
+        <w:jc w:val="center"/>
+        <w:rPr>
+          <w:rFonts w:ascii="Cambria Math" w:eastAsiaTheme="minorEastAsia" w:hAnsi="Cambria Math" w:cstheme="majorBidi"/>
+          <w:iCs w:val="0"/>
+          <w:sz w:val="24"/>
+          <w:szCs w:val="24"/>
+        </w:rPr>
+      </w:pPr>
+      <w:r>
+        <w:t xml:space="preserve">Figure </w:t>
+      </w:r>
+      <w:r>
+        <w:fldChar w:fldCharType="begin"/>
+      </w:r>
+      <w:r>
+        <w:instrText xml:space="preserve"> SEQ Figure \* ARABIC </w:instrText>
+      </w:r>
+      <w:r>
+        <w:fldChar w:fldCharType="separate"/>
+      </w:r>
+      <w:r>
+        <w:rPr>
+          <w:noProof/>
+        </w:rPr>
+        <w:t>10</w:t>
+      </w:r>
+      <w:r>
+        <w:fldChar w:fldCharType="end"/>
+      </w:r>
+      <w:r>
+        <w:t xml:space="preserve"> Depth Map using SAD metric, Naive Depth</w:t>
+      </w:r>
+    </w:p>
+    <w:p>
+      <w:pPr>
+        <w:pStyle w:val="ListParagraph"/>
+        <w:keepNext/>
+        <w:spacing w:line="360" w:lineRule="auto"/>
+        <w:ind w:left="-142"/>
+        <w:jc w:val="center"/>
+      </w:pPr>
+      <w:r>
+        <w:rPr>
+          <w:rFonts w:ascii="Cambria Math" w:eastAsiaTheme="minorEastAsia" w:hAnsi="Cambria Math" w:cstheme="majorBidi"/>
+          <w:iCs/>
+          <w:sz w:val="24"/>
+          <w:szCs w:val="24"/>
+        </w:rPr>
+        <w:drawing>
+          <wp:inline distT="0" distB="0" distL="0" distR="0" wp14:anchorId="2F966F28" wp14:editId="37DC1CB0">
+            <wp:extent cx="4845537" cy="3060000"/>
+            <wp:effectExtent l="0" t="0" r="0" b="7620"/>
+            <wp:docPr id="14" name="Picture 14" descr="Graphical user interface&#10;&#10;Description automatically generated"/>
+            <wp:cNvGraphicFramePr>
+              <a:graphicFrameLocks xmlns:a="http://schemas.openxmlformats.org/drawingml/2006/main" noChangeAspect="1"/>
+            </wp:cNvGraphicFramePr>
+            <a:graphic xmlns:a="http://schemas.openxmlformats.org/drawingml/2006/main">
+              <a:graphicData uri="http://schemas.openxmlformats.org/drawingml/2006/picture">
+                <pic:pic xmlns:pic="http://schemas.openxmlformats.org/drawingml/2006/picture">
+                  <pic:nvPicPr>
+                    <pic:cNvPr id="14" name="Picture 14" descr="Graphical user interface&#10;&#10;Description automatically generated"/>
+                    <pic:cNvPicPr/>
+                  </pic:nvPicPr>
+                  <pic:blipFill rotWithShape="1">
+                    <a:blip r:embed="rId20"/>
+                    <a:srcRect t="8198" b="7607"/>
+                    <a:stretch/>
+                  </pic:blipFill>
+                  <pic:spPr bwMode="auto">
+                    <a:xfrm>
+                      <a:off x="0" y="0"/>
+                      <a:ext cx="4845537" cy="3060000"/>
+                    </a:xfrm>
+                    <a:prstGeom prst="rect">
+                      <a:avLst/>
+                    </a:prstGeom>
+                    <a:ln>
+                      <a:noFill/>
+                    </a:ln>
+                    <a:extLst>
+                      <a:ext uri="{53640926-AAD7-44D8-BBD7-CCE9431645EC}">
+                        <a14:shadowObscured xmlns:a14="http://schemas.microsoft.com/office/drawing/2010/main"/>
+                      </a:ext>
+                    </a:extLst>
+                  </pic:spPr>
+                </pic:pic>
+              </a:graphicData>
+            </a:graphic>
+          </wp:inline>
+        </w:drawing>
+      </w:r>
+    </w:p>
+    <w:p>
+      <w:pPr>
+        <w:pStyle w:val="Caption"/>
+        <w:jc w:val="center"/>
+        <w:rPr>
+          <w:rFonts w:ascii="Cambria Math" w:eastAsiaTheme="minorEastAsia" w:hAnsi="Cambria Math" w:cstheme="majorBidi"/>
+          <w:iCs w:val="0"/>
+          <w:sz w:val="24"/>
+          <w:szCs w:val="24"/>
+        </w:rPr>
+      </w:pPr>
+      <w:r>
+        <w:t xml:space="preserve">Figure </w:t>
+      </w:r>
+      <w:r>
+        <w:fldChar w:fldCharType="begin"/>
+      </w:r>
+      <w:r>
+        <w:instrText xml:space="preserve"> SEQ Figure \* ARABIC </w:instrText>
+      </w:r>
+      <w:r>
+        <w:fldChar w:fldCharType="separate"/>
+      </w:r>
+      <w:r>
+        <w:rPr>
+          <w:noProof/>
+        </w:rPr>
+        <w:t>11</w:t>
+      </w:r>
+      <w:r>
+        <w:fldChar w:fldCharType="end"/>
+      </w:r>
+      <w:r>
+        <w:t xml:space="preserve"> Depth Map </w:t>
+      </w:r>
+      <w:r>
+        <w:t>DP Single Direction</w:t>
+      </w:r>
+    </w:p>
+    <w:p>
+      <w:pPr>
+        <w:pStyle w:val="ListParagraph"/>
+        <w:keepNext/>
+        <w:spacing w:line="360" w:lineRule="auto"/>
+        <w:ind w:left="-142"/>
+        <w:jc w:val="center"/>
+      </w:pPr>
+      <w:r>
+        <w:lastRenderedPageBreak/>
+        <w:drawing>
+          <wp:inline distT="0" distB="0" distL="0" distR="0" wp14:anchorId="07DCEB84" wp14:editId="3E0533CE">
+            <wp:extent cx="4832819" cy="3060000"/>
+            <wp:effectExtent l="0" t="0" r="6350" b="7620"/>
+            <wp:docPr id="20" name="Picture 20"/>
+            <wp:cNvGraphicFramePr>
+              <a:graphicFrameLocks xmlns:a="http://schemas.openxmlformats.org/drawingml/2006/main" noChangeAspect="1"/>
+            </wp:cNvGraphicFramePr>
+            <a:graphic xmlns:a="http://schemas.openxmlformats.org/drawingml/2006/main">
+              <a:graphicData uri="http://schemas.openxmlformats.org/drawingml/2006/picture">
+                <pic:pic xmlns:pic="http://schemas.openxmlformats.org/drawingml/2006/picture">
+                  <pic:nvPicPr>
+                    <pic:cNvPr id="1" name=""/>
+                    <pic:cNvPicPr/>
+                  </pic:nvPicPr>
+                  <pic:blipFill rotWithShape="1">
+                    <a:blip r:embed="rId21"/>
+                    <a:srcRect t="9306" b="6278"/>
+                    <a:stretch/>
+                  </pic:blipFill>
+                  <pic:spPr bwMode="auto">
+                    <a:xfrm>
+                      <a:off x="0" y="0"/>
+                      <a:ext cx="4832819" cy="3060000"/>
+                    </a:xfrm>
+                    <a:prstGeom prst="rect">
+                      <a:avLst/>
+                    </a:prstGeom>
+                    <a:ln>
+                      <a:noFill/>
+                    </a:ln>
+                    <a:extLst>
+                      <a:ext uri="{53640926-AAD7-44D8-BBD7-CCE9431645EC}">
+                        <a14:shadowObscured xmlns:a14="http://schemas.microsoft.com/office/drawing/2010/main"/>
+                      </a:ext>
+                    </a:extLst>
+                  </pic:spPr>
+                </pic:pic>
+              </a:graphicData>
+            </a:graphic>
+          </wp:inline>
+        </w:drawing>
+      </w:r>
+    </w:p>
+    <w:p>
+      <w:pPr>
+        <w:pStyle w:val="Caption"/>
+        <w:jc w:val="center"/>
+      </w:pPr>
+      <w:r>
+        <w:t xml:space="preserve">Figure </w:t>
+      </w:r>
+      <w:r>
+        <w:fldChar w:fldCharType="begin"/>
+      </w:r>
+      <w:r>
+        <w:instrText xml:space="preserve"> SEQ Figure \* ARABIC </w:instrText>
+      </w:r>
+      <w:r>
+        <w:fldChar w:fldCharType="separate"/>
+      </w:r>
+      <w:r>
+        <w:rPr>
+          <w:noProof/>
+        </w:rPr>
+        <w:t>12</w:t>
+      </w:r>
+      <w:r>
+        <w:fldChar w:fldCharType="end"/>
+      </w:r>
+      <w:r>
+        <w:rPr>
+          <w:rFonts w:hint="cs"/>
+          <w:rtl/>
+        </w:rPr>
+        <w:t xml:space="preserve"> </w:t>
+      </w:r>
+      <w:r>
+        <w:t>Depth Map using SAD metric, SGM</w:t>
+      </w:r>
+    </w:p>
+    <w:p>
+      <w:pPr>
+        <w:pStyle w:val="ListParagraph"/>
+        <w:keepNext/>
+        <w:spacing w:line="360" w:lineRule="auto"/>
+        <w:ind w:left="-142"/>
+        <w:jc w:val="center"/>
+      </w:pPr>
+      <w:r>
+        <w:rPr>
+          <w:rFonts w:ascii="Cambria Math" w:eastAsiaTheme="minorEastAsia" w:hAnsi="Cambria Math" w:cstheme="majorBidi"/>
+          <w:iCs/>
+          <w:sz w:val="24"/>
+          <w:szCs w:val="24"/>
+        </w:rPr>
+        <w:drawing>
+          <wp:inline distT="0" distB="0" distL="0" distR="0" wp14:anchorId="17C4B46D" wp14:editId="744041B9">
+            <wp:extent cx="4832819" cy="3060000"/>
+            <wp:effectExtent l="0" t="0" r="6350" b="7620"/>
+            <wp:docPr id="15" name="Picture 15" descr="Graphical user interface&#10;&#10;Description automatically generated with medium confidence"/>
+            <wp:cNvGraphicFramePr>
+              <a:graphicFrameLocks xmlns:a="http://schemas.openxmlformats.org/drawingml/2006/main" noChangeAspect="1"/>
+            </wp:cNvGraphicFramePr>
+            <a:graphic xmlns:a="http://schemas.openxmlformats.org/drawingml/2006/main">
+              <a:graphicData uri="http://schemas.openxmlformats.org/drawingml/2006/picture">
+                <pic:pic xmlns:pic="http://schemas.openxmlformats.org/drawingml/2006/picture">
+                  <pic:nvPicPr>
+                    <pic:cNvPr id="15" name="Picture 15" descr="Graphical user interface&#10;&#10;Description automatically generated with medium confidence"/>
+                    <pic:cNvPicPr/>
+                  </pic:nvPicPr>
+                  <pic:blipFill rotWithShape="1">
+                    <a:blip r:embed="rId22"/>
+                    <a:srcRect t="7755" b="7829"/>
+                    <a:stretch/>
+                  </pic:blipFill>
+                  <pic:spPr bwMode="auto">
+                    <a:xfrm>
+                      <a:off x="0" y="0"/>
+                      <a:ext cx="4832819" cy="3060000"/>
+                    </a:xfrm>
+                    <a:prstGeom prst="rect">
+                      <a:avLst/>
+                    </a:prstGeom>
+                    <a:ln>
+                      <a:noFill/>
+                    </a:ln>
+                    <a:extLst>
+                      <a:ext uri="{53640926-AAD7-44D8-BBD7-CCE9431645EC}">
+                        <a14:shadowObscured xmlns:a14="http://schemas.microsoft.com/office/drawing/2010/main"/>
+                      </a:ext>
+                    </a:extLst>
+                  </pic:spPr>
+                </pic:pic>
+              </a:graphicData>
+            </a:graphic>
+          </wp:inline>
+        </w:drawing>
+      </w:r>
+    </w:p>
+    <w:p>
+      <w:pPr>
+        <w:pStyle w:val="Caption"/>
+        <w:jc w:val="center"/>
+      </w:pPr>
+      <w:r>
+        <w:t xml:space="preserve">Figure </w:t>
+      </w:r>
+      <w:r>
+        <w:fldChar w:fldCharType="begin"/>
+      </w:r>
+      <w:r>
+        <w:instrText xml:space="preserve"> SEQ Figure \* ARABIC </w:instrText>
+      </w:r>
+      <w:r>
+        <w:fldChar w:fldCharType="separate"/>
+      </w:r>
+      <w:r>
+        <w:rPr>
+          <w:noProof/>
+        </w:rPr>
+        <w:t>13</w:t>
+      </w:r>
+      <w:r>
+        <w:fldChar w:fldCharType="end"/>
+      </w:r>
+      <w:r>
+        <w:t xml:space="preserve"> Depth Map using SAD metric, </w:t>
+      </w:r>
+      <w:r>
+        <w:t>Gaussian Blur</w:t>
+      </w:r>
+    </w:p>
+    <w:p>
+      <w:pPr>
+        <w:rPr>
+          <w:rFonts w:hint="cs"/>
           <w:rtl/>
         </w:rPr>
       </w:pPr>
     </w:p>
     <w:sectPr>
+      <w:footerReference w:type="default" r:id="rId23"/>
       <w:pgSz w:w="11906" w:h="16838"/>
       <w:pgMar w:top="1440" w:right="1440" w:bottom="1440" w:left="1440" w:header="708" w:footer="708" w:gutter="0"/>
       <w:cols w:space="708"/>
@@ -10005,6 +11462,109 @@
     </w:sectPr>
   </w:body>
 </w:document>
+</file>
+
+<file path=word/endnotes.xml><?xml version="1.0" encoding="utf-8"?>
+<w:endnotes xmlns:wpc="http://schemas.microsoft.com/office/word/2010/wordprocessingCanvas" xmlns:cx="http://schemas.microsoft.com/office/drawing/2014/chartex" xmlns:cx1="http://schemas.microsoft.com/office/drawing/2015/9/8/chartex" xmlns:cx2="http://schemas.microsoft.com/office/drawing/2015/10/21/chartex" xmlns:cx3="http://schemas.microsoft.com/office/drawing/2016/5/9/chartex" xmlns:cx4="http://schemas.microsoft.com/office/drawing/2016/5/10/chartex" xmlns:cx5="http://schemas.microsoft.com/office/drawing/2016/5/11/chartex" xmlns:cx6="http://schemas.microsoft.com/office/drawing/2016/5/12/chartex" xmlns:cx7="http://schemas.microsoft.com/office/drawing/2016/5/13/chartex" xmlns:cx8="http://schemas.microsoft.com/office/drawing/2016/5/14/chartex" xmlns:mc="http://schemas.openxmlformats.org/markup-compatibility/2006" xmlns:aink="http://schemas.microsoft.com/office/drawing/2016/ink" xmlns:am3d="http://schemas.microsoft.com/office/drawing/2017/model3d" xmlns:o="urn:schemas-microsoft-com:office:office" xmlns:oel="http://schemas.microsoft.com/office/2019/extlst" xmlns:r="http://schemas.openxmlformats.org/officeDocument/2006/relationships" xmlns:m="http://schemas.openxmlformats.org/officeDocument/2006/math" xmlns:v="urn:schemas-microsoft-com:vml" xmlns:wp14="http://schemas.microsoft.com/office/word/2010/wordprocessingDrawing" xmlns:wp="http://schemas.openxmlformats.org/drawingml/2006/wordprocessingDrawing" xmlns:w10="urn:schemas-microsoft-com:office:word" xmlns:w="http://schemas.openxmlformats.org/wordprocessingml/2006/main" xmlns:w14="http://schemas.microsoft.com/office/word/2010/wordml" xmlns:w15="http://schemas.microsoft.com/office/word/2012/wordml" xmlns:w16cex="http://schemas.microsoft.com/office/word/2018/wordml/cex" xmlns:w16cid="http://schemas.microsoft.com/office/word/2016/wordml/cid" xmlns:w16="http://schemas.microsoft.com/office/word/2018/wordml" xmlns:w16sdtdh="http://schemas.microsoft.com/office/word/2020/wordml/sdtdatahash" xmlns:w16se="http://schemas.microsoft.com/office/word/2015/wordml/symex" xmlns:wpg="http://schemas.microsoft.com/office/word/2010/wordprocessingGroup" xmlns:wpi="http://schemas.microsoft.com/office/word/2010/wordprocessingInk" xmlns:wne="http://schemas.microsoft.com/office/word/2006/wordml" xmlns:wps="http://schemas.microsoft.com/office/word/2010/wordprocessingShape" mc:Ignorable="w14 w15 w16se w16cid w16 w16cex w16sdtdh wp14">
+  <w:endnote w:type="separator" w:id="-1">
+    <w:p>
+      <w:pPr>
+        <w:spacing w:after="0" w:line="240" w:lineRule="auto"/>
+      </w:pPr>
+      <w:r>
+        <w:separator/>
+      </w:r>
+    </w:p>
+  </w:endnote>
+  <w:endnote w:type="continuationSeparator" w:id="0">
+    <w:p>
+      <w:pPr>
+        <w:spacing w:after="0" w:line="240" w:lineRule="auto"/>
+      </w:pPr>
+      <w:r>
+        <w:continuationSeparator/>
+      </w:r>
+    </w:p>
+  </w:endnote>
+</w:endnotes>
+</file>
+
+<file path=word/footer1.xml><?xml version="1.0" encoding="utf-8"?>
+<w:ftr xmlns:wpc="http://schemas.microsoft.com/office/word/2010/wordprocessingCanvas" xmlns:cx="http://schemas.microsoft.com/office/drawing/2014/chartex" xmlns:cx1="http://schemas.microsoft.com/office/drawing/2015/9/8/chartex" xmlns:cx2="http://schemas.microsoft.com/office/drawing/2015/10/21/chartex" xmlns:cx3="http://schemas.microsoft.com/office/drawing/2016/5/9/chartex" xmlns:cx4="http://schemas.microsoft.com/office/drawing/2016/5/10/chartex" xmlns:cx5="http://schemas.microsoft.com/office/drawing/2016/5/11/chartex" xmlns:cx6="http://schemas.microsoft.com/office/drawing/2016/5/12/chartex" xmlns:cx7="http://schemas.microsoft.com/office/drawing/2016/5/13/chartex" xmlns:cx8="http://schemas.microsoft.com/office/drawing/2016/5/14/chartex" xmlns:mc="http://schemas.openxmlformats.org/markup-compatibility/2006" xmlns:aink="http://schemas.microsoft.com/office/drawing/2016/ink" xmlns:am3d="http://schemas.microsoft.com/office/drawing/2017/model3d" xmlns:o="urn:schemas-microsoft-com:office:office" xmlns:oel="http://schemas.microsoft.com/office/2019/extlst" xmlns:r="http://schemas.openxmlformats.org/officeDocument/2006/relationships" xmlns:m="http://schemas.openxmlformats.org/officeDocument/2006/math" xmlns:v="urn:schemas-microsoft-com:vml" xmlns:wp14="http://schemas.microsoft.com/office/word/2010/wordprocessingDrawing" xmlns:wp="http://schemas.openxmlformats.org/drawingml/2006/wordprocessingDrawing" xmlns:w10="urn:schemas-microsoft-com:office:word" xmlns:w="http://schemas.openxmlformats.org/wordprocessingml/2006/main" xmlns:w14="http://schemas.microsoft.com/office/word/2010/wordml" xmlns:w15="http://schemas.microsoft.com/office/word/2012/wordml" xmlns:w16cex="http://schemas.microsoft.com/office/word/2018/wordml/cex" xmlns:w16cid="http://schemas.microsoft.com/office/word/2016/wordml/cid" xmlns:w16="http://schemas.microsoft.com/office/word/2018/wordml" xmlns:w16sdtdh="http://schemas.microsoft.com/office/word/2020/wordml/sdtdatahash" xmlns:w16se="http://schemas.microsoft.com/office/word/2015/wordml/symex" xmlns:wpg="http://schemas.microsoft.com/office/word/2010/wordprocessingGroup" xmlns:wpi="http://schemas.microsoft.com/office/word/2010/wordprocessingInk" xmlns:wne="http://schemas.microsoft.com/office/word/2006/wordml" xmlns:wps="http://schemas.microsoft.com/office/word/2010/wordprocessingShape" mc:Ignorable="w14 w15 w16se w16cid w16 w16cex w16sdtdh wp14">
+  <w:sdt>
+    <w:sdtPr>
+      <w:id w:val="1159506178"/>
+      <w:docPartObj>
+        <w:docPartGallery w:val="Page Numbers (Bottom of Page)"/>
+        <w:docPartUnique/>
+      </w:docPartObj>
+    </w:sdtPr>
+    <w:sdtEndPr>
+      <w:rPr>
+        <w:noProof/>
+      </w:rPr>
+    </w:sdtEndPr>
+    <w:sdtContent>
+      <w:p>
+        <w:pPr>
+          <w:pStyle w:val="Footer"/>
+          <w:jc w:val="center"/>
+        </w:pPr>
+        <w:r>
+          <w:fldChar w:fldCharType="begin"/>
+        </w:r>
+        <w:r>
+          <w:instrText xml:space="preserve"> PAGE   \* MERGEFORMAT </w:instrText>
+        </w:r>
+        <w:r>
+          <w:fldChar w:fldCharType="separate"/>
+        </w:r>
+        <w:r>
+          <w:rPr>
+            <w:noProof/>
+          </w:rPr>
+          <w:t>2</w:t>
+        </w:r>
+        <w:r>
+          <w:rPr>
+            <w:noProof/>
+          </w:rPr>
+          <w:fldChar w:fldCharType="end"/>
+        </w:r>
+      </w:p>
+    </w:sdtContent>
+  </w:sdt>
+  <w:p>
+    <w:pPr>
+      <w:pStyle w:val="Footer"/>
+    </w:pPr>
+  </w:p>
+</w:ftr>
+</file>
+
+<file path=word/footnotes.xml><?xml version="1.0" encoding="utf-8"?>
+<w:footnotes xmlns:wpc="http://schemas.microsoft.com/office/word/2010/wordprocessingCanvas" xmlns:cx="http://schemas.microsoft.com/office/drawing/2014/chartex" xmlns:cx1="http://schemas.microsoft.com/office/drawing/2015/9/8/chartex" xmlns:cx2="http://schemas.microsoft.com/office/drawing/2015/10/21/chartex" xmlns:cx3="http://schemas.microsoft.com/office/drawing/2016/5/9/chartex" xmlns:cx4="http://schemas.microsoft.com/office/drawing/2016/5/10/chartex" xmlns:cx5="http://schemas.microsoft.com/office/drawing/2016/5/11/chartex" xmlns:cx6="http://schemas.microsoft.com/office/drawing/2016/5/12/chartex" xmlns:cx7="http://schemas.microsoft.com/office/drawing/2016/5/13/chartex" xmlns:cx8="http://schemas.microsoft.com/office/drawing/2016/5/14/chartex" xmlns:mc="http://schemas.openxmlformats.org/markup-compatibility/2006" xmlns:aink="http://schemas.microsoft.com/office/drawing/2016/ink" xmlns:am3d="http://schemas.microsoft.com/office/drawing/2017/model3d" xmlns:o="urn:schemas-microsoft-com:office:office" xmlns:oel="http://schemas.microsoft.com/office/2019/extlst" xmlns:r="http://schemas.openxmlformats.org/officeDocument/2006/relationships" xmlns:m="http://schemas.openxmlformats.org/officeDocument/2006/math" xmlns:v="urn:schemas-microsoft-com:vml" xmlns:wp14="http://schemas.microsoft.com/office/word/2010/wordprocessingDrawing" xmlns:wp="http://schemas.openxmlformats.org/drawingml/2006/wordprocessingDrawing" xmlns:w10="urn:schemas-microsoft-com:office:word" xmlns:w="http://schemas.openxmlformats.org/wordprocessingml/2006/main" xmlns:w14="http://schemas.microsoft.com/office/word/2010/wordml" xmlns:w15="http://schemas.microsoft.com/office/word/2012/wordml" xmlns:w16cex="http://schemas.microsoft.com/office/word/2018/wordml/cex" xmlns:w16cid="http://schemas.microsoft.com/office/word/2016/wordml/cid" xmlns:w16="http://schemas.microsoft.com/office/word/2018/wordml" xmlns:w16sdtdh="http://schemas.microsoft.com/office/word/2020/wordml/sdtdatahash" xmlns:w16se="http://schemas.microsoft.com/office/word/2015/wordml/symex" xmlns:wpg="http://schemas.microsoft.com/office/word/2010/wordprocessingGroup" xmlns:wpi="http://schemas.microsoft.com/office/word/2010/wordprocessingInk" xmlns:wne="http://schemas.microsoft.com/office/word/2006/wordml" xmlns:wps="http://schemas.microsoft.com/office/word/2010/wordprocessingShape" mc:Ignorable="w14 w15 w16se w16cid w16 w16cex w16sdtdh wp14">
+  <w:footnote w:type="separator" w:id="-1">
+    <w:p>
+      <w:pPr>
+        <w:spacing w:after="0" w:line="240" w:lineRule="auto"/>
+      </w:pPr>
+      <w:r>
+        <w:separator/>
+      </w:r>
+    </w:p>
+  </w:footnote>
+  <w:footnote w:type="continuationSeparator" w:id="0">
+    <w:p>
+      <w:pPr>
+        <w:spacing w:after="0" w:line="240" w:lineRule="auto"/>
+      </w:pPr>
+      <w:r>
+        <w:continuationSeparator/>
+      </w:r>
+    </w:p>
+  </w:footnote>
+</w:footnotes>
 </file>
 
 <file path=word/numbering.xml><?xml version="1.0" encoding="utf-8"?>
@@ -10904,6 +12464,69 @@
       <w:lang w:val="en-IL" w:eastAsia="en-IL"/>
     </w:rPr>
   </w:style>
+  <w:style w:type="paragraph" w:styleId="Caption">
+    <w:name w:val="caption"/>
+    <w:basedOn w:val="Normal"/>
+    <w:next w:val="Normal"/>
+    <w:uiPriority w:val="35"/>
+    <w:unhideWhenUsed/>
+    <w:qFormat/>
+    <w:rsid w:val="00897C8E"/>
+    <w:pPr>
+      <w:spacing w:after="200" w:line="240" w:lineRule="auto"/>
+    </w:pPr>
+    <w:rPr>
+      <w:i/>
+      <w:iCs/>
+      <w:color w:val="44546A" w:themeColor="text2"/>
+      <w:sz w:val="18"/>
+      <w:szCs w:val="18"/>
+    </w:rPr>
+  </w:style>
+  <w:style w:type="paragraph" w:styleId="Header">
+    <w:name w:val="header"/>
+    <w:basedOn w:val="Normal"/>
+    <w:link w:val="HeaderChar"/>
+    <w:uiPriority w:val="99"/>
+    <w:unhideWhenUsed/>
+    <w:rsid w:val="006734D5"/>
+    <w:pPr>
+      <w:tabs>
+        <w:tab w:val="center" w:pos="4513"/>
+        <w:tab w:val="right" w:pos="9026"/>
+      </w:tabs>
+      <w:spacing w:after="0" w:line="240" w:lineRule="auto"/>
+    </w:pPr>
+  </w:style>
+  <w:style w:type="character" w:customStyle="1" w:styleId="HeaderChar">
+    <w:name w:val="Header Char"/>
+    <w:basedOn w:val="DefaultParagraphFont"/>
+    <w:link w:val="Header"/>
+    <w:uiPriority w:val="99"/>
+    <w:rsid w:val="006734D5"/>
+  </w:style>
+  <w:style w:type="paragraph" w:styleId="Footer">
+    <w:name w:val="footer"/>
+    <w:basedOn w:val="Normal"/>
+    <w:link w:val="FooterChar"/>
+    <w:uiPriority w:val="99"/>
+    <w:unhideWhenUsed/>
+    <w:rsid w:val="006734D5"/>
+    <w:pPr>
+      <w:tabs>
+        <w:tab w:val="center" w:pos="4513"/>
+        <w:tab w:val="right" w:pos="9026"/>
+      </w:tabs>
+      <w:spacing w:after="0" w:line="240" w:lineRule="auto"/>
+    </w:pPr>
+  </w:style>
+  <w:style w:type="character" w:customStyle="1" w:styleId="FooterChar">
+    <w:name w:val="Footer Char"/>
+    <w:basedOn w:val="DefaultParagraphFont"/>
+    <w:link w:val="Footer"/>
+    <w:uiPriority w:val="99"/>
+    <w:rsid w:val="006734D5"/>
+  </w:style>
 </w:styles>
 </file>
 
@@ -11200,4 +12823,16 @@
     </a:ext>
   </a:extLst>
 </a:theme>
+</file>
+
+<file path=customXml/item1.xml><?xml version="1.0" encoding="utf-8"?>
+<b:Sources xmlns:b="http://schemas.openxmlformats.org/officeDocument/2006/bibliography" xmlns="http://schemas.openxmlformats.org/officeDocument/2006/bibliography" SelectedStyle="\APASixthEditionOfficeOnline.xsl" StyleName="APA" Version="6"/>
+</file>
+
+<file path=customXml/itemProps1.xml><?xml version="1.0" encoding="utf-8"?>
+<ds:datastoreItem xmlns:ds="http://schemas.openxmlformats.org/officeDocument/2006/customXml" ds:itemID="{8F01A126-9332-41C2-B62C-2D4493882AC1}">
+  <ds:schemaRefs>
+    <ds:schemaRef ds:uri="http://schemas.openxmlformats.org/officeDocument/2006/bibliography"/>
+  </ds:schemaRefs>
+</ds:datastoreItem>
 </file>
</xml_diff>

<commit_message>
Add final word doc
</commit_message>
<xml_diff>
--- a/assignment2_ID1_315026294_ID2_313472417.docx
+++ b/assignment2_ID1_315026294_ID2_313472417.docx
@@ -1472,6 +1472,7 @@
           <w:szCs w:val="24"/>
         </w:rPr>
       </w:pPr>
+      <w:proofErr w:type="gramStart"/>
       <w:r>
         <w:rPr>
           <w:rFonts w:ascii="Cambria Math" w:eastAsiaTheme="minorEastAsia" w:hAnsi="Cambria Math" w:cstheme="majorBidi"/>
@@ -1481,16 +1482,46 @@
           <w:sz w:val="24"/>
           <w:szCs w:val="24"/>
         </w:rPr>
-        <w:t>ssdd(1,2,2):</w:t>
-      </w:r>
-      <w:r>
-        <w:rPr>
-          <w:rFonts w:ascii="Cambria Math" w:eastAsiaTheme="minorEastAsia" w:hAnsi="Cambria Math" w:cstheme="majorBidi"/>
-          <w:iCs/>
-          <w:sz w:val="24"/>
-          <w:szCs w:val="24"/>
-        </w:rPr>
-        <w:t xml:space="preserve"> corresponds to row =1, column 2 and disparity value=0.</w:t>
+        <w:t>ssdd(</w:t>
+      </w:r>
+      <w:proofErr w:type="gramEnd"/>
+      <w:r>
+        <w:rPr>
+          <w:rFonts w:ascii="Cambria Math" w:eastAsiaTheme="minorEastAsia" w:hAnsi="Cambria Math" w:cstheme="majorBidi"/>
+          <w:b/>
+          <w:bCs/>
+          <w:iCs/>
+          <w:sz w:val="24"/>
+          <w:szCs w:val="24"/>
+        </w:rPr>
+        <w:t>1,2,2):</w:t>
+      </w:r>
+      <w:r>
+        <w:rPr>
+          <w:rFonts w:ascii="Cambria Math" w:eastAsiaTheme="minorEastAsia" w:hAnsi="Cambria Math" w:cstheme="majorBidi"/>
+          <w:iCs/>
+          <w:sz w:val="24"/>
+          <w:szCs w:val="24"/>
+        </w:rPr>
+        <w:t xml:space="preserve"> corresponds to row=1, column</w:t>
+      </w:r>
+      <w:r>
+        <w:rPr>
+          <w:rFonts w:ascii="Cambria Math" w:eastAsiaTheme="minorEastAsia" w:hAnsi="Cambria Math" w:cstheme="majorBidi"/>
+          <w:iCs/>
+          <w:sz w:val="24"/>
+          <w:szCs w:val="24"/>
+        </w:rPr>
+        <w:t>=</w:t>
+      </w:r>
+      <w:r>
+        <w:rPr>
+          <w:rFonts w:ascii="Cambria Math" w:eastAsiaTheme="minorEastAsia" w:hAnsi="Cambria Math" w:cstheme="majorBidi"/>
+          <w:iCs/>
+          <w:sz w:val="24"/>
+          <w:szCs w:val="24"/>
+        </w:rPr>
+        <w:t>2 and disparity value=0.</w:t>
       </w:r>
     </w:p>
     <w:p>
@@ -1511,7 +1542,45 @@
           <w:sz w:val="24"/>
           <w:szCs w:val="24"/>
         </w:rPr>
-        <w:t>In order to compute the ssdd(1,2,2), we need to take a 3x3 window around the pixel in row=1, column=2 in the left image, and a window around the pixel in row=1, column=2 in the right image:</w:t>
+        <w:t xml:space="preserve">In order to compute the </w:t>
+      </w:r>
+      <w:proofErr w:type="gramStart"/>
+      <w:r>
+        <w:rPr>
+          <w:rFonts w:ascii="Cambria Math" w:eastAsiaTheme="minorEastAsia" w:hAnsi="Cambria Math" w:cstheme="majorBidi"/>
+          <w:iCs/>
+          <w:sz w:val="24"/>
+          <w:szCs w:val="24"/>
+        </w:rPr>
+        <w:t>ssdd(</w:t>
+      </w:r>
+      <w:proofErr w:type="gramEnd"/>
+      <w:r>
+        <w:rPr>
+          <w:rFonts w:ascii="Cambria Math" w:eastAsiaTheme="minorEastAsia" w:hAnsi="Cambria Math" w:cstheme="majorBidi"/>
+          <w:iCs/>
+          <w:sz w:val="24"/>
+          <w:szCs w:val="24"/>
+        </w:rPr>
+        <w:t>1,2,2), we need to take a 3x3 window around the pixel in row=1, column=2 in the left image, and a window around the pixel in row=1, column=2 in the right image</w:t>
+      </w:r>
+      <w:r>
+        <w:rPr>
+          <w:rFonts w:ascii="Cambria Math" w:eastAsiaTheme="minorEastAsia" w:hAnsi="Cambria Math" w:cstheme="majorBidi"/>
+          <w:iCs/>
+          <w:sz w:val="24"/>
+          <w:szCs w:val="24"/>
+        </w:rPr>
+        <w:t xml:space="preserve"> (since the disparity value is 0)</w:t>
+      </w:r>
+      <w:r>
+        <w:rPr>
+          <w:rFonts w:ascii="Cambria Math" w:eastAsiaTheme="minorEastAsia" w:hAnsi="Cambria Math" w:cstheme="majorBidi"/>
+          <w:iCs/>
+          <w:sz w:val="24"/>
+          <w:szCs w:val="24"/>
+        </w:rPr>
+        <w:t>:</w:t>
       </w:r>
     </w:p>
     <w:p>
@@ -2814,7 +2883,25 @@
           <w:sz w:val="24"/>
           <w:szCs w:val="24"/>
         </w:rPr>
-        <w:t xml:space="preserve"> will be identical to the one calculated in the questionnaire (values in each window are the same).</w:t>
+        <w:t xml:space="preserve"> will be identical to the one calculated in the questionnaire (</w:t>
+      </w:r>
+      <w:r>
+        <w:rPr>
+          <w:rFonts w:ascii="Cambria Math" w:eastAsiaTheme="minorEastAsia" w:hAnsi="Cambria Math" w:cstheme="majorBidi"/>
+          <w:iCs/>
+          <w:sz w:val="24"/>
+          <w:szCs w:val="24"/>
+        </w:rPr>
+        <w:t xml:space="preserve">pixel </w:t>
+      </w:r>
+      <w:r>
+        <w:rPr>
+          <w:rFonts w:ascii="Cambria Math" w:eastAsiaTheme="minorEastAsia" w:hAnsi="Cambria Math" w:cstheme="majorBidi"/>
+          <w:iCs/>
+          <w:sz w:val="24"/>
+          <w:szCs w:val="24"/>
+        </w:rPr>
+        <w:t>values in each window are the same).</w:t>
       </w:r>
     </w:p>
     <w:p>
@@ -2828,14 +2915,61 @@
           <w:szCs w:val="24"/>
         </w:rPr>
       </w:pPr>
-      <w:r>
-        <w:rPr>
-          <w:rFonts w:ascii="Cambria Math" w:eastAsiaTheme="minorEastAsia" w:hAnsi="Cambria Math" w:cstheme="majorBidi"/>
-          <w:iCs/>
-          <w:sz w:val="24"/>
-          <w:szCs w:val="24"/>
-        </w:rPr>
-        <w:t>sdd(1,2,2) = 426</w:t>
+      <w:proofErr w:type="gramStart"/>
+      <w:r>
+        <w:rPr>
+          <w:rFonts w:ascii="Cambria Math" w:eastAsiaTheme="minorEastAsia" w:hAnsi="Cambria Math" w:cstheme="majorBidi"/>
+          <w:iCs/>
+          <w:sz w:val="24"/>
+          <w:szCs w:val="24"/>
+        </w:rPr>
+        <w:t>s</w:t>
+      </w:r>
+      <w:r>
+        <w:rPr>
+          <w:rFonts w:ascii="Cambria Math" w:eastAsiaTheme="minorEastAsia" w:hAnsi="Cambria Math" w:cstheme="majorBidi"/>
+          <w:iCs/>
+          <w:sz w:val="24"/>
+          <w:szCs w:val="24"/>
+        </w:rPr>
+        <w:t>s</w:t>
+      </w:r>
+      <w:r>
+        <w:rPr>
+          <w:rFonts w:ascii="Cambria Math" w:eastAsiaTheme="minorEastAsia" w:hAnsi="Cambria Math" w:cstheme="majorBidi"/>
+          <w:iCs/>
+          <w:sz w:val="24"/>
+          <w:szCs w:val="24"/>
+        </w:rPr>
+        <w:t>d</w:t>
+      </w:r>
+      <w:r>
+        <w:rPr>
+          <w:rFonts w:ascii="Cambria Math" w:eastAsiaTheme="minorEastAsia" w:hAnsi="Cambria Math" w:cstheme="majorBidi"/>
+          <w:iCs/>
+          <w:sz w:val="24"/>
+          <w:szCs w:val="24"/>
+        </w:rPr>
+        <w:t>d</w:t>
+      </w:r>
+      <w:r>
+        <w:rPr>
+          <w:rFonts w:ascii="Cambria Math" w:eastAsiaTheme="minorEastAsia" w:hAnsi="Cambria Math" w:cstheme="majorBidi"/>
+          <w:iCs/>
+          <w:sz w:val="24"/>
+          <w:szCs w:val="24"/>
+        </w:rPr>
+        <w:t>(</w:t>
+      </w:r>
+      <w:proofErr w:type="gramEnd"/>
+      <w:r>
+        <w:rPr>
+          <w:rFonts w:ascii="Cambria Math" w:eastAsiaTheme="minorEastAsia" w:hAnsi="Cambria Math" w:cstheme="majorBidi"/>
+          <w:iCs/>
+          <w:sz w:val="24"/>
+          <w:szCs w:val="24"/>
+        </w:rPr>
+        <w:t>1,2,2) = 426</w:t>
       </w:r>
     </w:p>
     <w:p>
@@ -2854,6 +2988,7 @@
           <w:szCs w:val="24"/>
         </w:rPr>
       </w:pPr>
+      <w:proofErr w:type="gramStart"/>
       <w:r>
         <w:rPr>
           <w:rFonts w:ascii="Cambria Math" w:eastAsiaTheme="minorEastAsia" w:hAnsi="Cambria Math" w:cstheme="majorBidi"/>
@@ -2863,7 +2998,19 @@
           <w:sz w:val="24"/>
           <w:szCs w:val="24"/>
         </w:rPr>
-        <w:t>ssdd(1,2,3):</w:t>
+        <w:t>ssdd(</w:t>
+      </w:r>
+      <w:proofErr w:type="gramEnd"/>
+      <w:r>
+        <w:rPr>
+          <w:rFonts w:ascii="Cambria Math" w:eastAsiaTheme="minorEastAsia" w:hAnsi="Cambria Math" w:cstheme="majorBidi"/>
+          <w:b/>
+          <w:bCs/>
+          <w:iCs/>
+          <w:sz w:val="24"/>
+          <w:szCs w:val="24"/>
+        </w:rPr>
+        <w:t>1,2,3):</w:t>
       </w:r>
       <w:r>
         <w:rPr>
@@ -2912,7 +3059,27 @@
           <w:szCs w:val="24"/>
         </w:rPr>
         <w:lastRenderedPageBreak/>
-        <w:t>In order to compute the ssdd(1,2,</w:t>
+        <w:t xml:space="preserve">In order to compute the </w:t>
+      </w:r>
+      <w:proofErr w:type="gramStart"/>
+      <w:r>
+        <w:rPr>
+          <w:rFonts w:ascii="Cambria Math" w:eastAsiaTheme="minorEastAsia" w:hAnsi="Cambria Math" w:cstheme="majorBidi"/>
+          <w:iCs/>
+          <w:sz w:val="24"/>
+          <w:szCs w:val="24"/>
+        </w:rPr>
+        <w:t>ssdd(</w:t>
+      </w:r>
+      <w:proofErr w:type="gramEnd"/>
+      <w:r>
+        <w:rPr>
+          <w:rFonts w:ascii="Cambria Math" w:eastAsiaTheme="minorEastAsia" w:hAnsi="Cambria Math" w:cstheme="majorBidi"/>
+          <w:iCs/>
+          <w:sz w:val="24"/>
+          <w:szCs w:val="24"/>
+        </w:rPr>
+        <w:t>1,2,</w:t>
       </w:r>
       <w:r>
         <w:rPr>
@@ -4245,7 +4412,45 @@
           <w:sz w:val="24"/>
           <w:szCs w:val="24"/>
         </w:rPr>
-        <w:t>The sum of squared differences between the two windows is the same as before (values in each window are the same).</w:t>
+        <w:t xml:space="preserve">The sum of squared differences between the two windows is the same as before </w:t>
+      </w:r>
+      <w:proofErr w:type="gramStart"/>
+      <w:r>
+        <w:rPr>
+          <w:rFonts w:ascii="Cambria Math" w:eastAsiaTheme="minorEastAsia" w:hAnsi="Cambria Math" w:cstheme="majorBidi"/>
+          <w:iCs/>
+          <w:sz w:val="24"/>
+          <w:szCs w:val="24"/>
+        </w:rPr>
+        <w:t>(</w:t>
+      </w:r>
+      <w:r>
+        <w:rPr>
+          <w:rFonts w:ascii="Cambria Math" w:eastAsiaTheme="minorEastAsia" w:hAnsi="Cambria Math" w:cstheme="majorBidi"/>
+          <w:iCs/>
+          <w:sz w:val="24"/>
+          <w:szCs w:val="24"/>
+        </w:rPr>
+        <w:t xml:space="preserve"> pixel</w:t>
+      </w:r>
+      <w:proofErr w:type="gramEnd"/>
+      <w:r>
+        <w:rPr>
+          <w:rFonts w:ascii="Cambria Math" w:eastAsiaTheme="minorEastAsia" w:hAnsi="Cambria Math" w:cstheme="majorBidi"/>
+          <w:iCs/>
+          <w:sz w:val="24"/>
+          <w:szCs w:val="24"/>
+        </w:rPr>
+        <w:t xml:space="preserve"> </w:t>
+      </w:r>
+      <w:r>
+        <w:rPr>
+          <w:rFonts w:ascii="Cambria Math" w:eastAsiaTheme="minorEastAsia" w:hAnsi="Cambria Math" w:cstheme="majorBidi"/>
+          <w:iCs/>
+          <w:sz w:val="24"/>
+          <w:szCs w:val="24"/>
+        </w:rPr>
+        <w:t>values in each window are the same).</w:t>
       </w:r>
     </w:p>
     <w:p>
@@ -4259,14 +4464,25 @@
           <w:szCs w:val="24"/>
         </w:rPr>
       </w:pPr>
-      <w:r>
-        <w:rPr>
-          <w:rFonts w:ascii="Cambria Math" w:eastAsiaTheme="minorEastAsia" w:hAnsi="Cambria Math" w:cstheme="majorBidi"/>
-          <w:iCs/>
-          <w:sz w:val="24"/>
-          <w:szCs w:val="24"/>
-        </w:rPr>
-        <w:t>ssdd(1,2,3) = 426</w:t>
+      <w:proofErr w:type="gramStart"/>
+      <w:r>
+        <w:rPr>
+          <w:rFonts w:ascii="Cambria Math" w:eastAsiaTheme="minorEastAsia" w:hAnsi="Cambria Math" w:cstheme="majorBidi"/>
+          <w:iCs/>
+          <w:sz w:val="24"/>
+          <w:szCs w:val="24"/>
+        </w:rPr>
+        <w:t>ssdd(</w:t>
+      </w:r>
+      <w:proofErr w:type="gramEnd"/>
+      <w:r>
+        <w:rPr>
+          <w:rFonts w:ascii="Cambria Math" w:eastAsiaTheme="minorEastAsia" w:hAnsi="Cambria Math" w:cstheme="majorBidi"/>
+          <w:iCs/>
+          <w:sz w:val="24"/>
+          <w:szCs w:val="24"/>
+        </w:rPr>
+        <w:t>1,2,3) = 426</w:t>
       </w:r>
     </w:p>
     <w:p>
@@ -4285,6 +4501,7 @@
           <w:szCs w:val="24"/>
         </w:rPr>
       </w:pPr>
+      <w:proofErr w:type="gramStart"/>
       <w:r>
         <w:rPr>
           <w:rFonts w:ascii="Cambria Math" w:eastAsiaTheme="minorEastAsia" w:hAnsi="Cambria Math" w:cstheme="majorBidi"/>
@@ -4294,7 +4511,19 @@
           <w:sz w:val="24"/>
           <w:szCs w:val="24"/>
         </w:rPr>
-        <w:t>ssdd(2,3,0):</w:t>
+        <w:t>ssdd(</w:t>
+      </w:r>
+      <w:proofErr w:type="gramEnd"/>
+      <w:r>
+        <w:rPr>
+          <w:rFonts w:ascii="Cambria Math" w:eastAsiaTheme="minorEastAsia" w:hAnsi="Cambria Math" w:cstheme="majorBidi"/>
+          <w:b/>
+          <w:bCs/>
+          <w:iCs/>
+          <w:sz w:val="24"/>
+          <w:szCs w:val="24"/>
+        </w:rPr>
+        <w:t>2,3,0):</w:t>
       </w:r>
       <w:r>
         <w:rPr>
@@ -4378,8 +4607,19 @@
           <w:sz w:val="24"/>
           <w:szCs w:val="24"/>
         </w:rPr>
-        <w:t>In order to compute the ssdd(</w:t>
-      </w:r>
+        <w:t xml:space="preserve">In order to compute the </w:t>
+      </w:r>
+      <w:proofErr w:type="gramStart"/>
+      <w:r>
+        <w:rPr>
+          <w:rFonts w:ascii="Cambria Math" w:eastAsiaTheme="minorEastAsia" w:hAnsi="Cambria Math" w:cstheme="majorBidi"/>
+          <w:iCs/>
+          <w:sz w:val="24"/>
+          <w:szCs w:val="24"/>
+        </w:rPr>
+        <w:t>ssdd(</w:t>
+      </w:r>
+      <w:proofErr w:type="gramEnd"/>
       <w:r>
         <w:rPr>
           <w:rFonts w:ascii="Cambria Math" w:eastAsiaTheme="minorEastAsia" w:hAnsi="Cambria Math" w:cstheme="majorBidi"/>
@@ -6120,14 +6360,25 @@
           <w:szCs w:val="24"/>
         </w:rPr>
       </w:pPr>
-      <w:r>
-        <w:rPr>
-          <w:rFonts w:ascii="Cambria Math" w:eastAsiaTheme="minorEastAsia" w:hAnsi="Cambria Math" w:cstheme="majorBidi"/>
-          <w:iCs/>
-          <w:sz w:val="24"/>
-          <w:szCs w:val="24"/>
-        </w:rPr>
-        <w:t>.^2 = 36+49+64+100+121+144+196+225+256=</w:t>
+      <w:proofErr w:type="gramStart"/>
+      <w:r>
+        <w:rPr>
+          <w:rFonts w:ascii="Cambria Math" w:eastAsiaTheme="minorEastAsia" w:hAnsi="Cambria Math" w:cstheme="majorBidi"/>
+          <w:iCs/>
+          <w:sz w:val="24"/>
+          <w:szCs w:val="24"/>
+        </w:rPr>
+        <w:t>.^</w:t>
+      </w:r>
+      <w:proofErr w:type="gramEnd"/>
+      <w:r>
+        <w:rPr>
+          <w:rFonts w:ascii="Cambria Math" w:eastAsiaTheme="minorEastAsia" w:hAnsi="Cambria Math" w:cstheme="majorBidi"/>
+          <w:iCs/>
+          <w:sz w:val="24"/>
+          <w:szCs w:val="24"/>
+        </w:rPr>
+        <w:t>2 = 36+49+64+100+121+144+196+225+256=</w:t>
       </w:r>
       <w:r>
         <w:rPr>
@@ -6171,6 +6422,7 @@
           <w:szCs w:val="24"/>
         </w:rPr>
       </w:pPr>
+      <w:proofErr w:type="gramStart"/>
       <w:r>
         <w:rPr>
           <w:rFonts w:ascii="Cambria Math" w:eastAsiaTheme="minorEastAsia" w:hAnsi="Cambria Math" w:cstheme="majorBidi"/>
@@ -6180,7 +6432,19 @@
           <w:sz w:val="24"/>
           <w:szCs w:val="24"/>
         </w:rPr>
-        <w:t xml:space="preserve">ssdd(2,3,1): </w:t>
+        <w:t>ssdd(</w:t>
+      </w:r>
+      <w:proofErr w:type="gramEnd"/>
+      <w:r>
+        <w:rPr>
+          <w:rFonts w:ascii="Cambria Math" w:eastAsiaTheme="minorEastAsia" w:hAnsi="Cambria Math" w:cstheme="majorBidi"/>
+          <w:b/>
+          <w:bCs/>
+          <w:iCs/>
+          <w:sz w:val="24"/>
+          <w:szCs w:val="24"/>
+        </w:rPr>
+        <w:t xml:space="preserve">2,3,1): </w:t>
       </w:r>
       <w:r>
         <w:rPr>
@@ -6274,7 +6538,27 @@
           <w:sz w:val="24"/>
           <w:szCs w:val="24"/>
         </w:rPr>
-        <w:t>n order to compute the ssdd(2,3,</w:t>
+        <w:t xml:space="preserve">n order to compute the </w:t>
+      </w:r>
+      <w:proofErr w:type="gramStart"/>
+      <w:r>
+        <w:rPr>
+          <w:rFonts w:ascii="Cambria Math" w:eastAsiaTheme="minorEastAsia" w:hAnsi="Cambria Math" w:cstheme="majorBidi"/>
+          <w:iCs/>
+          <w:sz w:val="24"/>
+          <w:szCs w:val="24"/>
+        </w:rPr>
+        <w:t>ssdd(</w:t>
+      </w:r>
+      <w:proofErr w:type="gramEnd"/>
+      <w:r>
+        <w:rPr>
+          <w:rFonts w:ascii="Cambria Math" w:eastAsiaTheme="minorEastAsia" w:hAnsi="Cambria Math" w:cstheme="majorBidi"/>
+          <w:iCs/>
+          <w:sz w:val="24"/>
+          <w:szCs w:val="24"/>
+        </w:rPr>
+        <w:t>2,3,</w:t>
       </w:r>
       <w:r>
         <w:rPr>
@@ -7630,7 +7914,25 @@
           <w:sz w:val="24"/>
           <w:szCs w:val="24"/>
         </w:rPr>
-        <w:t>The sum of squared differences between the two windows will be the same as calculated above (the values in each window is the same):</w:t>
+        <w:t>The sum of squared differences between the two windows will be the same as calculated above (</w:t>
+      </w:r>
+      <w:r>
+        <w:rPr>
+          <w:rFonts w:ascii="Cambria Math" w:eastAsiaTheme="minorEastAsia" w:hAnsi="Cambria Math" w:cstheme="majorBidi"/>
+          <w:iCs/>
+          <w:sz w:val="24"/>
+          <w:szCs w:val="24"/>
+        </w:rPr>
+        <w:t>pixel</w:t>
+      </w:r>
+      <w:r>
+        <w:rPr>
+          <w:rFonts w:ascii="Cambria Math" w:eastAsiaTheme="minorEastAsia" w:hAnsi="Cambria Math" w:cstheme="majorBidi"/>
+          <w:iCs/>
+          <w:sz w:val="24"/>
+          <w:szCs w:val="24"/>
+        </w:rPr>
+        <w:t xml:space="preserve"> values in each window is the same):</w:t>
       </w:r>
     </w:p>
     <w:p>
@@ -7644,6 +7946,7 @@
           <w:szCs w:val="24"/>
         </w:rPr>
       </w:pPr>
+      <w:proofErr w:type="gramStart"/>
       <w:r>
         <w:rPr>
           <w:rFonts w:ascii="Cambria Math" w:eastAsiaTheme="minorEastAsia" w:hAnsi="Cambria Math" w:cstheme="majorBidi"/>
@@ -7653,6 +7956,7 @@
         </w:rPr>
         <w:t>ssdd(</w:t>
       </w:r>
+      <w:proofErr w:type="gramEnd"/>
       <w:r>
         <w:rPr>
           <w:rFonts w:ascii="Cambria Math" w:eastAsiaTheme="minorEastAsia" w:hAnsi="Cambria Math" w:cstheme="majorBidi"/>
@@ -7887,14 +8191,27 @@
       <w:r>
         <w:t xml:space="preserve">Figure </w:t>
       </w:r>
-      <w:fldSimple w:instr=" SEQ Figure \* ARABIC ">
-        <w:r>
-          <w:rPr>
-            <w:noProof/>
-          </w:rPr>
-          <w:t>1</w:t>
-        </w:r>
-      </w:fldSimple>
+      <w:r>
+        <w:fldChar w:fldCharType="begin"/>
+      </w:r>
+      <w:r>
+        <w:instrText xml:space="preserve"> SEQ Figure \* ARABIC </w:instrText>
+      </w:r>
+      <w:r>
+        <w:fldChar w:fldCharType="separate"/>
+      </w:r>
+      <w:r>
+        <w:rPr>
+          <w:noProof/>
+        </w:rPr>
+        <w:t>1</w:t>
+      </w:r>
+      <w:r>
+        <w:rPr>
+          <w:noProof/>
+        </w:rPr>
+        <w:fldChar w:fldCharType="end"/>
+      </w:r>
       <w:r>
         <w:t xml:space="preserve"> Naive Depth Map</w:t>
       </w:r>
@@ -8006,19 +8323,35 @@
       <w:r>
         <w:t xml:space="preserve">Figure </w:t>
       </w:r>
-      <w:fldSimple w:instr=" SEQ Figure \* ARABIC ">
-        <w:r>
-          <w:rPr>
-            <w:noProof/>
-          </w:rPr>
-          <w:t>2</w:t>
-        </w:r>
-      </w:fldSimple>
+      <w:r>
+        <w:fldChar w:fldCharType="begin"/>
+      </w:r>
+      <w:r>
+        <w:instrText xml:space="preserve"> SEQ Figure \* ARABIC </w:instrText>
+      </w:r>
+      <w:r>
+        <w:fldChar w:fldCharType="separate"/>
+      </w:r>
+      <w:r>
+        <w:rPr>
+          <w:noProof/>
+        </w:rPr>
+        <w:t>2</w:t>
+      </w:r>
+      <w:r>
+        <w:rPr>
+          <w:noProof/>
+        </w:rPr>
+        <w:fldChar w:fldCharType="end"/>
+      </w:r>
       <w:r>
         <w:t xml:space="preserve"> Forward mapping </w:t>
       </w:r>
       <w:r>
-        <w:t>Naive Depth Map</w:t>
+        <w:t xml:space="preserve">Naive </w:t>
+      </w:r>
+      <w:r>
+        <w:t>approach</w:t>
       </w:r>
     </w:p>
     <w:p>
@@ -8139,7 +8472,25 @@
           <w:sz w:val="24"/>
           <w:szCs w:val="24"/>
         </w:rPr>
-        <w:t xml:space="preserve">, it can be seen in the depth image </w:t>
+        <w:t xml:space="preserve">, it can be seen in the depth </w:t>
+      </w:r>
+      <w:r>
+        <w:rPr>
+          <w:rFonts w:ascii="Cambria Math" w:eastAsiaTheme="minorEastAsia" w:hAnsi="Cambria Math" w:cstheme="majorBidi"/>
+          <w:iCs/>
+          <w:sz w:val="24"/>
+          <w:szCs w:val="24"/>
+        </w:rPr>
+        <w:t>map</w:t>
+      </w:r>
+      <w:r>
+        <w:rPr>
+          <w:rFonts w:ascii="Cambria Math" w:eastAsiaTheme="minorEastAsia" w:hAnsi="Cambria Math" w:cstheme="majorBidi"/>
+          <w:iCs/>
+          <w:sz w:val="24"/>
+          <w:szCs w:val="24"/>
+        </w:rPr>
+        <w:t xml:space="preserve"> </w:t>
       </w:r>
       <w:r>
         <w:rPr>
@@ -8193,7 +8544,25 @@
           <w:sz w:val="24"/>
           <w:szCs w:val="24"/>
         </w:rPr>
-        <w:t xml:space="preserve"> I recognized as closer to the camera than the other objects in the image.</w:t>
+        <w:t xml:space="preserve"> </w:t>
+      </w:r>
+      <w:r>
+        <w:rPr>
+          <w:rFonts w:ascii="Cambria Math" w:eastAsiaTheme="minorEastAsia" w:hAnsi="Cambria Math" w:cstheme="majorBidi"/>
+          <w:iCs/>
+          <w:sz w:val="24"/>
+          <w:szCs w:val="24"/>
+        </w:rPr>
+        <w:t>is</w:t>
+      </w:r>
+      <w:r>
+        <w:rPr>
+          <w:rFonts w:ascii="Cambria Math" w:eastAsiaTheme="minorEastAsia" w:hAnsi="Cambria Math" w:cstheme="majorBidi"/>
+          <w:iCs/>
+          <w:sz w:val="24"/>
+          <w:szCs w:val="24"/>
+        </w:rPr>
+        <w:t xml:space="preserve"> recognized as closer to the camera than the other objects in the image.</w:t>
       </w:r>
       <w:r>
         <w:rPr>
@@ -8333,7 +8702,25 @@
           <w:sz w:val="24"/>
           <w:szCs w:val="24"/>
         </w:rPr>
-        <w:t>The depth map as obtained using the dynamic programming:</w:t>
+        <w:t xml:space="preserve">The depth map </w:t>
+      </w:r>
+      <w:r>
+        <w:rPr>
+          <w:rFonts w:ascii="Cambria Math" w:eastAsiaTheme="minorEastAsia" w:hAnsi="Cambria Math" w:cstheme="majorBidi"/>
+          <w:iCs/>
+          <w:sz w:val="24"/>
+          <w:szCs w:val="24"/>
+        </w:rPr>
+        <w:t xml:space="preserve">and the forward mapping </w:t>
+      </w:r>
+      <w:r>
+        <w:rPr>
+          <w:rFonts w:ascii="Cambria Math" w:eastAsiaTheme="minorEastAsia" w:hAnsi="Cambria Math" w:cstheme="majorBidi"/>
+          <w:iCs/>
+          <w:sz w:val="24"/>
+          <w:szCs w:val="24"/>
+        </w:rPr>
+        <w:t>as obtained using the dynamic programming:</w:t>
       </w:r>
     </w:p>
     <w:p>
@@ -8403,14 +8790,27 @@
       <w:r>
         <w:t xml:space="preserve">Figure </w:t>
       </w:r>
-      <w:fldSimple w:instr=" SEQ Figure \* ARABIC ">
-        <w:r>
-          <w:rPr>
-            <w:noProof/>
-          </w:rPr>
-          <w:t>3</w:t>
-        </w:r>
-      </w:fldSimple>
+      <w:r>
+        <w:fldChar w:fldCharType="begin"/>
+      </w:r>
+      <w:r>
+        <w:instrText xml:space="preserve"> SEQ Figure \* ARABIC </w:instrText>
+      </w:r>
+      <w:r>
+        <w:fldChar w:fldCharType="separate"/>
+      </w:r>
+      <w:r>
+        <w:rPr>
+          <w:noProof/>
+        </w:rPr>
+        <w:t>3</w:t>
+      </w:r>
+      <w:r>
+        <w:rPr>
+          <w:noProof/>
+        </w:rPr>
+        <w:fldChar w:fldCharType="end"/>
+      </w:r>
       <w:r>
         <w:t xml:space="preserve"> Dynamic Programming Depth Map</w:t>
       </w:r>
@@ -8483,14 +8883,27 @@
       <w:r>
         <w:t xml:space="preserve">Figure </w:t>
       </w:r>
-      <w:fldSimple w:instr=" SEQ Figure \* ARABIC ">
-        <w:r>
-          <w:rPr>
-            <w:noProof/>
-          </w:rPr>
-          <w:t>4</w:t>
-        </w:r>
-      </w:fldSimple>
+      <w:r>
+        <w:fldChar w:fldCharType="begin"/>
+      </w:r>
+      <w:r>
+        <w:instrText xml:space="preserve"> SEQ Figure \* ARABIC </w:instrText>
+      </w:r>
+      <w:r>
+        <w:fldChar w:fldCharType="separate"/>
+      </w:r>
+      <w:r>
+        <w:rPr>
+          <w:noProof/>
+        </w:rPr>
+        <w:t>4</w:t>
+      </w:r>
+      <w:r>
+        <w:rPr>
+          <w:noProof/>
+        </w:rPr>
+        <w:fldChar w:fldCharType="end"/>
+      </w:r>
       <w:r>
         <w:t xml:space="preserve"> </w:t>
       </w:r>
@@ -8515,6 +8928,7 @@
         <w:pStyle w:val="ListParagraph"/>
         <w:spacing w:line="360" w:lineRule="auto"/>
         <w:ind w:left="0"/>
+        <w:jc w:val="both"/>
         <w:rPr>
           <w:rFonts w:ascii="Cambria Math" w:eastAsiaTheme="minorEastAsia" w:hAnsi="Cambria Math" w:cstheme="majorBidi"/>
           <w:iCs/>
@@ -8547,7 +8961,27 @@
           <w:sz w:val="24"/>
           <w:szCs w:val="24"/>
         </w:rPr>
-        <w:t>, the statue, the table and the background), when closer objects are colored in darker color and distanced objects in lighter color. Moreover, the forward mapped image is also less noisy and much smoother</w:t>
+        <w:t xml:space="preserve">, the statue, the </w:t>
+      </w:r>
+      <w:proofErr w:type="gramStart"/>
+      <w:r>
+        <w:rPr>
+          <w:rFonts w:ascii="Cambria Math" w:eastAsiaTheme="minorEastAsia" w:hAnsi="Cambria Math" w:cstheme="majorBidi"/>
+          <w:iCs/>
+          <w:sz w:val="24"/>
+          <w:szCs w:val="24"/>
+        </w:rPr>
+        <w:t>table</w:t>
+      </w:r>
+      <w:proofErr w:type="gramEnd"/>
+      <w:r>
+        <w:rPr>
+          <w:rFonts w:ascii="Cambria Math" w:eastAsiaTheme="minorEastAsia" w:hAnsi="Cambria Math" w:cstheme="majorBidi"/>
+          <w:iCs/>
+          <w:sz w:val="24"/>
+          <w:szCs w:val="24"/>
+        </w:rPr>
+        <w:t xml:space="preserve"> and the background), when closer objects are colored in darker color and distanced objects in lighter color. Moreover, the forward mapped image is also less noisy and much smoother</w:t>
       </w:r>
       <w:r>
         <w:rPr>
@@ -8657,15 +9091,20 @@
         </w:rPr>
         <w:t xml:space="preserve"> </w:t>
       </w:r>
-      <w:r>
-        <w:rPr>
-          <w:rFonts w:ascii="Cambria Math" w:eastAsiaTheme="minorEastAsia" w:hAnsi="Cambria Math" w:cstheme="majorBidi"/>
-          <w:iCs/>
-          <w:sz w:val="24"/>
-          <w:szCs w:val="24"/>
-        </w:rPr>
-        <w:br/>
-      </w:r>
+    </w:p>
+    <w:p>
+      <w:pPr>
+        <w:pStyle w:val="ListParagraph"/>
+        <w:spacing w:line="360" w:lineRule="auto"/>
+        <w:ind w:left="0"/>
+        <w:jc w:val="both"/>
+        <w:rPr>
+          <w:rFonts w:ascii="Cambria Math" w:eastAsiaTheme="minorEastAsia" w:hAnsi="Cambria Math" w:cstheme="majorBidi"/>
+          <w:iCs/>
+          <w:sz w:val="24"/>
+          <w:szCs w:val="24"/>
+        </w:rPr>
+      </w:pPr>
     </w:p>
     <w:p>
       <w:pPr>
@@ -8906,14 +9345,27 @@
       <w:r>
         <w:t xml:space="preserve">Figure </w:t>
       </w:r>
-      <w:fldSimple w:instr=" SEQ Figure \* ARABIC ">
-        <w:r>
-          <w:rPr>
-            <w:noProof/>
-          </w:rPr>
-          <w:t>5</w:t>
-        </w:r>
-      </w:fldSimple>
+      <w:r>
+        <w:fldChar w:fldCharType="begin"/>
+      </w:r>
+      <w:r>
+        <w:instrText xml:space="preserve"> SEQ Figure \* ARABIC </w:instrText>
+      </w:r>
+      <w:r>
+        <w:fldChar w:fldCharType="separate"/>
+      </w:r>
+      <w:r>
+        <w:rPr>
+          <w:noProof/>
+        </w:rPr>
+        <w:t>5</w:t>
+      </w:r>
+      <w:r>
+        <w:rPr>
+          <w:noProof/>
+        </w:rPr>
+        <w:fldChar w:fldCharType="end"/>
+      </w:r>
       <w:r>
         <w:t xml:space="preserve"> SGM Depth Map</w:t>
       </w:r>
@@ -8992,14 +9444,27 @@
       <w:r>
         <w:t xml:space="preserve">Figure </w:t>
       </w:r>
-      <w:fldSimple w:instr=" SEQ Figure \* ARABIC ">
-        <w:r>
-          <w:rPr>
-            <w:noProof/>
-          </w:rPr>
-          <w:t>6</w:t>
-        </w:r>
-      </w:fldSimple>
+      <w:r>
+        <w:fldChar w:fldCharType="begin"/>
+      </w:r>
+      <w:r>
+        <w:instrText xml:space="preserve"> SEQ Figure \* ARABIC </w:instrText>
+      </w:r>
+      <w:r>
+        <w:fldChar w:fldCharType="separate"/>
+      </w:r>
+      <w:r>
+        <w:rPr>
+          <w:noProof/>
+        </w:rPr>
+        <w:t>6</w:t>
+      </w:r>
+      <w:r>
+        <w:rPr>
+          <w:noProof/>
+        </w:rPr>
+        <w:fldChar w:fldCharType="end"/>
+      </w:r>
       <w:r>
         <w:t xml:space="preserve"> SGM Forward Map</w:t>
       </w:r>
@@ -9171,14 +9636,27 @@
       <w:r>
         <w:t xml:space="preserve">Figure </w:t>
       </w:r>
-      <w:fldSimple w:instr=" SEQ Figure \* ARABIC ">
-        <w:r>
-          <w:rPr>
-            <w:noProof/>
-          </w:rPr>
-          <w:t>7</w:t>
-        </w:r>
-      </w:fldSimple>
+      <w:r>
+        <w:fldChar w:fldCharType="begin"/>
+      </w:r>
+      <w:r>
+        <w:instrText xml:space="preserve"> SEQ Figure \* ARABIC </w:instrText>
+      </w:r>
+      <w:r>
+        <w:fldChar w:fldCharType="separate"/>
+      </w:r>
+      <w:r>
+        <w:rPr>
+          <w:noProof/>
+        </w:rPr>
+        <w:t>7</w:t>
+      </w:r>
+      <w:r>
+        <w:rPr>
+          <w:noProof/>
+        </w:rPr>
+        <w:fldChar w:fldCharType="end"/>
+      </w:r>
       <w:r>
         <w:t xml:space="preserve"> Depth Map by Direction</w:t>
       </w:r>
@@ -9681,14 +10159,27 @@
       <w:r>
         <w:t xml:space="preserve">Figure </w:t>
       </w:r>
-      <w:fldSimple w:instr=" SEQ Figure \* ARABIC ">
-        <w:r>
-          <w:rPr>
-            <w:noProof/>
-          </w:rPr>
-          <w:t>8</w:t>
-        </w:r>
-      </w:fldSimple>
+      <w:r>
+        <w:fldChar w:fldCharType="begin"/>
+      </w:r>
+      <w:r>
+        <w:instrText xml:space="preserve"> SEQ Figure \* ARABIC </w:instrText>
+      </w:r>
+      <w:r>
+        <w:fldChar w:fldCharType="separate"/>
+      </w:r>
+      <w:r>
+        <w:rPr>
+          <w:noProof/>
+        </w:rPr>
+        <w:t>8</w:t>
+      </w:r>
+      <w:r>
+        <w:rPr>
+          <w:noProof/>
+        </w:rPr>
+        <w:fldChar w:fldCharType="end"/>
+      </w:r>
       <w:r>
         <w:t xml:space="preserve"> Our Image </w:t>
       </w:r>
@@ -9762,14 +10253,27 @@
       <w:r>
         <w:t xml:space="preserve">Figure </w:t>
       </w:r>
-      <w:fldSimple w:instr=" SEQ Figure \* ARABIC ">
-        <w:r>
-          <w:rPr>
-            <w:noProof/>
-          </w:rPr>
-          <w:t>9</w:t>
-        </w:r>
-      </w:fldSimple>
+      <w:r>
+        <w:fldChar w:fldCharType="begin"/>
+      </w:r>
+      <w:r>
+        <w:instrText xml:space="preserve"> SEQ Figure \* ARABIC </w:instrText>
+      </w:r>
+      <w:r>
+        <w:fldChar w:fldCharType="separate"/>
+      </w:r>
+      <w:r>
+        <w:rPr>
+          <w:noProof/>
+        </w:rPr>
+        <w:t>9</w:t>
+      </w:r>
+      <w:r>
+        <w:rPr>
+          <w:noProof/>
+        </w:rPr>
+        <w:fldChar w:fldCharType="end"/>
+      </w:r>
       <w:r>
         <w:t xml:space="preserve"> Our Image Depth Map</w:t>
       </w:r>
@@ -9777,6 +10281,7 @@
     <w:p>
       <w:pPr>
         <w:spacing w:line="360" w:lineRule="auto"/>
+        <w:jc w:val="both"/>
         <w:rPr>
           <w:rFonts w:ascii="Cambria Math" w:eastAsiaTheme="minorEastAsia" w:hAnsi="Cambria Math" w:cstheme="majorBidi"/>
           <w:iCs/>
@@ -10108,6 +10613,7 @@
         <w:pStyle w:val="ListParagraph"/>
         <w:spacing w:line="360" w:lineRule="auto"/>
         <w:ind w:left="-142"/>
+        <w:jc w:val="both"/>
         <w:rPr>
           <w:rFonts w:ascii="Cambria Math" w:eastAsiaTheme="minorEastAsia" w:hAnsi="Cambria Math" w:cstheme="majorBidi"/>
           <w:iCs/>
@@ -10131,7 +10637,25 @@
           <w:sz w:val="24"/>
           <w:szCs w:val="24"/>
         </w:rPr>
-        <w:t xml:space="preserve">When comparing figure 1 and 10 (Naïve approach) – we can observe that the SAD performed </w:t>
+        <w:t xml:space="preserve">When comparing </w:t>
+      </w:r>
+      <w:r>
+        <w:rPr>
+          <w:rFonts w:ascii="Cambria Math" w:eastAsiaTheme="minorEastAsia" w:hAnsi="Cambria Math" w:cstheme="majorBidi"/>
+          <w:iCs/>
+          <w:sz w:val="24"/>
+          <w:szCs w:val="24"/>
+        </w:rPr>
+        <w:t>figures</w:t>
+      </w:r>
+      <w:r>
+        <w:rPr>
+          <w:rFonts w:ascii="Cambria Math" w:eastAsiaTheme="minorEastAsia" w:hAnsi="Cambria Math" w:cstheme="majorBidi"/>
+          <w:iCs/>
+          <w:sz w:val="24"/>
+          <w:szCs w:val="24"/>
+        </w:rPr>
+        <w:t xml:space="preserve"> 1 and 10 (Naïve approach) – we can observe that the SAD performed </w:t>
       </w:r>
       <w:r>
         <w:rPr>
@@ -10157,21 +10681,40 @@
         <w:pStyle w:val="ListParagraph"/>
         <w:spacing w:before="240" w:line="360" w:lineRule="auto"/>
         <w:ind w:left="-142"/>
-        <w:rPr>
-          <w:rFonts w:ascii="Cambria Math" w:eastAsiaTheme="minorEastAsia" w:hAnsi="Cambria Math" w:cstheme="majorBidi"/>
-          <w:iCs/>
-          <w:sz w:val="24"/>
-          <w:szCs w:val="24"/>
-        </w:rPr>
-      </w:pPr>
-      <w:r>
-        <w:rPr>
-          <w:rFonts w:ascii="Cambria Math" w:eastAsiaTheme="minorEastAsia" w:hAnsi="Cambria Math" w:cstheme="majorBidi"/>
-          <w:iCs/>
-          <w:sz w:val="24"/>
-          <w:szCs w:val="24"/>
-        </w:rPr>
-        <w:t xml:space="preserve">When comparing figure </w:t>
+        <w:jc w:val="both"/>
+        <w:rPr>
+          <w:rFonts w:ascii="Cambria Math" w:eastAsiaTheme="minorEastAsia" w:hAnsi="Cambria Math" w:cstheme="majorBidi"/>
+          <w:iCs/>
+          <w:sz w:val="24"/>
+          <w:szCs w:val="24"/>
+        </w:rPr>
+      </w:pPr>
+      <w:r>
+        <w:rPr>
+          <w:rFonts w:ascii="Cambria Math" w:eastAsiaTheme="minorEastAsia" w:hAnsi="Cambria Math" w:cstheme="majorBidi"/>
+          <w:iCs/>
+          <w:sz w:val="24"/>
+          <w:szCs w:val="24"/>
+        </w:rPr>
+        <w:t xml:space="preserve">When comparing </w:t>
+      </w:r>
+      <w:r>
+        <w:rPr>
+          <w:rFonts w:ascii="Cambria Math" w:eastAsiaTheme="minorEastAsia" w:hAnsi="Cambria Math" w:cstheme="majorBidi"/>
+          <w:iCs/>
+          <w:sz w:val="24"/>
+          <w:szCs w:val="24"/>
+        </w:rPr>
+        <w:t>figures</w:t>
+      </w:r>
+      <w:r>
+        <w:rPr>
+          <w:rFonts w:ascii="Cambria Math" w:eastAsiaTheme="minorEastAsia" w:hAnsi="Cambria Math" w:cstheme="majorBidi"/>
+          <w:iCs/>
+          <w:sz w:val="24"/>
+          <w:szCs w:val="24"/>
+        </w:rPr>
+        <w:t xml:space="preserve"> </w:t>
       </w:r>
       <w:r>
         <w:rPr>
@@ -10234,8 +10777,19 @@
           <w:sz w:val="24"/>
           <w:szCs w:val="24"/>
         </w:rPr>
-        <w:t xml:space="preserve"> less “smearing”</w:t>
-      </w:r>
+        <w:t xml:space="preserve"> less “smearing</w:t>
+      </w:r>
+      <w:proofErr w:type="gramStart"/>
+      <w:r>
+        <w:rPr>
+          <w:rFonts w:ascii="Cambria Math" w:eastAsiaTheme="minorEastAsia" w:hAnsi="Cambria Math" w:cstheme="majorBidi"/>
+          <w:iCs/>
+          <w:sz w:val="24"/>
+          <w:szCs w:val="24"/>
+        </w:rPr>
+        <w:t>”</w:t>
+      </w:r>
+      <w:proofErr w:type="gramEnd"/>
       <w:r>
         <w:rPr>
           <w:rFonts w:ascii="Cambria Math" w:eastAsiaTheme="minorEastAsia" w:hAnsi="Cambria Math" w:cstheme="majorBidi"/>
@@ -10251,6 +10805,7 @@
         <w:pStyle w:val="ListParagraph"/>
         <w:spacing w:before="240" w:line="360" w:lineRule="auto"/>
         <w:ind w:left="-142"/>
+        <w:jc w:val="both"/>
         <w:rPr>
           <w:rFonts w:ascii="Cambria Math" w:eastAsiaTheme="minorEastAsia" w:hAnsi="Cambria Math" w:cstheme="majorBidi"/>
           <w:iCs/>
@@ -10304,6 +10859,7 @@
         </w:numPr>
         <w:spacing w:line="360" w:lineRule="auto"/>
         <w:ind w:left="-142"/>
+        <w:jc w:val="both"/>
         <w:rPr>
           <w:rFonts w:ascii="Cambria Math" w:eastAsiaTheme="minorEastAsia" w:hAnsi="Cambria Math" w:cstheme="majorBidi"/>
           <w:iCs/>
@@ -10411,6 +10967,7 @@
         </w:numPr>
         <w:spacing w:line="360" w:lineRule="auto"/>
         <w:ind w:left="-142"/>
+        <w:jc w:val="both"/>
         <w:rPr>
           <w:rFonts w:ascii="Cambria Math" w:eastAsiaTheme="minorEastAsia" w:hAnsi="Cambria Math" w:cstheme="majorBidi"/>
           <w:iCs/>
@@ -10552,14 +11109,27 @@
       <w:r>
         <w:t xml:space="preserve">Figure </w:t>
       </w:r>
-      <w:fldSimple w:instr=" SEQ Figure \* ARABIC ">
-        <w:r>
-          <w:rPr>
-            <w:noProof/>
-          </w:rPr>
-          <w:t>10</w:t>
-        </w:r>
-      </w:fldSimple>
+      <w:r>
+        <w:fldChar w:fldCharType="begin"/>
+      </w:r>
+      <w:r>
+        <w:instrText xml:space="preserve"> SEQ Figure \* ARABIC </w:instrText>
+      </w:r>
+      <w:r>
+        <w:fldChar w:fldCharType="separate"/>
+      </w:r>
+      <w:r>
+        <w:rPr>
+          <w:noProof/>
+        </w:rPr>
+        <w:t>10</w:t>
+      </w:r>
+      <w:r>
+        <w:rPr>
+          <w:noProof/>
+        </w:rPr>
+        <w:fldChar w:fldCharType="end"/>
+      </w:r>
       <w:r>
         <w:t xml:space="preserve"> Depth Map using SAD metric, Naive Depth</w:t>
       </w:r>
@@ -10638,14 +11208,27 @@
       <w:r>
         <w:t xml:space="preserve">Figure </w:t>
       </w:r>
-      <w:fldSimple w:instr=" SEQ Figure \* ARABIC ">
-        <w:r>
-          <w:rPr>
-            <w:noProof/>
-          </w:rPr>
-          <w:t>11</w:t>
-        </w:r>
-      </w:fldSimple>
+      <w:r>
+        <w:fldChar w:fldCharType="begin"/>
+      </w:r>
+      <w:r>
+        <w:instrText xml:space="preserve"> SEQ Figure \* ARABIC </w:instrText>
+      </w:r>
+      <w:r>
+        <w:fldChar w:fldCharType="separate"/>
+      </w:r>
+      <w:r>
+        <w:rPr>
+          <w:noProof/>
+        </w:rPr>
+        <w:t>11</w:t>
+      </w:r>
+      <w:r>
+        <w:rPr>
+          <w:noProof/>
+        </w:rPr>
+        <w:fldChar w:fldCharType="end"/>
+      </w:r>
       <w:r>
         <w:t xml:space="preserve"> Depth Map </w:t>
       </w:r>
@@ -10718,14 +11301,27 @@
       <w:r>
         <w:t xml:space="preserve">Figure </w:t>
       </w:r>
-      <w:fldSimple w:instr=" SEQ Figure \* ARABIC ">
-        <w:r>
-          <w:rPr>
-            <w:noProof/>
-          </w:rPr>
-          <w:t>12</w:t>
-        </w:r>
-      </w:fldSimple>
+      <w:r>
+        <w:fldChar w:fldCharType="begin"/>
+      </w:r>
+      <w:r>
+        <w:instrText xml:space="preserve"> SEQ Figure \* ARABIC </w:instrText>
+      </w:r>
+      <w:r>
+        <w:fldChar w:fldCharType="separate"/>
+      </w:r>
+      <w:r>
+        <w:rPr>
+          <w:noProof/>
+        </w:rPr>
+        <w:t>12</w:t>
+      </w:r>
+      <w:r>
+        <w:rPr>
+          <w:noProof/>
+        </w:rPr>
+        <w:fldChar w:fldCharType="end"/>
+      </w:r>
       <w:r>
         <w:rPr>
           <w:rFonts w:hint="cs"/>
@@ -10745,11 +11341,13 @@
         <w:ind w:left="-142"/>
         <w:jc w:val="center"/>
         <w:rPr>
-          <w:rFonts w:hint="cs"/>
           <w:rtl/>
         </w:rPr>
       </w:pPr>
       <w:r>
+        <w:rPr>
+          <w:noProof/>
+        </w:rPr>
         <w:drawing>
           <wp:inline distT="0" distB="0" distL="0" distR="0" wp14:anchorId="2930D19B" wp14:editId="2F1D77B4">
             <wp:extent cx="4845537" cy="3060000"/>
@@ -10802,14 +11400,27 @@
       <w:r>
         <w:t xml:space="preserve">Figure </w:t>
       </w:r>
-      <w:fldSimple w:instr=" SEQ Figure \* ARABIC ">
-        <w:r>
-          <w:rPr>
-            <w:noProof/>
-          </w:rPr>
-          <w:t>13</w:t>
-        </w:r>
-      </w:fldSimple>
+      <w:r>
+        <w:fldChar w:fldCharType="begin"/>
+      </w:r>
+      <w:r>
+        <w:instrText xml:space="preserve"> SEQ Figure \* ARABIC </w:instrText>
+      </w:r>
+      <w:r>
+        <w:fldChar w:fldCharType="separate"/>
+      </w:r>
+      <w:r>
+        <w:rPr>
+          <w:noProof/>
+        </w:rPr>
+        <w:t>13</w:t>
+      </w:r>
+      <w:r>
+        <w:rPr>
+          <w:noProof/>
+        </w:rPr>
+        <w:fldChar w:fldCharType="end"/>
+      </w:r>
       <w:r>
         <w:t xml:space="preserve"> Depth Map using SAD metric, </w:t>
       </w:r>
@@ -11819,7 +12430,7 @@
       <w:rFonts w:ascii="Courier New" w:eastAsia="Times New Roman" w:hAnsi="Courier New" w:cs="Courier New"/>
       <w:sz w:val="20"/>
       <w:szCs w:val="20"/>
-      <w:lang w:val="en-IL" w:eastAsia="en-IL"/>
+      <w:lang/>
     </w:rPr>
   </w:style>
   <w:style w:type="character" w:customStyle="1" w:styleId="HTMLPreformattedChar">
@@ -11833,7 +12444,7 @@
       <w:rFonts w:ascii="Courier New" w:eastAsia="Times New Roman" w:hAnsi="Courier New" w:cs="Courier New"/>
       <w:sz w:val="20"/>
       <w:szCs w:val="20"/>
-      <w:lang w:val="en-IL" w:eastAsia="en-IL"/>
+      <w:lang/>
     </w:rPr>
   </w:style>
   <w:style w:type="paragraph" w:styleId="Caption">

</xml_diff>